<commit_message>
updated template for No Permit Required IP Letter
</commit_message>
<xml_diff>
--- a/services/core-api/app/templates/now/No Permit Required IP Letter.docx
+++ b/services/core-api/app/templates/now/No Permit Required IP Letter.docx
@@ -25,6 +25,7 @@
         <w:t>{</w:t>
       </w:r>
       <w:proofErr w:type="spellStart"/>
+      <w:proofErr w:type="gramStart"/>
       <w:r>
         <w:rPr>
           <w:rFonts w:eastAsia="Calibri" w:cs="Arial"/>
@@ -32,7 +33,17 @@
           <w:szCs w:val="22"/>
           <w:lang w:val="en-CA"/>
         </w:rPr>
-        <w:t>d.letter_dt</w:t>
+        <w:t>d.letter</w:t>
+      </w:r>
+      <w:proofErr w:type="gramEnd"/>
+      <w:r>
+        <w:rPr>
+          <w:rFonts w:eastAsia="Calibri" w:cs="Arial"/>
+          <w:sz w:val="22"/>
+          <w:szCs w:val="22"/>
+          <w:lang w:val="en-CA"/>
+        </w:rPr>
+        <w:t>_dt</w:t>
       </w:r>
       <w:proofErr w:type="spellEnd"/>
       <w:r>
@@ -92,13 +103,23 @@
         <w:t>{</w:t>
       </w:r>
       <w:proofErr w:type="spellStart"/>
-      <w:r>
-        <w:rPr>
-          <w:rFonts w:cs="Arial"/>
-          <w:sz w:val="22"/>
-          <w:szCs w:val="22"/>
-        </w:rPr>
-        <w:t>d.proponent_address:convCRLF</w:t>
+      <w:proofErr w:type="gramStart"/>
+      <w:r>
+        <w:rPr>
+          <w:rFonts w:cs="Arial"/>
+          <w:sz w:val="22"/>
+          <w:szCs w:val="22"/>
+        </w:rPr>
+        <w:t>d.proponent</w:t>
+      </w:r>
+      <w:proofErr w:type="gramEnd"/>
+      <w:r>
+        <w:rPr>
+          <w:rFonts w:cs="Arial"/>
+          <w:sz w:val="22"/>
+          <w:szCs w:val="22"/>
+        </w:rPr>
+        <w:t>_address:convCRLF</w:t>
       </w:r>
       <w:proofErr w:type="spellEnd"/>
       <w:r>
@@ -127,13 +148,23 @@
         <w:t>{</w:t>
       </w:r>
       <w:proofErr w:type="spellStart"/>
-      <w:r>
-        <w:rPr>
-          <w:rFonts w:cs="Arial"/>
-          <w:sz w:val="22"/>
-          <w:szCs w:val="22"/>
-        </w:rPr>
-        <w:t>d.proponent_name</w:t>
+      <w:proofErr w:type="gramStart"/>
+      <w:r>
+        <w:rPr>
+          <w:rFonts w:cs="Arial"/>
+          <w:sz w:val="22"/>
+          <w:szCs w:val="22"/>
+        </w:rPr>
+        <w:t>d.proponent</w:t>
+      </w:r>
+      <w:proofErr w:type="gramEnd"/>
+      <w:r>
+        <w:rPr>
+          <w:rFonts w:cs="Arial"/>
+          <w:sz w:val="22"/>
+          <w:szCs w:val="22"/>
+        </w:rPr>
+        <w:t>_name</w:t>
       </w:r>
       <w:proofErr w:type="spellEnd"/>
       <w:r>
@@ -207,22 +238,29 @@
           <w:b/>
           <w:bCs/>
         </w:rPr>
-        <w:t>{</w:t>
-      </w:r>
-      <w:proofErr w:type="spellStart"/>
+        <w:t xml:space="preserve"> </w:t>
+      </w:r>
       <w:r>
         <w:rPr>
           <w:b/>
           <w:bCs/>
         </w:rPr>
-        <w:t>d.application_dt</w:t>
-      </w:r>
-      <w:proofErr w:type="spellEnd"/>
+        <w:t>{</w:t>
+      </w:r>
+      <w:proofErr w:type="spellStart"/>
       <w:r>
         <w:rPr>
           <w:b/>
           <w:bCs/>
         </w:rPr>
+        <w:t>d.application_dt</w:t>
+      </w:r>
+      <w:proofErr w:type="spellEnd"/>
+      <w:r>
+        <w:rPr>
+          <w:b/>
+          <w:bCs/>
+        </w:rPr>
         <w:t>}</w:t>
       </w:r>
     </w:p>
@@ -255,6 +293,7 @@
         <w:t>{</w:t>
       </w:r>
       <w:proofErr w:type="spellStart"/>
+      <w:proofErr w:type="gramStart"/>
       <w:r>
         <w:rPr>
           <w:b/>
@@ -263,6 +302,7 @@
         <w:t>d.property</w:t>
       </w:r>
       <w:proofErr w:type="spellEnd"/>
+      <w:proofErr w:type="gramEnd"/>
       <w:r>
         <w:rPr>
           <w:b/>
@@ -340,7 +380,7 @@
           </mc:Choice>
           <mc:Fallback>
             <w:pict>
-              <v:line w14:anchorId="494A77AB" id="Line 2" o:spid="_x0000_s1026" style="position:absolute;z-index:251660288;visibility:visible;mso-wrap-style:square;mso-width-percent:0;mso-height-percent:0;mso-wrap-distance-left:9pt;mso-wrap-distance-top:.mm;mso-wrap-distance-right:9pt;mso-wrap-distance-bottom:.mm;mso-position-horizontal:absolute;mso-position-horizontal-relative:text;mso-position-vertical:absolute;mso-position-vertical-relative:text;mso-width-percent:0;mso-height-percent:0;mso-width-relative:page;mso-height-relative:page" from="-.75pt,1.05pt" to="486.75pt,1.05pt" o:gfxdata="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" strokeweight="1.5pt">
+              <v:line w14:anchorId="494A77AB" id="Line 2" o:spid="_x0000_s1026" style="position:absolute;z-index:251660288;visibility:visible;mso-wrap-style:square;mso-width-percent:0;mso-height-percent:0;mso-wrap-distance-left:9pt;mso-wrap-distance-top:.mm;mso-wrap-distance-right:9pt;mso-wrap-distance-bottom:.mm;mso-position-horizontal:absolute;mso-position-horizontal-relative:text;mso-position-vertical:absolute;mso-position-vertical-relative:text;mso-width-percent:0;mso-height-percent:0;mso-width-relative:page;mso-height-relative:page" from="-.75pt,1.05pt" to="486.75pt,1.05pt" o:gfxdata="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" strokeweight="1.5pt">
                 <o:lock v:ext="edit" shapetype="f"/>
               </v:line>
             </w:pict>
@@ -410,6 +450,9 @@
         <w:t>to hold</w:t>
       </w:r>
       <w:r>
+        <w:t xml:space="preserve"> </w:t>
+      </w:r>
+      <w:r>
         <w:t xml:space="preserve">a </w:t>
       </w:r>
       <w:r>
@@ -446,8 +489,13 @@
         <w:t xml:space="preserve"> {</w:t>
       </w:r>
       <w:proofErr w:type="spellStart"/>
-      <w:r>
-        <w:t>d.start_dt</w:t>
+      <w:proofErr w:type="gramStart"/>
+      <w:r>
+        <w:t>d.start</w:t>
+      </w:r>
+      <w:proofErr w:type="gramEnd"/>
+      <w:r>
+        <w:t>_dt</w:t>
       </w:r>
       <w:proofErr w:type="spellEnd"/>
       <w:r>
@@ -508,11 +556,16 @@
         <w:t xml:space="preserve">the Inspector </w:t>
       </w:r>
       <w:r>
-        <w:t>written notification of your intent to commence work at least 10 days prior to doing so</w:t>
+        <w:t xml:space="preserve">written notification of your intent to commence work at least 10 days prior to doing </w:t>
+      </w:r>
+      <w:proofErr w:type="gramStart"/>
+      <w:r>
+        <w:t>so</w:t>
       </w:r>
       <w:r>
         <w:t>;</w:t>
       </w:r>
+      <w:proofErr w:type="gramEnd"/>
     </w:p>
     <w:p>
       <w:pPr>
@@ -526,11 +579,16 @@
         <w:t xml:space="preserve">You must provide the Inspector </w:t>
       </w:r>
       <w:r>
-        <w:t>written notice at least 7 days prior to ceasing work on the program</w:t>
+        <w:t xml:space="preserve">written notice at least 7 days prior to ceasing work on the </w:t>
+      </w:r>
+      <w:proofErr w:type="gramStart"/>
+      <w:r>
+        <w:t>program</w:t>
       </w:r>
       <w:r>
         <w:t>;</w:t>
       </w:r>
+      <w:proofErr w:type="gramEnd"/>
     </w:p>
     <w:p>
       <w:pPr>
@@ -657,7 +715,13 @@
         <w:t>all other applicable legislation</w:t>
       </w:r>
       <w:r>
-        <w:t xml:space="preserve">,and </w:t>
+        <w:t>,</w:t>
+      </w:r>
+      <w:r>
+        <w:t xml:space="preserve"> </w:t>
+      </w:r>
+      <w:r>
+        <w:t xml:space="preserve">and </w:t>
       </w:r>
       <w:r>
         <w:t xml:space="preserve">the terms and conditions of all other permits and authorizations which </w:t>
@@ -711,10 +775,24 @@
     <w:p/>
     <w:p>
       <w:r>
-        <w:t>If your work plans should change and more intensive exploration is anticipated, please submit another Notice of Work providing the appropriate information.</w:t>
-      </w:r>
-      <w:r>
-        <w:t>To clarify or discuss any of the above, please call this office.</w:t>
+        <w:t xml:space="preserve">If your work plans should change and more intensive exploration is anticipated, please submit another Notice of Work providing the appropriate </w:t>
+      </w:r>
+      <w:r>
+        <w:t>information</w:t>
+      </w:r>
+      <w:r>
+        <w:t>.</w:t>
+      </w:r>
+      <w:r>
+        <w:t xml:space="preserve"> </w:t>
+      </w:r>
+      <w:proofErr w:type="gramStart"/>
+      <w:r>
+        <w:t>To</w:t>
+      </w:r>
+      <w:proofErr w:type="gramEnd"/>
+      <w:r>
+        <w:t xml:space="preserve"> clarify or discuss any of the above, please call this office.</w:t>
       </w:r>
     </w:p>
     <w:p/>
@@ -745,13 +823,23 @@
         <w:t>{</w:t>
       </w:r>
       <w:proofErr w:type="spellStart"/>
-      <w:r>
-        <w:rPr>
-          <w:rFonts w:cs="Arial"/>
-          <w:sz w:val="22"/>
-          <w:szCs w:val="22"/>
-        </w:rPr>
-        <w:t>d.images.issuing_inspector_signature</w:t>
+      <w:proofErr w:type="gramStart"/>
+      <w:r>
+        <w:rPr>
+          <w:rFonts w:cs="Arial"/>
+          <w:sz w:val="22"/>
+          <w:szCs w:val="22"/>
+        </w:rPr>
+        <w:t>d.images</w:t>
+      </w:r>
+      <w:proofErr w:type="gramEnd"/>
+      <w:r>
+        <w:rPr>
+          <w:rFonts w:cs="Arial"/>
+          <w:sz w:val="22"/>
+          <w:szCs w:val="22"/>
+        </w:rPr>
+        <w:t>.issuing_inspector_signature</w:t>
       </w:r>
       <w:proofErr w:type="spellEnd"/>
       <w:r>
@@ -791,13 +879,23 @@
         <w:t>{</w:t>
       </w:r>
       <w:proofErr w:type="spellStart"/>
-      <w:r>
-        <w:rPr>
-          <w:rFonts w:cs="Arial"/>
-          <w:sz w:val="22"/>
-          <w:szCs w:val="22"/>
-        </w:rPr>
-        <w:t>d.issuing_inspector_name</w:t>
+      <w:proofErr w:type="gramStart"/>
+      <w:r>
+        <w:rPr>
+          <w:rFonts w:cs="Arial"/>
+          <w:sz w:val="22"/>
+          <w:szCs w:val="22"/>
+        </w:rPr>
+        <w:t>d.issuing</w:t>
+      </w:r>
+      <w:proofErr w:type="gramEnd"/>
+      <w:r>
+        <w:rPr>
+          <w:rFonts w:cs="Arial"/>
+          <w:sz w:val="22"/>
+          <w:szCs w:val="22"/>
+        </w:rPr>
+        <w:t>_inspector_name</w:t>
       </w:r>
       <w:proofErr w:type="spellEnd"/>
       <w:r>
@@ -858,13 +956,23 @@
         <w:t xml:space="preserve"> {</w:t>
       </w:r>
       <w:proofErr w:type="spellStart"/>
-      <w:r>
-        <w:rPr>
-          <w:rFonts w:cs="Arial"/>
-          <w:sz w:val="22"/>
-          <w:szCs w:val="22"/>
-        </w:rPr>
-        <w:t>d.issuing_inspector_email:ifEM</w:t>
+      <w:proofErr w:type="gramStart"/>
+      <w:r>
+        <w:rPr>
+          <w:rFonts w:cs="Arial"/>
+          <w:sz w:val="22"/>
+          <w:szCs w:val="22"/>
+        </w:rPr>
+        <w:t>d.issuing</w:t>
+      </w:r>
+      <w:proofErr w:type="gramEnd"/>
+      <w:r>
+        <w:rPr>
+          <w:rFonts w:cs="Arial"/>
+          <w:sz w:val="22"/>
+          <w:szCs w:val="22"/>
+        </w:rPr>
+        <w:t>_inspector_email:ifEM</w:t>
       </w:r>
       <w:proofErr w:type="spellEnd"/>
       <w:r>
@@ -905,13 +1013,23 @@
         <w:t xml:space="preserve"> {</w:t>
       </w:r>
       <w:proofErr w:type="spellStart"/>
-      <w:r>
-        <w:rPr>
-          <w:rFonts w:cs="Arial"/>
-          <w:sz w:val="22"/>
-          <w:szCs w:val="22"/>
-        </w:rPr>
-        <w:t>d.issuing_inspector_phone:ifEM</w:t>
+      <w:proofErr w:type="gramStart"/>
+      <w:r>
+        <w:rPr>
+          <w:rFonts w:cs="Arial"/>
+          <w:sz w:val="22"/>
+          <w:szCs w:val="22"/>
+        </w:rPr>
+        <w:t>d.issuing</w:t>
+      </w:r>
+      <w:proofErr w:type="gramEnd"/>
+      <w:r>
+        <w:rPr>
+          <w:rFonts w:cs="Arial"/>
+          <w:sz w:val="22"/>
+          <w:szCs w:val="22"/>
+        </w:rPr>
+        <w:t>_inspector_phone:ifEM</w:t>
       </w:r>
       <w:proofErr w:type="spellEnd"/>
       <w:r>
@@ -924,9 +1042,12 @@
       </w:r>
     </w:p>
     <w:sectPr>
-      <w:footerReference w:type="default" r:id="rId10"/>
-      <w:headerReference w:type="first" r:id="rId11"/>
-      <w:footerReference w:type="first" r:id="rId12"/>
+      <w:headerReference w:type="even" r:id="rId10"/>
+      <w:headerReference w:type="default" r:id="rId11"/>
+      <w:footerReference w:type="even" r:id="rId12"/>
+      <w:footerReference w:type="default" r:id="rId13"/>
+      <w:headerReference w:type="first" r:id="rId14"/>
+      <w:footerReference w:type="first" r:id="rId15"/>
       <w:type w:val="continuous"/>
       <w:pgSz w:w="12240" w:h="15840"/>
       <w:pgMar w:top="2016" w:right="1166" w:bottom="720" w:left="1080" w:header="634" w:footer="0" w:gutter="0"/>
@@ -957,6 +1078,16 @@
 </file>
 
 <file path=word/footer1.xml><?xml version="1.0" encoding="utf-8"?>
+<w:ftr xmlns:wpc="http://schemas.microsoft.com/office/word/2010/wordprocessingCanvas" xmlns:cx="http://schemas.microsoft.com/office/drawing/2014/chartex" xmlns:cx1="http://schemas.microsoft.com/office/drawing/2015/9/8/chartex" xmlns:cx2="http://schemas.microsoft.com/office/drawing/2015/10/21/chartex" xmlns:cx3="http://schemas.microsoft.com/office/drawing/2016/5/9/chartex" xmlns:cx4="http://schemas.microsoft.com/office/drawing/2016/5/10/chartex" xmlns:cx5="http://schemas.microsoft.com/office/drawing/2016/5/11/chartex" xmlns:cx6="http://schemas.microsoft.com/office/drawing/2016/5/12/chartex" xmlns:cx7="http://schemas.microsoft.com/office/drawing/2016/5/13/chartex" xmlns:cx8="http://schemas.microsoft.com/office/drawing/2016/5/14/chartex" xmlns:mc="http://schemas.openxmlformats.org/markup-compatibility/2006" xmlns:aink="http://schemas.microsoft.com/office/drawing/2016/ink" xmlns:am3d="http://schemas.microsoft.com/office/drawing/2017/model3d" xmlns:o="urn:schemas-microsoft-com:office:office" xmlns:r="http://schemas.openxmlformats.org/officeDocument/2006/relationships" xmlns:m="http://schemas.openxmlformats.org/officeDocument/2006/math" xmlns:v="urn:schemas-microsoft-com:vml" xmlns:wp14="http://schemas.microsoft.com/office/word/2010/wordprocessingDrawing" xmlns:wp="http://schemas.openxmlformats.org/drawingml/2006/wordprocessingDrawing" xmlns:w10="urn:schemas-microsoft-com:office:word" xmlns:w="http://schemas.openxmlformats.org/wordprocessingml/2006/main" xmlns:w14="http://schemas.microsoft.com/office/word/2010/wordml" xmlns:w15="http://schemas.microsoft.com/office/word/2012/wordml" xmlns:w16cex="http://schemas.microsoft.com/office/word/2018/wordml/cex" xmlns:w16cid="http://schemas.microsoft.com/office/word/2016/wordml/cid" xmlns:w16="http://schemas.microsoft.com/office/word/2018/wordml" xmlns:w16se="http://schemas.microsoft.com/office/word/2015/wordml/symex" xmlns:wpg="http://schemas.microsoft.com/office/word/2010/wordprocessingGroup" xmlns:wpi="http://schemas.microsoft.com/office/word/2010/wordprocessingInk" xmlns:wne="http://schemas.microsoft.com/office/word/2006/wordml" xmlns:wps="http://schemas.microsoft.com/office/word/2010/wordprocessingShape" mc:Ignorable="w14 w15 w16se w16cid w16 w16cex wp14">
+  <w:p>
+    <w:pPr>
+      <w:pStyle w:val="Footer"/>
+    </w:pPr>
+  </w:p>
+</w:ftr>
+</file>
+
+<file path=word/footer2.xml><?xml version="1.0" encoding="utf-8"?>
 <w:ftr xmlns:wpc="http://schemas.microsoft.com/office/word/2010/wordprocessingCanvas" xmlns:cx="http://schemas.microsoft.com/office/drawing/2014/chartex" xmlns:cx1="http://schemas.microsoft.com/office/drawing/2015/9/8/chartex" xmlns:cx2="http://schemas.microsoft.com/office/drawing/2015/10/21/chartex" xmlns:cx3="http://schemas.microsoft.com/office/drawing/2016/5/9/chartex" xmlns:cx4="http://schemas.microsoft.com/office/drawing/2016/5/10/chartex" xmlns:cx5="http://schemas.microsoft.com/office/drawing/2016/5/11/chartex" xmlns:cx6="http://schemas.microsoft.com/office/drawing/2016/5/12/chartex" xmlns:cx7="http://schemas.microsoft.com/office/drawing/2016/5/13/chartex" xmlns:cx8="http://schemas.microsoft.com/office/drawing/2016/5/14/chartex" xmlns:mc="http://schemas.openxmlformats.org/markup-compatibility/2006" xmlns:aink="http://schemas.microsoft.com/office/drawing/2016/ink" xmlns:am3d="http://schemas.microsoft.com/office/drawing/2017/model3d" xmlns:o="urn:schemas-microsoft-com:office:office" xmlns:r="http://schemas.openxmlformats.org/officeDocument/2006/relationships" xmlns:m="http://schemas.openxmlformats.org/officeDocument/2006/math" xmlns:v="urn:schemas-microsoft-com:vml" xmlns:wp14="http://schemas.microsoft.com/office/word/2010/wordprocessingDrawing" xmlns:wp="http://schemas.openxmlformats.org/drawingml/2006/wordprocessingDrawing" xmlns:w10="urn:schemas-microsoft-com:office:word" xmlns:w="http://schemas.openxmlformats.org/wordprocessingml/2006/main" xmlns:w14="http://schemas.microsoft.com/office/word/2010/wordml" xmlns:w15="http://schemas.microsoft.com/office/word/2012/wordml" xmlns:w16cex="http://schemas.microsoft.com/office/word/2018/wordml/cex" xmlns:w16cid="http://schemas.microsoft.com/office/word/2016/wordml/cid" xmlns:w16="http://schemas.microsoft.com/office/word/2018/wordml" xmlns:w16se="http://schemas.microsoft.com/office/word/2015/wordml/symex" xmlns:wpg="http://schemas.microsoft.com/office/word/2010/wordprocessingGroup" xmlns:wpi="http://schemas.microsoft.com/office/word/2010/wordprocessingInk" xmlns:wne="http://schemas.microsoft.com/office/word/2006/wordml" xmlns:wps="http://schemas.microsoft.com/office/word/2010/wordprocessingShape" mc:Ignorable="w14 w15 w16se w16cid w16 w16cex wp14">
   <w:p>
     <w:pPr>
@@ -1231,7 +1362,7 @@
 </w:ftr>
 </file>
 
-<file path=word/footer2.xml><?xml version="1.0" encoding="utf-8"?>
+<file path=word/footer3.xml><?xml version="1.0" encoding="utf-8"?>
 <w:ftr xmlns:wpc="http://schemas.microsoft.com/office/word/2010/wordprocessingCanvas" xmlns:cx="http://schemas.microsoft.com/office/drawing/2014/chartex" xmlns:cx1="http://schemas.microsoft.com/office/drawing/2015/9/8/chartex" xmlns:cx2="http://schemas.microsoft.com/office/drawing/2015/10/21/chartex" xmlns:cx3="http://schemas.microsoft.com/office/drawing/2016/5/9/chartex" xmlns:cx4="http://schemas.microsoft.com/office/drawing/2016/5/10/chartex" xmlns:cx5="http://schemas.microsoft.com/office/drawing/2016/5/11/chartex" xmlns:cx6="http://schemas.microsoft.com/office/drawing/2016/5/12/chartex" xmlns:cx7="http://schemas.microsoft.com/office/drawing/2016/5/13/chartex" xmlns:cx8="http://schemas.microsoft.com/office/drawing/2016/5/14/chartex" xmlns:mc="http://schemas.openxmlformats.org/markup-compatibility/2006" xmlns:aink="http://schemas.microsoft.com/office/drawing/2016/ink" xmlns:am3d="http://schemas.microsoft.com/office/drawing/2017/model3d" xmlns:o="urn:schemas-microsoft-com:office:office" xmlns:r="http://schemas.openxmlformats.org/officeDocument/2006/relationships" xmlns:m="http://schemas.openxmlformats.org/officeDocument/2006/math" xmlns:v="urn:schemas-microsoft-com:vml" xmlns:wp14="http://schemas.microsoft.com/office/word/2010/wordprocessingDrawing" xmlns:wp="http://schemas.openxmlformats.org/drawingml/2006/wordprocessingDrawing" xmlns:w10="urn:schemas-microsoft-com:office:word" xmlns:w="http://schemas.openxmlformats.org/wordprocessingml/2006/main" xmlns:w14="http://schemas.microsoft.com/office/word/2010/wordml" xmlns:w15="http://schemas.microsoft.com/office/word/2012/wordml" xmlns:w16cex="http://schemas.microsoft.com/office/word/2018/wordml/cex" xmlns:w16cid="http://schemas.microsoft.com/office/word/2016/wordml/cid" xmlns:w16="http://schemas.microsoft.com/office/word/2018/wordml" xmlns:w16se="http://schemas.microsoft.com/office/word/2015/wordml/symex" xmlns:wpg="http://schemas.microsoft.com/office/word/2010/wordprocessingGroup" xmlns:wpi="http://schemas.microsoft.com/office/word/2010/wordprocessingInk" xmlns:wne="http://schemas.microsoft.com/office/word/2006/wordml" xmlns:wps="http://schemas.microsoft.com/office/word/2010/wordprocessingShape" mc:Ignorable="w14 w15 w16se w16cid w16 w16cex wp14">
   <w:p>
     <w:pPr>
@@ -1407,14 +1538,14 @@
       <w:tblLook w:val="04A0" w:firstRow="1" w:lastRow="0" w:firstColumn="1" w:lastColumn="0" w:noHBand="0" w:noVBand="1"/>
     </w:tblPr>
     <w:tblGrid>
-      <w:gridCol w:w="3327"/>
-      <w:gridCol w:w="3421"/>
-      <w:gridCol w:w="3246"/>
+      <w:gridCol w:w="3308"/>
+      <w:gridCol w:w="3458"/>
+      <w:gridCol w:w="3228"/>
     </w:tblGrid>
     <w:tr>
       <w:tc>
         <w:tcPr>
-          <w:tcW w:w="3356" w:type="dxa"/>
+          <w:tcW w:w="3327" w:type="dxa"/>
           <w:shd w:val="clear" w:color="auto" w:fill="auto"/>
         </w:tcPr>
         <w:p>
@@ -1497,7 +1628,7 @@
       </w:tc>
       <w:tc>
         <w:tcPr>
-          <w:tcW w:w="3450" w:type="dxa"/>
+          <w:tcW w:w="3477" w:type="dxa"/>
           <w:shd w:val="clear" w:color="auto" w:fill="auto"/>
         </w:tcPr>
         <w:p>
@@ -1610,7 +1741,7 @@
       </w:tc>
       <w:tc>
         <w:tcPr>
-          <w:tcW w:w="3274" w:type="dxa"/>
+          <w:tcW w:w="3246" w:type="dxa"/>
           <w:shd w:val="clear" w:color="auto" w:fill="auto"/>
         </w:tcPr>
         <w:p>
@@ -1620,7 +1751,7 @@
               <w:tab w:val="center" w:pos="4320"/>
               <w:tab w:val="right" w:pos="8640"/>
             </w:tabs>
-            <w:ind w:left="-533" w:right="-169" w:firstLine="425"/>
+            <w:ind w:left="-533" w:right="-169" w:firstLine="533"/>
             <w:rPr>
               <w:rFonts w:cs="Arial"/>
               <w:b/>
@@ -1645,7 +1776,7 @@
               <w:tab w:val="center" w:pos="4320"/>
               <w:tab w:val="right" w:pos="8640"/>
             </w:tabs>
-            <w:ind w:left="-533" w:right="-169" w:firstLine="425"/>
+            <w:ind w:left="-533" w:right="-169" w:firstLine="533"/>
             <w:rPr>
               <w:rFonts w:cs="Arial"/>
               <w:sz w:val="18"/>
@@ -1668,7 +1799,7 @@
               <w:tab w:val="center" w:pos="4320"/>
               <w:tab w:val="right" w:pos="8640"/>
             </w:tabs>
-            <w:ind w:left="-533" w:right="-169" w:firstLine="425"/>
+            <w:ind w:left="-533" w:right="-169" w:firstLine="533"/>
             <w:rPr>
               <w:rFonts w:cs="Arial"/>
               <w:sz w:val="18"/>
@@ -1727,6 +1858,26 @@
 </file>
 
 <file path=word/header1.xml><?xml version="1.0" encoding="utf-8"?>
+<w:hdr xmlns:wpc="http://schemas.microsoft.com/office/word/2010/wordprocessingCanvas" xmlns:cx="http://schemas.microsoft.com/office/drawing/2014/chartex" xmlns:cx1="http://schemas.microsoft.com/office/drawing/2015/9/8/chartex" xmlns:cx2="http://schemas.microsoft.com/office/drawing/2015/10/21/chartex" xmlns:cx3="http://schemas.microsoft.com/office/drawing/2016/5/9/chartex" xmlns:cx4="http://schemas.microsoft.com/office/drawing/2016/5/10/chartex" xmlns:cx5="http://schemas.microsoft.com/office/drawing/2016/5/11/chartex" xmlns:cx6="http://schemas.microsoft.com/office/drawing/2016/5/12/chartex" xmlns:cx7="http://schemas.microsoft.com/office/drawing/2016/5/13/chartex" xmlns:cx8="http://schemas.microsoft.com/office/drawing/2016/5/14/chartex" xmlns:mc="http://schemas.openxmlformats.org/markup-compatibility/2006" xmlns:aink="http://schemas.microsoft.com/office/drawing/2016/ink" xmlns:am3d="http://schemas.microsoft.com/office/drawing/2017/model3d" xmlns:o="urn:schemas-microsoft-com:office:office" xmlns:r="http://schemas.openxmlformats.org/officeDocument/2006/relationships" xmlns:m="http://schemas.openxmlformats.org/officeDocument/2006/math" xmlns:v="urn:schemas-microsoft-com:vml" xmlns:wp14="http://schemas.microsoft.com/office/word/2010/wordprocessingDrawing" xmlns:wp="http://schemas.openxmlformats.org/drawingml/2006/wordprocessingDrawing" xmlns:w10="urn:schemas-microsoft-com:office:word" xmlns:w="http://schemas.openxmlformats.org/wordprocessingml/2006/main" xmlns:w14="http://schemas.microsoft.com/office/word/2010/wordml" xmlns:w15="http://schemas.microsoft.com/office/word/2012/wordml" xmlns:w16cex="http://schemas.microsoft.com/office/word/2018/wordml/cex" xmlns:w16cid="http://schemas.microsoft.com/office/word/2016/wordml/cid" xmlns:w16="http://schemas.microsoft.com/office/word/2018/wordml" xmlns:w16se="http://schemas.microsoft.com/office/word/2015/wordml/symex" xmlns:wpg="http://schemas.microsoft.com/office/word/2010/wordprocessingGroup" xmlns:wpi="http://schemas.microsoft.com/office/word/2010/wordprocessingInk" xmlns:wne="http://schemas.microsoft.com/office/word/2006/wordml" xmlns:wps="http://schemas.microsoft.com/office/word/2010/wordprocessingShape" mc:Ignorable="w14 w15 w16se w16cid w16 w16cex wp14">
+  <w:p>
+    <w:pPr>
+      <w:pStyle w:val="Header"/>
+    </w:pPr>
+  </w:p>
+</w:hdr>
+</file>
+
+<file path=word/header2.xml><?xml version="1.0" encoding="utf-8"?>
+<w:hdr xmlns:wpc="http://schemas.microsoft.com/office/word/2010/wordprocessingCanvas" xmlns:cx="http://schemas.microsoft.com/office/drawing/2014/chartex" xmlns:cx1="http://schemas.microsoft.com/office/drawing/2015/9/8/chartex" xmlns:cx2="http://schemas.microsoft.com/office/drawing/2015/10/21/chartex" xmlns:cx3="http://schemas.microsoft.com/office/drawing/2016/5/9/chartex" xmlns:cx4="http://schemas.microsoft.com/office/drawing/2016/5/10/chartex" xmlns:cx5="http://schemas.microsoft.com/office/drawing/2016/5/11/chartex" xmlns:cx6="http://schemas.microsoft.com/office/drawing/2016/5/12/chartex" xmlns:cx7="http://schemas.microsoft.com/office/drawing/2016/5/13/chartex" xmlns:cx8="http://schemas.microsoft.com/office/drawing/2016/5/14/chartex" xmlns:mc="http://schemas.openxmlformats.org/markup-compatibility/2006" xmlns:aink="http://schemas.microsoft.com/office/drawing/2016/ink" xmlns:am3d="http://schemas.microsoft.com/office/drawing/2017/model3d" xmlns:o="urn:schemas-microsoft-com:office:office" xmlns:r="http://schemas.openxmlformats.org/officeDocument/2006/relationships" xmlns:m="http://schemas.openxmlformats.org/officeDocument/2006/math" xmlns:v="urn:schemas-microsoft-com:vml" xmlns:wp14="http://schemas.microsoft.com/office/word/2010/wordprocessingDrawing" xmlns:wp="http://schemas.openxmlformats.org/drawingml/2006/wordprocessingDrawing" xmlns:w10="urn:schemas-microsoft-com:office:word" xmlns:w="http://schemas.openxmlformats.org/wordprocessingml/2006/main" xmlns:w14="http://schemas.microsoft.com/office/word/2010/wordml" xmlns:w15="http://schemas.microsoft.com/office/word/2012/wordml" xmlns:w16cex="http://schemas.microsoft.com/office/word/2018/wordml/cex" xmlns:w16cid="http://schemas.microsoft.com/office/word/2016/wordml/cid" xmlns:w16="http://schemas.microsoft.com/office/word/2018/wordml" xmlns:w16se="http://schemas.microsoft.com/office/word/2015/wordml/symex" xmlns:wpg="http://schemas.microsoft.com/office/word/2010/wordprocessingGroup" xmlns:wpi="http://schemas.microsoft.com/office/word/2010/wordprocessingInk" xmlns:wne="http://schemas.microsoft.com/office/word/2006/wordml" xmlns:wps="http://schemas.microsoft.com/office/word/2010/wordprocessingShape" mc:Ignorable="w14 w15 w16se w16cid w16 w16cex wp14">
+  <w:p>
+    <w:pPr>
+      <w:pStyle w:val="Header"/>
+    </w:pPr>
+  </w:p>
+</w:hdr>
+</file>
+
+<file path=word/header3.xml><?xml version="1.0" encoding="utf-8"?>
 <w:hdr xmlns:wpc="http://schemas.microsoft.com/office/word/2010/wordprocessingCanvas" xmlns:cx="http://schemas.microsoft.com/office/drawing/2014/chartex" xmlns:cx1="http://schemas.microsoft.com/office/drawing/2015/9/8/chartex" xmlns:cx2="http://schemas.microsoft.com/office/drawing/2015/10/21/chartex" xmlns:cx3="http://schemas.microsoft.com/office/drawing/2016/5/9/chartex" xmlns:cx4="http://schemas.microsoft.com/office/drawing/2016/5/10/chartex" xmlns:cx5="http://schemas.microsoft.com/office/drawing/2016/5/11/chartex" xmlns:cx6="http://schemas.microsoft.com/office/drawing/2016/5/12/chartex" xmlns:cx7="http://schemas.microsoft.com/office/drawing/2016/5/13/chartex" xmlns:cx8="http://schemas.microsoft.com/office/drawing/2016/5/14/chartex" xmlns:mc="http://schemas.openxmlformats.org/markup-compatibility/2006" xmlns:aink="http://schemas.microsoft.com/office/drawing/2016/ink" xmlns:am3d="http://schemas.microsoft.com/office/drawing/2017/model3d" xmlns:o="urn:schemas-microsoft-com:office:office" xmlns:r="http://schemas.openxmlformats.org/officeDocument/2006/relationships" xmlns:m="http://schemas.openxmlformats.org/officeDocument/2006/math" xmlns:v="urn:schemas-microsoft-com:vml" xmlns:wp14="http://schemas.microsoft.com/office/word/2010/wordprocessingDrawing" xmlns:wp="http://schemas.openxmlformats.org/drawingml/2006/wordprocessingDrawing" xmlns:w10="urn:schemas-microsoft-com:office:word" xmlns:w="http://schemas.openxmlformats.org/wordprocessingml/2006/main" xmlns:w14="http://schemas.microsoft.com/office/word/2010/wordml" xmlns:w15="http://schemas.microsoft.com/office/word/2012/wordml" xmlns:w16cex="http://schemas.microsoft.com/office/word/2018/wordml/cex" xmlns:w16cid="http://schemas.microsoft.com/office/word/2016/wordml/cid" xmlns:w16="http://schemas.microsoft.com/office/word/2018/wordml" xmlns:w16se="http://schemas.microsoft.com/office/word/2015/wordml/symex" xmlns:wpg="http://schemas.microsoft.com/office/word/2010/wordprocessingGroup" xmlns:wpi="http://schemas.microsoft.com/office/word/2010/wordprocessingInk" xmlns:wne="http://schemas.microsoft.com/office/word/2006/wordml" xmlns:wps="http://schemas.microsoft.com/office/word/2010/wordprocessingShape" mc:Ignorable="w14 w15 w16se w16cid w16 w16cex wp14">
   <w:tbl>
     <w:tblPr>

</xml_diff>

<commit_message>
[MDS-3764] updated template for No Permit Required IP Letter (#2173)
updated template for No Permit Required IP Letter

Co-authored-by: Hitankar Ray <Hitankar.Ray@cac02fh1aemd6m.hitronhub.home>
</commit_message>
<xml_diff>
--- a/services/core-api/app/templates/now/No Permit Required IP Letter.docx
+++ b/services/core-api/app/templates/now/No Permit Required IP Letter.docx
@@ -25,6 +25,7 @@
         <w:t>{</w:t>
       </w:r>
       <w:proofErr w:type="spellStart"/>
+      <w:proofErr w:type="gramStart"/>
       <w:r>
         <w:rPr>
           <w:rFonts w:eastAsia="Calibri" w:cs="Arial"/>
@@ -32,7 +33,17 @@
           <w:szCs w:val="22"/>
           <w:lang w:val="en-CA"/>
         </w:rPr>
-        <w:t>d.letter_dt</w:t>
+        <w:t>d.letter</w:t>
+      </w:r>
+      <w:proofErr w:type="gramEnd"/>
+      <w:r>
+        <w:rPr>
+          <w:rFonts w:eastAsia="Calibri" w:cs="Arial"/>
+          <w:sz w:val="22"/>
+          <w:szCs w:val="22"/>
+          <w:lang w:val="en-CA"/>
+        </w:rPr>
+        <w:t>_dt</w:t>
       </w:r>
       <w:proofErr w:type="spellEnd"/>
       <w:r>
@@ -92,13 +103,23 @@
         <w:t>{</w:t>
       </w:r>
       <w:proofErr w:type="spellStart"/>
-      <w:r>
-        <w:rPr>
-          <w:rFonts w:cs="Arial"/>
-          <w:sz w:val="22"/>
-          <w:szCs w:val="22"/>
-        </w:rPr>
-        <w:t>d.proponent_address:convCRLF</w:t>
+      <w:proofErr w:type="gramStart"/>
+      <w:r>
+        <w:rPr>
+          <w:rFonts w:cs="Arial"/>
+          <w:sz w:val="22"/>
+          <w:szCs w:val="22"/>
+        </w:rPr>
+        <w:t>d.proponent</w:t>
+      </w:r>
+      <w:proofErr w:type="gramEnd"/>
+      <w:r>
+        <w:rPr>
+          <w:rFonts w:cs="Arial"/>
+          <w:sz w:val="22"/>
+          <w:szCs w:val="22"/>
+        </w:rPr>
+        <w:t>_address:convCRLF</w:t>
       </w:r>
       <w:proofErr w:type="spellEnd"/>
       <w:r>
@@ -127,13 +148,23 @@
         <w:t>{</w:t>
       </w:r>
       <w:proofErr w:type="spellStart"/>
-      <w:r>
-        <w:rPr>
-          <w:rFonts w:cs="Arial"/>
-          <w:sz w:val="22"/>
-          <w:szCs w:val="22"/>
-        </w:rPr>
-        <w:t>d.proponent_name</w:t>
+      <w:proofErr w:type="gramStart"/>
+      <w:r>
+        <w:rPr>
+          <w:rFonts w:cs="Arial"/>
+          <w:sz w:val="22"/>
+          <w:szCs w:val="22"/>
+        </w:rPr>
+        <w:t>d.proponent</w:t>
+      </w:r>
+      <w:proofErr w:type="gramEnd"/>
+      <w:r>
+        <w:rPr>
+          <w:rFonts w:cs="Arial"/>
+          <w:sz w:val="22"/>
+          <w:szCs w:val="22"/>
+        </w:rPr>
+        <w:t>_name</w:t>
       </w:r>
       <w:proofErr w:type="spellEnd"/>
       <w:r>
@@ -207,22 +238,29 @@
           <w:b/>
           <w:bCs/>
         </w:rPr>
-        <w:t>{</w:t>
-      </w:r>
-      <w:proofErr w:type="spellStart"/>
+        <w:t xml:space="preserve"> </w:t>
+      </w:r>
       <w:r>
         <w:rPr>
           <w:b/>
           <w:bCs/>
         </w:rPr>
-        <w:t>d.application_dt</w:t>
-      </w:r>
-      <w:proofErr w:type="spellEnd"/>
+        <w:t>{</w:t>
+      </w:r>
+      <w:proofErr w:type="spellStart"/>
       <w:r>
         <w:rPr>
           <w:b/>
           <w:bCs/>
         </w:rPr>
+        <w:t>d.application_dt</w:t>
+      </w:r>
+      <w:proofErr w:type="spellEnd"/>
+      <w:r>
+        <w:rPr>
+          <w:b/>
+          <w:bCs/>
+        </w:rPr>
         <w:t>}</w:t>
       </w:r>
     </w:p>
@@ -255,6 +293,7 @@
         <w:t>{</w:t>
       </w:r>
       <w:proofErr w:type="spellStart"/>
+      <w:proofErr w:type="gramStart"/>
       <w:r>
         <w:rPr>
           <w:b/>
@@ -263,6 +302,7 @@
         <w:t>d.property</w:t>
       </w:r>
       <w:proofErr w:type="spellEnd"/>
+      <w:proofErr w:type="gramEnd"/>
       <w:r>
         <w:rPr>
           <w:b/>
@@ -340,7 +380,7 @@
           </mc:Choice>
           <mc:Fallback>
             <w:pict>
-              <v:line w14:anchorId="494A77AB" id="Line 2" o:spid="_x0000_s1026" style="position:absolute;z-index:251660288;visibility:visible;mso-wrap-style:square;mso-width-percent:0;mso-height-percent:0;mso-wrap-distance-left:9pt;mso-wrap-distance-top:.mm;mso-wrap-distance-right:9pt;mso-wrap-distance-bottom:.mm;mso-position-horizontal:absolute;mso-position-horizontal-relative:text;mso-position-vertical:absolute;mso-position-vertical-relative:text;mso-width-percent:0;mso-height-percent:0;mso-width-relative:page;mso-height-relative:page" from="-.75pt,1.05pt" to="486.75pt,1.05pt" o:gfxdata="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" strokeweight="1.5pt">
+              <v:line w14:anchorId="494A77AB" id="Line 2" o:spid="_x0000_s1026" style="position:absolute;z-index:251660288;visibility:visible;mso-wrap-style:square;mso-width-percent:0;mso-height-percent:0;mso-wrap-distance-left:9pt;mso-wrap-distance-top:.mm;mso-wrap-distance-right:9pt;mso-wrap-distance-bottom:.mm;mso-position-horizontal:absolute;mso-position-horizontal-relative:text;mso-position-vertical:absolute;mso-position-vertical-relative:text;mso-width-percent:0;mso-height-percent:0;mso-width-relative:page;mso-height-relative:page" from="-.75pt,1.05pt" to="486.75pt,1.05pt" o:gfxdata="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" strokeweight="1.5pt">
                 <o:lock v:ext="edit" shapetype="f"/>
               </v:line>
             </w:pict>
@@ -410,6 +450,9 @@
         <w:t>to hold</w:t>
       </w:r>
       <w:r>
+        <w:t xml:space="preserve"> </w:t>
+      </w:r>
+      <w:r>
         <w:t xml:space="preserve">a </w:t>
       </w:r>
       <w:r>
@@ -446,8 +489,13 @@
         <w:t xml:space="preserve"> {</w:t>
       </w:r>
       <w:proofErr w:type="spellStart"/>
-      <w:r>
-        <w:t>d.start_dt</w:t>
+      <w:proofErr w:type="gramStart"/>
+      <w:r>
+        <w:t>d.start</w:t>
+      </w:r>
+      <w:proofErr w:type="gramEnd"/>
+      <w:r>
+        <w:t>_dt</w:t>
       </w:r>
       <w:proofErr w:type="spellEnd"/>
       <w:r>
@@ -508,11 +556,16 @@
         <w:t xml:space="preserve">the Inspector </w:t>
       </w:r>
       <w:r>
-        <w:t>written notification of your intent to commence work at least 10 days prior to doing so</w:t>
+        <w:t xml:space="preserve">written notification of your intent to commence work at least 10 days prior to doing </w:t>
+      </w:r>
+      <w:proofErr w:type="gramStart"/>
+      <w:r>
+        <w:t>so</w:t>
       </w:r>
       <w:r>
         <w:t>;</w:t>
       </w:r>
+      <w:proofErr w:type="gramEnd"/>
     </w:p>
     <w:p>
       <w:pPr>
@@ -526,11 +579,16 @@
         <w:t xml:space="preserve">You must provide the Inspector </w:t>
       </w:r>
       <w:r>
-        <w:t>written notice at least 7 days prior to ceasing work on the program</w:t>
+        <w:t xml:space="preserve">written notice at least 7 days prior to ceasing work on the </w:t>
+      </w:r>
+      <w:proofErr w:type="gramStart"/>
+      <w:r>
+        <w:t>program</w:t>
       </w:r>
       <w:r>
         <w:t>;</w:t>
       </w:r>
+      <w:proofErr w:type="gramEnd"/>
     </w:p>
     <w:p>
       <w:pPr>
@@ -657,7 +715,13 @@
         <w:t>all other applicable legislation</w:t>
       </w:r>
       <w:r>
-        <w:t xml:space="preserve">,and </w:t>
+        <w:t>,</w:t>
+      </w:r>
+      <w:r>
+        <w:t xml:space="preserve"> </w:t>
+      </w:r>
+      <w:r>
+        <w:t xml:space="preserve">and </w:t>
       </w:r>
       <w:r>
         <w:t xml:space="preserve">the terms and conditions of all other permits and authorizations which </w:t>
@@ -711,10 +775,24 @@
     <w:p/>
     <w:p>
       <w:r>
-        <w:t>If your work plans should change and more intensive exploration is anticipated, please submit another Notice of Work providing the appropriate information.</w:t>
-      </w:r>
-      <w:r>
-        <w:t>To clarify or discuss any of the above, please call this office.</w:t>
+        <w:t xml:space="preserve">If your work plans should change and more intensive exploration is anticipated, please submit another Notice of Work providing the appropriate </w:t>
+      </w:r>
+      <w:r>
+        <w:t>information</w:t>
+      </w:r>
+      <w:r>
+        <w:t>.</w:t>
+      </w:r>
+      <w:r>
+        <w:t xml:space="preserve"> </w:t>
+      </w:r>
+      <w:proofErr w:type="gramStart"/>
+      <w:r>
+        <w:t>To</w:t>
+      </w:r>
+      <w:proofErr w:type="gramEnd"/>
+      <w:r>
+        <w:t xml:space="preserve"> clarify or discuss any of the above, please call this office.</w:t>
       </w:r>
     </w:p>
     <w:p/>
@@ -745,13 +823,23 @@
         <w:t>{</w:t>
       </w:r>
       <w:proofErr w:type="spellStart"/>
-      <w:r>
-        <w:rPr>
-          <w:rFonts w:cs="Arial"/>
-          <w:sz w:val="22"/>
-          <w:szCs w:val="22"/>
-        </w:rPr>
-        <w:t>d.images.issuing_inspector_signature</w:t>
+      <w:proofErr w:type="gramStart"/>
+      <w:r>
+        <w:rPr>
+          <w:rFonts w:cs="Arial"/>
+          <w:sz w:val="22"/>
+          <w:szCs w:val="22"/>
+        </w:rPr>
+        <w:t>d.images</w:t>
+      </w:r>
+      <w:proofErr w:type="gramEnd"/>
+      <w:r>
+        <w:rPr>
+          <w:rFonts w:cs="Arial"/>
+          <w:sz w:val="22"/>
+          <w:szCs w:val="22"/>
+        </w:rPr>
+        <w:t>.issuing_inspector_signature</w:t>
       </w:r>
       <w:proofErr w:type="spellEnd"/>
       <w:r>
@@ -791,13 +879,23 @@
         <w:t>{</w:t>
       </w:r>
       <w:proofErr w:type="spellStart"/>
-      <w:r>
-        <w:rPr>
-          <w:rFonts w:cs="Arial"/>
-          <w:sz w:val="22"/>
-          <w:szCs w:val="22"/>
-        </w:rPr>
-        <w:t>d.issuing_inspector_name</w:t>
+      <w:proofErr w:type="gramStart"/>
+      <w:r>
+        <w:rPr>
+          <w:rFonts w:cs="Arial"/>
+          <w:sz w:val="22"/>
+          <w:szCs w:val="22"/>
+        </w:rPr>
+        <w:t>d.issuing</w:t>
+      </w:r>
+      <w:proofErr w:type="gramEnd"/>
+      <w:r>
+        <w:rPr>
+          <w:rFonts w:cs="Arial"/>
+          <w:sz w:val="22"/>
+          <w:szCs w:val="22"/>
+        </w:rPr>
+        <w:t>_inspector_name</w:t>
       </w:r>
       <w:proofErr w:type="spellEnd"/>
       <w:r>
@@ -858,13 +956,23 @@
         <w:t xml:space="preserve"> {</w:t>
       </w:r>
       <w:proofErr w:type="spellStart"/>
-      <w:r>
-        <w:rPr>
-          <w:rFonts w:cs="Arial"/>
-          <w:sz w:val="22"/>
-          <w:szCs w:val="22"/>
-        </w:rPr>
-        <w:t>d.issuing_inspector_email:ifEM</w:t>
+      <w:proofErr w:type="gramStart"/>
+      <w:r>
+        <w:rPr>
+          <w:rFonts w:cs="Arial"/>
+          <w:sz w:val="22"/>
+          <w:szCs w:val="22"/>
+        </w:rPr>
+        <w:t>d.issuing</w:t>
+      </w:r>
+      <w:proofErr w:type="gramEnd"/>
+      <w:r>
+        <w:rPr>
+          <w:rFonts w:cs="Arial"/>
+          <w:sz w:val="22"/>
+          <w:szCs w:val="22"/>
+        </w:rPr>
+        <w:t>_inspector_email:ifEM</w:t>
       </w:r>
       <w:proofErr w:type="spellEnd"/>
       <w:r>
@@ -905,13 +1013,23 @@
         <w:t xml:space="preserve"> {</w:t>
       </w:r>
       <w:proofErr w:type="spellStart"/>
-      <w:r>
-        <w:rPr>
-          <w:rFonts w:cs="Arial"/>
-          <w:sz w:val="22"/>
-          <w:szCs w:val="22"/>
-        </w:rPr>
-        <w:t>d.issuing_inspector_phone:ifEM</w:t>
+      <w:proofErr w:type="gramStart"/>
+      <w:r>
+        <w:rPr>
+          <w:rFonts w:cs="Arial"/>
+          <w:sz w:val="22"/>
+          <w:szCs w:val="22"/>
+        </w:rPr>
+        <w:t>d.issuing</w:t>
+      </w:r>
+      <w:proofErr w:type="gramEnd"/>
+      <w:r>
+        <w:rPr>
+          <w:rFonts w:cs="Arial"/>
+          <w:sz w:val="22"/>
+          <w:szCs w:val="22"/>
+        </w:rPr>
+        <w:t>_inspector_phone:ifEM</w:t>
       </w:r>
       <w:proofErr w:type="spellEnd"/>
       <w:r>
@@ -924,9 +1042,12 @@
       </w:r>
     </w:p>
     <w:sectPr>
-      <w:footerReference w:type="default" r:id="rId10"/>
-      <w:headerReference w:type="first" r:id="rId11"/>
-      <w:footerReference w:type="first" r:id="rId12"/>
+      <w:headerReference w:type="even" r:id="rId10"/>
+      <w:headerReference w:type="default" r:id="rId11"/>
+      <w:footerReference w:type="even" r:id="rId12"/>
+      <w:footerReference w:type="default" r:id="rId13"/>
+      <w:headerReference w:type="first" r:id="rId14"/>
+      <w:footerReference w:type="first" r:id="rId15"/>
       <w:type w:val="continuous"/>
       <w:pgSz w:w="12240" w:h="15840"/>
       <w:pgMar w:top="2016" w:right="1166" w:bottom="720" w:left="1080" w:header="634" w:footer="0" w:gutter="0"/>
@@ -957,6 +1078,16 @@
 </file>
 
 <file path=word/footer1.xml><?xml version="1.0" encoding="utf-8"?>
+<w:ftr xmlns:wpc="http://schemas.microsoft.com/office/word/2010/wordprocessingCanvas" xmlns:cx="http://schemas.microsoft.com/office/drawing/2014/chartex" xmlns:cx1="http://schemas.microsoft.com/office/drawing/2015/9/8/chartex" xmlns:cx2="http://schemas.microsoft.com/office/drawing/2015/10/21/chartex" xmlns:cx3="http://schemas.microsoft.com/office/drawing/2016/5/9/chartex" xmlns:cx4="http://schemas.microsoft.com/office/drawing/2016/5/10/chartex" xmlns:cx5="http://schemas.microsoft.com/office/drawing/2016/5/11/chartex" xmlns:cx6="http://schemas.microsoft.com/office/drawing/2016/5/12/chartex" xmlns:cx7="http://schemas.microsoft.com/office/drawing/2016/5/13/chartex" xmlns:cx8="http://schemas.microsoft.com/office/drawing/2016/5/14/chartex" xmlns:mc="http://schemas.openxmlformats.org/markup-compatibility/2006" xmlns:aink="http://schemas.microsoft.com/office/drawing/2016/ink" xmlns:am3d="http://schemas.microsoft.com/office/drawing/2017/model3d" xmlns:o="urn:schemas-microsoft-com:office:office" xmlns:r="http://schemas.openxmlformats.org/officeDocument/2006/relationships" xmlns:m="http://schemas.openxmlformats.org/officeDocument/2006/math" xmlns:v="urn:schemas-microsoft-com:vml" xmlns:wp14="http://schemas.microsoft.com/office/word/2010/wordprocessingDrawing" xmlns:wp="http://schemas.openxmlformats.org/drawingml/2006/wordprocessingDrawing" xmlns:w10="urn:schemas-microsoft-com:office:word" xmlns:w="http://schemas.openxmlformats.org/wordprocessingml/2006/main" xmlns:w14="http://schemas.microsoft.com/office/word/2010/wordml" xmlns:w15="http://schemas.microsoft.com/office/word/2012/wordml" xmlns:w16cex="http://schemas.microsoft.com/office/word/2018/wordml/cex" xmlns:w16cid="http://schemas.microsoft.com/office/word/2016/wordml/cid" xmlns:w16="http://schemas.microsoft.com/office/word/2018/wordml" xmlns:w16se="http://schemas.microsoft.com/office/word/2015/wordml/symex" xmlns:wpg="http://schemas.microsoft.com/office/word/2010/wordprocessingGroup" xmlns:wpi="http://schemas.microsoft.com/office/word/2010/wordprocessingInk" xmlns:wne="http://schemas.microsoft.com/office/word/2006/wordml" xmlns:wps="http://schemas.microsoft.com/office/word/2010/wordprocessingShape" mc:Ignorable="w14 w15 w16se w16cid w16 w16cex wp14">
+  <w:p>
+    <w:pPr>
+      <w:pStyle w:val="Footer"/>
+    </w:pPr>
+  </w:p>
+</w:ftr>
+</file>
+
+<file path=word/footer2.xml><?xml version="1.0" encoding="utf-8"?>
 <w:ftr xmlns:wpc="http://schemas.microsoft.com/office/word/2010/wordprocessingCanvas" xmlns:cx="http://schemas.microsoft.com/office/drawing/2014/chartex" xmlns:cx1="http://schemas.microsoft.com/office/drawing/2015/9/8/chartex" xmlns:cx2="http://schemas.microsoft.com/office/drawing/2015/10/21/chartex" xmlns:cx3="http://schemas.microsoft.com/office/drawing/2016/5/9/chartex" xmlns:cx4="http://schemas.microsoft.com/office/drawing/2016/5/10/chartex" xmlns:cx5="http://schemas.microsoft.com/office/drawing/2016/5/11/chartex" xmlns:cx6="http://schemas.microsoft.com/office/drawing/2016/5/12/chartex" xmlns:cx7="http://schemas.microsoft.com/office/drawing/2016/5/13/chartex" xmlns:cx8="http://schemas.microsoft.com/office/drawing/2016/5/14/chartex" xmlns:mc="http://schemas.openxmlformats.org/markup-compatibility/2006" xmlns:aink="http://schemas.microsoft.com/office/drawing/2016/ink" xmlns:am3d="http://schemas.microsoft.com/office/drawing/2017/model3d" xmlns:o="urn:schemas-microsoft-com:office:office" xmlns:r="http://schemas.openxmlformats.org/officeDocument/2006/relationships" xmlns:m="http://schemas.openxmlformats.org/officeDocument/2006/math" xmlns:v="urn:schemas-microsoft-com:vml" xmlns:wp14="http://schemas.microsoft.com/office/word/2010/wordprocessingDrawing" xmlns:wp="http://schemas.openxmlformats.org/drawingml/2006/wordprocessingDrawing" xmlns:w10="urn:schemas-microsoft-com:office:word" xmlns:w="http://schemas.openxmlformats.org/wordprocessingml/2006/main" xmlns:w14="http://schemas.microsoft.com/office/word/2010/wordml" xmlns:w15="http://schemas.microsoft.com/office/word/2012/wordml" xmlns:w16cex="http://schemas.microsoft.com/office/word/2018/wordml/cex" xmlns:w16cid="http://schemas.microsoft.com/office/word/2016/wordml/cid" xmlns:w16="http://schemas.microsoft.com/office/word/2018/wordml" xmlns:w16se="http://schemas.microsoft.com/office/word/2015/wordml/symex" xmlns:wpg="http://schemas.microsoft.com/office/word/2010/wordprocessingGroup" xmlns:wpi="http://schemas.microsoft.com/office/word/2010/wordprocessingInk" xmlns:wne="http://schemas.microsoft.com/office/word/2006/wordml" xmlns:wps="http://schemas.microsoft.com/office/word/2010/wordprocessingShape" mc:Ignorable="w14 w15 w16se w16cid w16 w16cex wp14">
   <w:p>
     <w:pPr>
@@ -1231,7 +1362,7 @@
 </w:ftr>
 </file>
 
-<file path=word/footer2.xml><?xml version="1.0" encoding="utf-8"?>
+<file path=word/footer3.xml><?xml version="1.0" encoding="utf-8"?>
 <w:ftr xmlns:wpc="http://schemas.microsoft.com/office/word/2010/wordprocessingCanvas" xmlns:cx="http://schemas.microsoft.com/office/drawing/2014/chartex" xmlns:cx1="http://schemas.microsoft.com/office/drawing/2015/9/8/chartex" xmlns:cx2="http://schemas.microsoft.com/office/drawing/2015/10/21/chartex" xmlns:cx3="http://schemas.microsoft.com/office/drawing/2016/5/9/chartex" xmlns:cx4="http://schemas.microsoft.com/office/drawing/2016/5/10/chartex" xmlns:cx5="http://schemas.microsoft.com/office/drawing/2016/5/11/chartex" xmlns:cx6="http://schemas.microsoft.com/office/drawing/2016/5/12/chartex" xmlns:cx7="http://schemas.microsoft.com/office/drawing/2016/5/13/chartex" xmlns:cx8="http://schemas.microsoft.com/office/drawing/2016/5/14/chartex" xmlns:mc="http://schemas.openxmlformats.org/markup-compatibility/2006" xmlns:aink="http://schemas.microsoft.com/office/drawing/2016/ink" xmlns:am3d="http://schemas.microsoft.com/office/drawing/2017/model3d" xmlns:o="urn:schemas-microsoft-com:office:office" xmlns:r="http://schemas.openxmlformats.org/officeDocument/2006/relationships" xmlns:m="http://schemas.openxmlformats.org/officeDocument/2006/math" xmlns:v="urn:schemas-microsoft-com:vml" xmlns:wp14="http://schemas.microsoft.com/office/word/2010/wordprocessingDrawing" xmlns:wp="http://schemas.openxmlformats.org/drawingml/2006/wordprocessingDrawing" xmlns:w10="urn:schemas-microsoft-com:office:word" xmlns:w="http://schemas.openxmlformats.org/wordprocessingml/2006/main" xmlns:w14="http://schemas.microsoft.com/office/word/2010/wordml" xmlns:w15="http://schemas.microsoft.com/office/word/2012/wordml" xmlns:w16cex="http://schemas.microsoft.com/office/word/2018/wordml/cex" xmlns:w16cid="http://schemas.microsoft.com/office/word/2016/wordml/cid" xmlns:w16="http://schemas.microsoft.com/office/word/2018/wordml" xmlns:w16se="http://schemas.microsoft.com/office/word/2015/wordml/symex" xmlns:wpg="http://schemas.microsoft.com/office/word/2010/wordprocessingGroup" xmlns:wpi="http://schemas.microsoft.com/office/word/2010/wordprocessingInk" xmlns:wne="http://schemas.microsoft.com/office/word/2006/wordml" xmlns:wps="http://schemas.microsoft.com/office/word/2010/wordprocessingShape" mc:Ignorable="w14 w15 w16se w16cid w16 w16cex wp14">
   <w:p>
     <w:pPr>
@@ -1407,14 +1538,14 @@
       <w:tblLook w:val="04A0" w:firstRow="1" w:lastRow="0" w:firstColumn="1" w:lastColumn="0" w:noHBand="0" w:noVBand="1"/>
     </w:tblPr>
     <w:tblGrid>
-      <w:gridCol w:w="3327"/>
-      <w:gridCol w:w="3421"/>
-      <w:gridCol w:w="3246"/>
+      <w:gridCol w:w="3308"/>
+      <w:gridCol w:w="3458"/>
+      <w:gridCol w:w="3228"/>
     </w:tblGrid>
     <w:tr>
       <w:tc>
         <w:tcPr>
-          <w:tcW w:w="3356" w:type="dxa"/>
+          <w:tcW w:w="3327" w:type="dxa"/>
           <w:shd w:val="clear" w:color="auto" w:fill="auto"/>
         </w:tcPr>
         <w:p>
@@ -1497,7 +1628,7 @@
       </w:tc>
       <w:tc>
         <w:tcPr>
-          <w:tcW w:w="3450" w:type="dxa"/>
+          <w:tcW w:w="3477" w:type="dxa"/>
           <w:shd w:val="clear" w:color="auto" w:fill="auto"/>
         </w:tcPr>
         <w:p>
@@ -1610,7 +1741,7 @@
       </w:tc>
       <w:tc>
         <w:tcPr>
-          <w:tcW w:w="3274" w:type="dxa"/>
+          <w:tcW w:w="3246" w:type="dxa"/>
           <w:shd w:val="clear" w:color="auto" w:fill="auto"/>
         </w:tcPr>
         <w:p>
@@ -1620,7 +1751,7 @@
               <w:tab w:val="center" w:pos="4320"/>
               <w:tab w:val="right" w:pos="8640"/>
             </w:tabs>
-            <w:ind w:left="-533" w:right="-169" w:firstLine="425"/>
+            <w:ind w:left="-533" w:right="-169" w:firstLine="533"/>
             <w:rPr>
               <w:rFonts w:cs="Arial"/>
               <w:b/>
@@ -1645,7 +1776,7 @@
               <w:tab w:val="center" w:pos="4320"/>
               <w:tab w:val="right" w:pos="8640"/>
             </w:tabs>
-            <w:ind w:left="-533" w:right="-169" w:firstLine="425"/>
+            <w:ind w:left="-533" w:right="-169" w:firstLine="533"/>
             <w:rPr>
               <w:rFonts w:cs="Arial"/>
               <w:sz w:val="18"/>
@@ -1668,7 +1799,7 @@
               <w:tab w:val="center" w:pos="4320"/>
               <w:tab w:val="right" w:pos="8640"/>
             </w:tabs>
-            <w:ind w:left="-533" w:right="-169" w:firstLine="425"/>
+            <w:ind w:left="-533" w:right="-169" w:firstLine="533"/>
             <w:rPr>
               <w:rFonts w:cs="Arial"/>
               <w:sz w:val="18"/>
@@ -1727,6 +1858,26 @@
 </file>
 
 <file path=word/header1.xml><?xml version="1.0" encoding="utf-8"?>
+<w:hdr xmlns:wpc="http://schemas.microsoft.com/office/word/2010/wordprocessingCanvas" xmlns:cx="http://schemas.microsoft.com/office/drawing/2014/chartex" xmlns:cx1="http://schemas.microsoft.com/office/drawing/2015/9/8/chartex" xmlns:cx2="http://schemas.microsoft.com/office/drawing/2015/10/21/chartex" xmlns:cx3="http://schemas.microsoft.com/office/drawing/2016/5/9/chartex" xmlns:cx4="http://schemas.microsoft.com/office/drawing/2016/5/10/chartex" xmlns:cx5="http://schemas.microsoft.com/office/drawing/2016/5/11/chartex" xmlns:cx6="http://schemas.microsoft.com/office/drawing/2016/5/12/chartex" xmlns:cx7="http://schemas.microsoft.com/office/drawing/2016/5/13/chartex" xmlns:cx8="http://schemas.microsoft.com/office/drawing/2016/5/14/chartex" xmlns:mc="http://schemas.openxmlformats.org/markup-compatibility/2006" xmlns:aink="http://schemas.microsoft.com/office/drawing/2016/ink" xmlns:am3d="http://schemas.microsoft.com/office/drawing/2017/model3d" xmlns:o="urn:schemas-microsoft-com:office:office" xmlns:r="http://schemas.openxmlformats.org/officeDocument/2006/relationships" xmlns:m="http://schemas.openxmlformats.org/officeDocument/2006/math" xmlns:v="urn:schemas-microsoft-com:vml" xmlns:wp14="http://schemas.microsoft.com/office/word/2010/wordprocessingDrawing" xmlns:wp="http://schemas.openxmlformats.org/drawingml/2006/wordprocessingDrawing" xmlns:w10="urn:schemas-microsoft-com:office:word" xmlns:w="http://schemas.openxmlformats.org/wordprocessingml/2006/main" xmlns:w14="http://schemas.microsoft.com/office/word/2010/wordml" xmlns:w15="http://schemas.microsoft.com/office/word/2012/wordml" xmlns:w16cex="http://schemas.microsoft.com/office/word/2018/wordml/cex" xmlns:w16cid="http://schemas.microsoft.com/office/word/2016/wordml/cid" xmlns:w16="http://schemas.microsoft.com/office/word/2018/wordml" xmlns:w16se="http://schemas.microsoft.com/office/word/2015/wordml/symex" xmlns:wpg="http://schemas.microsoft.com/office/word/2010/wordprocessingGroup" xmlns:wpi="http://schemas.microsoft.com/office/word/2010/wordprocessingInk" xmlns:wne="http://schemas.microsoft.com/office/word/2006/wordml" xmlns:wps="http://schemas.microsoft.com/office/word/2010/wordprocessingShape" mc:Ignorable="w14 w15 w16se w16cid w16 w16cex wp14">
+  <w:p>
+    <w:pPr>
+      <w:pStyle w:val="Header"/>
+    </w:pPr>
+  </w:p>
+</w:hdr>
+</file>
+
+<file path=word/header2.xml><?xml version="1.0" encoding="utf-8"?>
+<w:hdr xmlns:wpc="http://schemas.microsoft.com/office/word/2010/wordprocessingCanvas" xmlns:cx="http://schemas.microsoft.com/office/drawing/2014/chartex" xmlns:cx1="http://schemas.microsoft.com/office/drawing/2015/9/8/chartex" xmlns:cx2="http://schemas.microsoft.com/office/drawing/2015/10/21/chartex" xmlns:cx3="http://schemas.microsoft.com/office/drawing/2016/5/9/chartex" xmlns:cx4="http://schemas.microsoft.com/office/drawing/2016/5/10/chartex" xmlns:cx5="http://schemas.microsoft.com/office/drawing/2016/5/11/chartex" xmlns:cx6="http://schemas.microsoft.com/office/drawing/2016/5/12/chartex" xmlns:cx7="http://schemas.microsoft.com/office/drawing/2016/5/13/chartex" xmlns:cx8="http://schemas.microsoft.com/office/drawing/2016/5/14/chartex" xmlns:mc="http://schemas.openxmlformats.org/markup-compatibility/2006" xmlns:aink="http://schemas.microsoft.com/office/drawing/2016/ink" xmlns:am3d="http://schemas.microsoft.com/office/drawing/2017/model3d" xmlns:o="urn:schemas-microsoft-com:office:office" xmlns:r="http://schemas.openxmlformats.org/officeDocument/2006/relationships" xmlns:m="http://schemas.openxmlformats.org/officeDocument/2006/math" xmlns:v="urn:schemas-microsoft-com:vml" xmlns:wp14="http://schemas.microsoft.com/office/word/2010/wordprocessingDrawing" xmlns:wp="http://schemas.openxmlformats.org/drawingml/2006/wordprocessingDrawing" xmlns:w10="urn:schemas-microsoft-com:office:word" xmlns:w="http://schemas.openxmlformats.org/wordprocessingml/2006/main" xmlns:w14="http://schemas.microsoft.com/office/word/2010/wordml" xmlns:w15="http://schemas.microsoft.com/office/word/2012/wordml" xmlns:w16cex="http://schemas.microsoft.com/office/word/2018/wordml/cex" xmlns:w16cid="http://schemas.microsoft.com/office/word/2016/wordml/cid" xmlns:w16="http://schemas.microsoft.com/office/word/2018/wordml" xmlns:w16se="http://schemas.microsoft.com/office/word/2015/wordml/symex" xmlns:wpg="http://schemas.microsoft.com/office/word/2010/wordprocessingGroup" xmlns:wpi="http://schemas.microsoft.com/office/word/2010/wordprocessingInk" xmlns:wne="http://schemas.microsoft.com/office/word/2006/wordml" xmlns:wps="http://schemas.microsoft.com/office/word/2010/wordprocessingShape" mc:Ignorable="w14 w15 w16se w16cid w16 w16cex wp14">
+  <w:p>
+    <w:pPr>
+      <w:pStyle w:val="Header"/>
+    </w:pPr>
+  </w:p>
+</w:hdr>
+</file>
+
+<file path=word/header3.xml><?xml version="1.0" encoding="utf-8"?>
 <w:hdr xmlns:wpc="http://schemas.microsoft.com/office/word/2010/wordprocessingCanvas" xmlns:cx="http://schemas.microsoft.com/office/drawing/2014/chartex" xmlns:cx1="http://schemas.microsoft.com/office/drawing/2015/9/8/chartex" xmlns:cx2="http://schemas.microsoft.com/office/drawing/2015/10/21/chartex" xmlns:cx3="http://schemas.microsoft.com/office/drawing/2016/5/9/chartex" xmlns:cx4="http://schemas.microsoft.com/office/drawing/2016/5/10/chartex" xmlns:cx5="http://schemas.microsoft.com/office/drawing/2016/5/11/chartex" xmlns:cx6="http://schemas.microsoft.com/office/drawing/2016/5/12/chartex" xmlns:cx7="http://schemas.microsoft.com/office/drawing/2016/5/13/chartex" xmlns:cx8="http://schemas.microsoft.com/office/drawing/2016/5/14/chartex" xmlns:mc="http://schemas.openxmlformats.org/markup-compatibility/2006" xmlns:aink="http://schemas.microsoft.com/office/drawing/2016/ink" xmlns:am3d="http://schemas.microsoft.com/office/drawing/2017/model3d" xmlns:o="urn:schemas-microsoft-com:office:office" xmlns:r="http://schemas.openxmlformats.org/officeDocument/2006/relationships" xmlns:m="http://schemas.openxmlformats.org/officeDocument/2006/math" xmlns:v="urn:schemas-microsoft-com:vml" xmlns:wp14="http://schemas.microsoft.com/office/word/2010/wordprocessingDrawing" xmlns:wp="http://schemas.openxmlformats.org/drawingml/2006/wordprocessingDrawing" xmlns:w10="urn:schemas-microsoft-com:office:word" xmlns:w="http://schemas.openxmlformats.org/wordprocessingml/2006/main" xmlns:w14="http://schemas.microsoft.com/office/word/2010/wordml" xmlns:w15="http://schemas.microsoft.com/office/word/2012/wordml" xmlns:w16cex="http://schemas.microsoft.com/office/word/2018/wordml/cex" xmlns:w16cid="http://schemas.microsoft.com/office/word/2016/wordml/cid" xmlns:w16="http://schemas.microsoft.com/office/word/2018/wordml" xmlns:w16se="http://schemas.microsoft.com/office/word/2015/wordml/symex" xmlns:wpg="http://schemas.microsoft.com/office/word/2010/wordprocessingGroup" xmlns:wpi="http://schemas.microsoft.com/office/word/2010/wordprocessingInk" xmlns:wne="http://schemas.microsoft.com/office/word/2006/wordml" xmlns:wps="http://schemas.microsoft.com/office/word/2010/wordprocessingShape" mc:Ignorable="w14 w15 w16se w16cid w16 w16cex wp14">
   <w:tbl>
     <w:tblPr>

</xml_diff>

<commit_message>
adjusting links in no permit required IP letter, and adjusting text of the letter in the database
</commit_message>
<xml_diff>
--- a/services/core-api/app/templates/now/No Permit Required IP Letter.docx
+++ b/services/core-api/app/templates/now/No Permit Required IP Letter.docx
@@ -1,6 +1,6 @@
 
 <file path=word/document.xml><?xml version="1.0" encoding="utf-8"?>
-<w:document xmlns:wpc="http://schemas.microsoft.com/office/word/2010/wordprocessingCanvas" xmlns:cx="http://schemas.microsoft.com/office/drawing/2014/chartex" xmlns:cx1="http://schemas.microsoft.com/office/drawing/2015/9/8/chartex" xmlns:cx2="http://schemas.microsoft.com/office/drawing/2015/10/21/chartex" xmlns:cx3="http://schemas.microsoft.com/office/drawing/2016/5/9/chartex" xmlns:cx4="http://schemas.microsoft.com/office/drawing/2016/5/10/chartex" xmlns:cx5="http://schemas.microsoft.com/office/drawing/2016/5/11/chartex" xmlns:cx6="http://schemas.microsoft.com/office/drawing/2016/5/12/chartex" xmlns:cx7="http://schemas.microsoft.com/office/drawing/2016/5/13/chartex" xmlns:cx8="http://schemas.microsoft.com/office/drawing/2016/5/14/chartex" xmlns:mc="http://schemas.openxmlformats.org/markup-compatibility/2006" xmlns:aink="http://schemas.microsoft.com/office/drawing/2016/ink" xmlns:am3d="http://schemas.microsoft.com/office/drawing/2017/model3d" xmlns:o="urn:schemas-microsoft-com:office:office" xmlns:r="http://schemas.openxmlformats.org/officeDocument/2006/relationships" xmlns:m="http://schemas.openxmlformats.org/officeDocument/2006/math" xmlns:v="urn:schemas-microsoft-com:vml" xmlns:wp14="http://schemas.microsoft.com/office/word/2010/wordprocessingDrawing" xmlns:wp="http://schemas.openxmlformats.org/drawingml/2006/wordprocessingDrawing" xmlns:w10="urn:schemas-microsoft-com:office:word" xmlns:w="http://schemas.openxmlformats.org/wordprocessingml/2006/main" xmlns:w14="http://schemas.microsoft.com/office/word/2010/wordml" xmlns:w15="http://schemas.microsoft.com/office/word/2012/wordml" xmlns:w16cex="http://schemas.microsoft.com/office/word/2018/wordml/cex" xmlns:w16cid="http://schemas.microsoft.com/office/word/2016/wordml/cid" xmlns:w16="http://schemas.microsoft.com/office/word/2018/wordml" xmlns:w16se="http://schemas.microsoft.com/office/word/2015/wordml/symex" xmlns:wpg="http://schemas.microsoft.com/office/word/2010/wordprocessingGroup" xmlns:wpi="http://schemas.microsoft.com/office/word/2010/wordprocessingInk" xmlns:wne="http://schemas.microsoft.com/office/word/2006/wordml" xmlns:wps="http://schemas.microsoft.com/office/word/2010/wordprocessingShape" mc:Ignorable="w14 w15 w16se w16cid w16 w16cex wp14">
+<w:document xmlns:wpc="http://schemas.microsoft.com/office/word/2010/wordprocessingCanvas" xmlns:cx="http://schemas.microsoft.com/office/drawing/2014/chartex" xmlns:cx1="http://schemas.microsoft.com/office/drawing/2015/9/8/chartex" xmlns:cx2="http://schemas.microsoft.com/office/drawing/2015/10/21/chartex" xmlns:cx3="http://schemas.microsoft.com/office/drawing/2016/5/9/chartex" xmlns:cx4="http://schemas.microsoft.com/office/drawing/2016/5/10/chartex" xmlns:cx5="http://schemas.microsoft.com/office/drawing/2016/5/11/chartex" xmlns:cx6="http://schemas.microsoft.com/office/drawing/2016/5/12/chartex" xmlns:cx7="http://schemas.microsoft.com/office/drawing/2016/5/13/chartex" xmlns:cx8="http://schemas.microsoft.com/office/drawing/2016/5/14/chartex" xmlns:mc="http://schemas.openxmlformats.org/markup-compatibility/2006" xmlns:aink="http://schemas.microsoft.com/office/drawing/2016/ink" xmlns:am3d="http://schemas.microsoft.com/office/drawing/2017/model3d" xmlns:o="urn:schemas-microsoft-com:office:office" xmlns:oel="http://schemas.microsoft.com/office/2019/extlst" xmlns:r="http://schemas.openxmlformats.org/officeDocument/2006/relationships" xmlns:m="http://schemas.openxmlformats.org/officeDocument/2006/math" xmlns:v="urn:schemas-microsoft-com:vml" xmlns:wp14="http://schemas.microsoft.com/office/word/2010/wordprocessingDrawing" xmlns:wp="http://schemas.openxmlformats.org/drawingml/2006/wordprocessingDrawing" xmlns:w10="urn:schemas-microsoft-com:office:word" xmlns:w="http://schemas.openxmlformats.org/wordprocessingml/2006/main" xmlns:w14="http://schemas.microsoft.com/office/word/2010/wordml" xmlns:w15="http://schemas.microsoft.com/office/word/2012/wordml" xmlns:w16cex="http://schemas.microsoft.com/office/word/2018/wordml/cex" xmlns:w16cid="http://schemas.microsoft.com/office/word/2016/wordml/cid" xmlns:w16="http://schemas.microsoft.com/office/word/2018/wordml" xmlns:w16sdtdh="http://schemas.microsoft.com/office/word/2020/wordml/sdtdatahash" xmlns:w16se="http://schemas.microsoft.com/office/word/2015/wordml/symex" xmlns:wpg="http://schemas.microsoft.com/office/word/2010/wordprocessingGroup" xmlns:wpi="http://schemas.microsoft.com/office/word/2010/wordprocessingInk" xmlns:wne="http://schemas.microsoft.com/office/word/2006/wordml" xmlns:wps="http://schemas.microsoft.com/office/word/2010/wordprocessingShape" mc:Ignorable="w14 w15 w16se w16cid w16 w16cex w16sdtdh wp14">
   <w:body>
     <w:p>
       <w:pPr>
@@ -489,13 +489,8 @@
         <w:t xml:space="preserve"> {</w:t>
       </w:r>
       <w:proofErr w:type="spellStart"/>
-      <w:proofErr w:type="gramStart"/>
-      <w:r>
-        <w:t>d.start</w:t>
-      </w:r>
-      <w:proofErr w:type="gramEnd"/>
-      <w:r>
-        <w:t>_dt</w:t>
+      <w:r>
+        <w:t>d.start_dt</w:t>
       </w:r>
       <w:proofErr w:type="spellEnd"/>
       <w:r>
@@ -556,16 +551,11 @@
         <w:t xml:space="preserve">the Inspector </w:t>
       </w:r>
       <w:r>
-        <w:t xml:space="preserve">written notification of your intent to commence work at least 10 days prior to doing </w:t>
-      </w:r>
-      <w:proofErr w:type="gramStart"/>
-      <w:r>
-        <w:t>so</w:t>
+        <w:t>written notification of your intent to commence work at least 10 days prior to doing so</w:t>
       </w:r>
       <w:r>
         <w:t>;</w:t>
       </w:r>
-      <w:proofErr w:type="gramEnd"/>
     </w:p>
     <w:p>
       <w:pPr>
@@ -579,16 +569,11 @@
         <w:t xml:space="preserve">You must provide the Inspector </w:t>
       </w:r>
       <w:r>
-        <w:t xml:space="preserve">written notice at least 7 days prior to ceasing work on the </w:t>
-      </w:r>
-      <w:proofErr w:type="gramStart"/>
-      <w:r>
-        <w:t>program</w:t>
+        <w:t>written notice at least 7 days prior to ceasing work on the program</w:t>
       </w:r>
       <w:r>
         <w:t>;</w:t>
       </w:r>
-      <w:proofErr w:type="gramEnd"/>
     </w:p>
     <w:p>
       <w:pPr>
@@ -604,14 +589,36 @@
       <w:r>
         <w:t xml:space="preserve"> Annual Summary of Exploration Activities which can be found at </w:t>
       </w:r>
-      <w:hyperlink r:id="rId8" w:history="1">
-        <w:r>
-          <w:rPr>
-            <w:rStyle w:val="Hyperlink"/>
-          </w:rPr>
-          <w:t>http://www2.gov.bc.ca/gov/content/industry/mineral-exploration-mining/permitting/annual-reporting-forms</w:t>
-        </w:r>
-      </w:hyperlink>
+      <w:r>
+        <w:fldChar w:fldCharType="begin"/>
+      </w:r>
+      <w:r>
+        <w:instrText xml:space="preserve"> HYPERLINK "https://www2.gov.bc.ca/gov/content/industry/mineral-exploration-mining/permitting/reclamation-closure/annual-reporting-forms" </w:instrText>
+      </w:r>
+      <w:r>
+        <w:fldChar w:fldCharType="separate"/>
+      </w:r>
+      <w:r>
+        <w:rPr>
+          <w:rStyle w:val="Hyperlink"/>
+        </w:rPr>
+        <w:t>https://www2.gov.bc.ca/gov/content/industry/mineral-exploration-mining/permitting/reclamation-closure/ann</w:t>
+      </w:r>
+      <w:r>
+        <w:rPr>
+          <w:rStyle w:val="Hyperlink"/>
+        </w:rPr>
+        <w:t>u</w:t>
+      </w:r>
+      <w:r>
+        <w:rPr>
+          <w:rStyle w:val="Hyperlink"/>
+        </w:rPr>
+        <w:t>al-reporting-forms</w:t>
+      </w:r>
+      <w:r>
+        <w:fldChar w:fldCharType="end"/>
+      </w:r>
       <w:r>
         <w:t xml:space="preserve">, and submit that to the Inspector by </w:t>
       </w:r>
@@ -762,15 +769,36 @@
       <w:r>
         <w:t xml:space="preserve">o provide emergency contact information. You can submit this form to the local BC Fire Centre: </w:t>
       </w:r>
-      <w:hyperlink r:id="rId9" w:history="1">
-        <w:r>
-          <w:rPr>
-            <w:color w:val="0000FF"/>
-            <w:u w:val="single"/>
-          </w:rPr>
-          <w:t>https://www.for.gov.bc.ca/isb/forms/lib/FS1404.pdf</w:t>
-        </w:r>
-      </w:hyperlink>
+      <w:r>
+        <w:fldChar w:fldCharType="begin"/>
+      </w:r>
+      <w:r>
+        <w:instrText xml:space="preserve"> HYPERLINK "https://www2.gov.bc.ca/assets/gov/public-safety-and-emergency-services/wildfire-status/prevention/prevention-industry-comm-ops/emergency-contact-information/bcws_emergency_contact_info_form_fs1404.pdf" </w:instrText>
+      </w:r>
+      <w:r>
+        <w:fldChar w:fldCharType="separate"/>
+      </w:r>
+      <w:r>
+        <w:rPr>
+          <w:rStyle w:val="Hyperlink"/>
+        </w:rPr>
+        <w:t>https://www2.gov.bc.ca/assets/gov/public-safety-and-emergency-services/wildfire-status/prevention/prevention-industry-comm-ops/emer</w:t>
+      </w:r>
+      <w:r>
+        <w:rPr>
+          <w:rStyle w:val="Hyperlink"/>
+        </w:rPr>
+        <w:t>g</w:t>
+      </w:r>
+      <w:r>
+        <w:rPr>
+          <w:rStyle w:val="Hyperlink"/>
+        </w:rPr>
+        <w:t>ency-contact-information/bcws_emergency_contact_info_form_fs1404.pdf</w:t>
+      </w:r>
+      <w:r>
+        <w:fldChar w:fldCharType="end"/>
+      </w:r>
     </w:p>
     <w:p/>
     <w:p>
@@ -786,13 +814,8 @@
       <w:r>
         <w:t xml:space="preserve"> </w:t>
       </w:r>
-      <w:proofErr w:type="gramStart"/>
-      <w:r>
-        <w:t>To</w:t>
-      </w:r>
-      <w:proofErr w:type="gramEnd"/>
-      <w:r>
-        <w:t xml:space="preserve"> clarify or discuss any of the above, please call this office.</w:t>
+      <w:r>
+        <w:t>To clarify or discuss any of the above, please call this office.</w:t>
       </w:r>
     </w:p>
     <w:p/>
@@ -945,6 +968,7 @@
           <w:sz w:val="22"/>
           <w:szCs w:val="22"/>
         </w:rPr>
+        <w:lastRenderedPageBreak/>
         <w:t>Email:</w:t>
       </w:r>
       <w:r>
@@ -1042,12 +1066,12 @@
       </w:r>
     </w:p>
     <w:sectPr>
-      <w:headerReference w:type="even" r:id="rId10"/>
-      <w:headerReference w:type="default" r:id="rId11"/>
-      <w:footerReference w:type="even" r:id="rId12"/>
-      <w:footerReference w:type="default" r:id="rId13"/>
-      <w:headerReference w:type="first" r:id="rId14"/>
-      <w:footerReference w:type="first" r:id="rId15"/>
+      <w:headerReference w:type="even" r:id="rId8"/>
+      <w:headerReference w:type="default" r:id="rId9"/>
+      <w:footerReference w:type="even" r:id="rId10"/>
+      <w:footerReference w:type="default" r:id="rId11"/>
+      <w:headerReference w:type="first" r:id="rId12"/>
+      <w:footerReference w:type="first" r:id="rId13"/>
       <w:type w:val="continuous"/>
       <w:pgSz w:w="12240" w:h="15840"/>
       <w:pgMar w:top="2016" w:right="1166" w:bottom="720" w:left="1080" w:header="634" w:footer="0" w:gutter="0"/>
@@ -1059,7 +1083,7 @@
 </file>
 
 <file path=word/endnotes.xml><?xml version="1.0" encoding="utf-8"?>
-<w:endnotes xmlns:wpc="http://schemas.microsoft.com/office/word/2010/wordprocessingCanvas" xmlns:cx="http://schemas.microsoft.com/office/drawing/2014/chartex" xmlns:cx1="http://schemas.microsoft.com/office/drawing/2015/9/8/chartex" xmlns:cx2="http://schemas.microsoft.com/office/drawing/2015/10/21/chartex" xmlns:cx3="http://schemas.microsoft.com/office/drawing/2016/5/9/chartex" xmlns:cx4="http://schemas.microsoft.com/office/drawing/2016/5/10/chartex" xmlns:cx5="http://schemas.microsoft.com/office/drawing/2016/5/11/chartex" xmlns:cx6="http://schemas.microsoft.com/office/drawing/2016/5/12/chartex" xmlns:cx7="http://schemas.microsoft.com/office/drawing/2016/5/13/chartex" xmlns:cx8="http://schemas.microsoft.com/office/drawing/2016/5/14/chartex" xmlns:mc="http://schemas.openxmlformats.org/markup-compatibility/2006" xmlns:aink="http://schemas.microsoft.com/office/drawing/2016/ink" xmlns:am3d="http://schemas.microsoft.com/office/drawing/2017/model3d" xmlns:o="urn:schemas-microsoft-com:office:office" xmlns:r="http://schemas.openxmlformats.org/officeDocument/2006/relationships" xmlns:m="http://schemas.openxmlformats.org/officeDocument/2006/math" xmlns:v="urn:schemas-microsoft-com:vml" xmlns:wp14="http://schemas.microsoft.com/office/word/2010/wordprocessingDrawing" xmlns:wp="http://schemas.openxmlformats.org/drawingml/2006/wordprocessingDrawing" xmlns:w10="urn:schemas-microsoft-com:office:word" xmlns:w="http://schemas.openxmlformats.org/wordprocessingml/2006/main" xmlns:w14="http://schemas.microsoft.com/office/word/2010/wordml" xmlns:w15="http://schemas.microsoft.com/office/word/2012/wordml" xmlns:w16cex="http://schemas.microsoft.com/office/word/2018/wordml/cex" xmlns:w16cid="http://schemas.microsoft.com/office/word/2016/wordml/cid" xmlns:w16="http://schemas.microsoft.com/office/word/2018/wordml" xmlns:w16se="http://schemas.microsoft.com/office/word/2015/wordml/symex" xmlns:wpg="http://schemas.microsoft.com/office/word/2010/wordprocessingGroup" xmlns:wpi="http://schemas.microsoft.com/office/word/2010/wordprocessingInk" xmlns:wne="http://schemas.microsoft.com/office/word/2006/wordml" xmlns:wps="http://schemas.microsoft.com/office/word/2010/wordprocessingShape" mc:Ignorable="w14 w15 w16se w16cid w16 w16cex wp14">
+<w:endnotes xmlns:wpc="http://schemas.microsoft.com/office/word/2010/wordprocessingCanvas" xmlns:cx="http://schemas.microsoft.com/office/drawing/2014/chartex" xmlns:cx1="http://schemas.microsoft.com/office/drawing/2015/9/8/chartex" xmlns:cx2="http://schemas.microsoft.com/office/drawing/2015/10/21/chartex" xmlns:cx3="http://schemas.microsoft.com/office/drawing/2016/5/9/chartex" xmlns:cx4="http://schemas.microsoft.com/office/drawing/2016/5/10/chartex" xmlns:cx5="http://schemas.microsoft.com/office/drawing/2016/5/11/chartex" xmlns:cx6="http://schemas.microsoft.com/office/drawing/2016/5/12/chartex" xmlns:cx7="http://schemas.microsoft.com/office/drawing/2016/5/13/chartex" xmlns:cx8="http://schemas.microsoft.com/office/drawing/2016/5/14/chartex" xmlns:mc="http://schemas.openxmlformats.org/markup-compatibility/2006" xmlns:aink="http://schemas.microsoft.com/office/drawing/2016/ink" xmlns:am3d="http://schemas.microsoft.com/office/drawing/2017/model3d" xmlns:o="urn:schemas-microsoft-com:office:office" xmlns:oel="http://schemas.microsoft.com/office/2019/extlst" xmlns:r="http://schemas.openxmlformats.org/officeDocument/2006/relationships" xmlns:m="http://schemas.openxmlformats.org/officeDocument/2006/math" xmlns:v="urn:schemas-microsoft-com:vml" xmlns:wp14="http://schemas.microsoft.com/office/word/2010/wordprocessingDrawing" xmlns:wp="http://schemas.openxmlformats.org/drawingml/2006/wordprocessingDrawing" xmlns:w10="urn:schemas-microsoft-com:office:word" xmlns:w="http://schemas.openxmlformats.org/wordprocessingml/2006/main" xmlns:w14="http://schemas.microsoft.com/office/word/2010/wordml" xmlns:w15="http://schemas.microsoft.com/office/word/2012/wordml" xmlns:w16cex="http://schemas.microsoft.com/office/word/2018/wordml/cex" xmlns:w16cid="http://schemas.microsoft.com/office/word/2016/wordml/cid" xmlns:w16="http://schemas.microsoft.com/office/word/2018/wordml" xmlns:w16sdtdh="http://schemas.microsoft.com/office/word/2020/wordml/sdtdatahash" xmlns:w16se="http://schemas.microsoft.com/office/word/2015/wordml/symex" xmlns:wpg="http://schemas.microsoft.com/office/word/2010/wordprocessingGroup" xmlns:wpi="http://schemas.microsoft.com/office/word/2010/wordprocessingInk" xmlns:wne="http://schemas.microsoft.com/office/word/2006/wordml" xmlns:wps="http://schemas.microsoft.com/office/word/2010/wordprocessingShape" mc:Ignorable="w14 w15 w16se w16cid w16 w16cex w16sdtdh wp14">
   <w:endnote w:type="separator" w:id="-1">
     <w:p>
       <w:r>
@@ -1078,7 +1102,7 @@
 </file>
 
 <file path=word/footer1.xml><?xml version="1.0" encoding="utf-8"?>
-<w:ftr xmlns:wpc="http://schemas.microsoft.com/office/word/2010/wordprocessingCanvas" xmlns:cx="http://schemas.microsoft.com/office/drawing/2014/chartex" xmlns:cx1="http://schemas.microsoft.com/office/drawing/2015/9/8/chartex" xmlns:cx2="http://schemas.microsoft.com/office/drawing/2015/10/21/chartex" xmlns:cx3="http://schemas.microsoft.com/office/drawing/2016/5/9/chartex" xmlns:cx4="http://schemas.microsoft.com/office/drawing/2016/5/10/chartex" xmlns:cx5="http://schemas.microsoft.com/office/drawing/2016/5/11/chartex" xmlns:cx6="http://schemas.microsoft.com/office/drawing/2016/5/12/chartex" xmlns:cx7="http://schemas.microsoft.com/office/drawing/2016/5/13/chartex" xmlns:cx8="http://schemas.microsoft.com/office/drawing/2016/5/14/chartex" xmlns:mc="http://schemas.openxmlformats.org/markup-compatibility/2006" xmlns:aink="http://schemas.microsoft.com/office/drawing/2016/ink" xmlns:am3d="http://schemas.microsoft.com/office/drawing/2017/model3d" xmlns:o="urn:schemas-microsoft-com:office:office" xmlns:r="http://schemas.openxmlformats.org/officeDocument/2006/relationships" xmlns:m="http://schemas.openxmlformats.org/officeDocument/2006/math" xmlns:v="urn:schemas-microsoft-com:vml" xmlns:wp14="http://schemas.microsoft.com/office/word/2010/wordprocessingDrawing" xmlns:wp="http://schemas.openxmlformats.org/drawingml/2006/wordprocessingDrawing" xmlns:w10="urn:schemas-microsoft-com:office:word" xmlns:w="http://schemas.openxmlformats.org/wordprocessingml/2006/main" xmlns:w14="http://schemas.microsoft.com/office/word/2010/wordml" xmlns:w15="http://schemas.microsoft.com/office/word/2012/wordml" xmlns:w16cex="http://schemas.microsoft.com/office/word/2018/wordml/cex" xmlns:w16cid="http://schemas.microsoft.com/office/word/2016/wordml/cid" xmlns:w16="http://schemas.microsoft.com/office/word/2018/wordml" xmlns:w16se="http://schemas.microsoft.com/office/word/2015/wordml/symex" xmlns:wpg="http://schemas.microsoft.com/office/word/2010/wordprocessingGroup" xmlns:wpi="http://schemas.microsoft.com/office/word/2010/wordprocessingInk" xmlns:wne="http://schemas.microsoft.com/office/word/2006/wordml" xmlns:wps="http://schemas.microsoft.com/office/word/2010/wordprocessingShape" mc:Ignorable="w14 w15 w16se w16cid w16 w16cex wp14">
+<w:ftr xmlns:wpc="http://schemas.microsoft.com/office/word/2010/wordprocessingCanvas" xmlns:cx="http://schemas.microsoft.com/office/drawing/2014/chartex" xmlns:cx1="http://schemas.microsoft.com/office/drawing/2015/9/8/chartex" xmlns:cx2="http://schemas.microsoft.com/office/drawing/2015/10/21/chartex" xmlns:cx3="http://schemas.microsoft.com/office/drawing/2016/5/9/chartex" xmlns:cx4="http://schemas.microsoft.com/office/drawing/2016/5/10/chartex" xmlns:cx5="http://schemas.microsoft.com/office/drawing/2016/5/11/chartex" xmlns:cx6="http://schemas.microsoft.com/office/drawing/2016/5/12/chartex" xmlns:cx7="http://schemas.microsoft.com/office/drawing/2016/5/13/chartex" xmlns:cx8="http://schemas.microsoft.com/office/drawing/2016/5/14/chartex" xmlns:mc="http://schemas.openxmlformats.org/markup-compatibility/2006" xmlns:aink="http://schemas.microsoft.com/office/drawing/2016/ink" xmlns:am3d="http://schemas.microsoft.com/office/drawing/2017/model3d" xmlns:o="urn:schemas-microsoft-com:office:office" xmlns:oel="http://schemas.microsoft.com/office/2019/extlst" xmlns:r="http://schemas.openxmlformats.org/officeDocument/2006/relationships" xmlns:m="http://schemas.openxmlformats.org/officeDocument/2006/math" xmlns:v="urn:schemas-microsoft-com:vml" xmlns:wp14="http://schemas.microsoft.com/office/word/2010/wordprocessingDrawing" xmlns:wp="http://schemas.openxmlformats.org/drawingml/2006/wordprocessingDrawing" xmlns:w10="urn:schemas-microsoft-com:office:word" xmlns:w="http://schemas.openxmlformats.org/wordprocessingml/2006/main" xmlns:w14="http://schemas.microsoft.com/office/word/2010/wordml" xmlns:w15="http://schemas.microsoft.com/office/word/2012/wordml" xmlns:w16cex="http://schemas.microsoft.com/office/word/2018/wordml/cex" xmlns:w16cid="http://schemas.microsoft.com/office/word/2016/wordml/cid" xmlns:w16="http://schemas.microsoft.com/office/word/2018/wordml" xmlns:w16sdtdh="http://schemas.microsoft.com/office/word/2020/wordml/sdtdatahash" xmlns:w16se="http://schemas.microsoft.com/office/word/2015/wordml/symex" xmlns:wpg="http://schemas.microsoft.com/office/word/2010/wordprocessingGroup" xmlns:wpi="http://schemas.microsoft.com/office/word/2010/wordprocessingInk" xmlns:wne="http://schemas.microsoft.com/office/word/2006/wordml" xmlns:wps="http://schemas.microsoft.com/office/word/2010/wordprocessingShape" mc:Ignorable="w14 w15 w16se w16cid w16 w16cex w16sdtdh wp14">
   <w:p>
     <w:pPr>
       <w:pStyle w:val="Footer"/>
@@ -1088,7 +1112,7 @@
 </file>
 
 <file path=word/footer2.xml><?xml version="1.0" encoding="utf-8"?>
-<w:ftr xmlns:wpc="http://schemas.microsoft.com/office/word/2010/wordprocessingCanvas" xmlns:cx="http://schemas.microsoft.com/office/drawing/2014/chartex" xmlns:cx1="http://schemas.microsoft.com/office/drawing/2015/9/8/chartex" xmlns:cx2="http://schemas.microsoft.com/office/drawing/2015/10/21/chartex" xmlns:cx3="http://schemas.microsoft.com/office/drawing/2016/5/9/chartex" xmlns:cx4="http://schemas.microsoft.com/office/drawing/2016/5/10/chartex" xmlns:cx5="http://schemas.microsoft.com/office/drawing/2016/5/11/chartex" xmlns:cx6="http://schemas.microsoft.com/office/drawing/2016/5/12/chartex" xmlns:cx7="http://schemas.microsoft.com/office/drawing/2016/5/13/chartex" xmlns:cx8="http://schemas.microsoft.com/office/drawing/2016/5/14/chartex" xmlns:mc="http://schemas.openxmlformats.org/markup-compatibility/2006" xmlns:aink="http://schemas.microsoft.com/office/drawing/2016/ink" xmlns:am3d="http://schemas.microsoft.com/office/drawing/2017/model3d" xmlns:o="urn:schemas-microsoft-com:office:office" xmlns:r="http://schemas.openxmlformats.org/officeDocument/2006/relationships" xmlns:m="http://schemas.openxmlformats.org/officeDocument/2006/math" xmlns:v="urn:schemas-microsoft-com:vml" xmlns:wp14="http://schemas.microsoft.com/office/word/2010/wordprocessingDrawing" xmlns:wp="http://schemas.openxmlformats.org/drawingml/2006/wordprocessingDrawing" xmlns:w10="urn:schemas-microsoft-com:office:word" xmlns:w="http://schemas.openxmlformats.org/wordprocessingml/2006/main" xmlns:w14="http://schemas.microsoft.com/office/word/2010/wordml" xmlns:w15="http://schemas.microsoft.com/office/word/2012/wordml" xmlns:w16cex="http://schemas.microsoft.com/office/word/2018/wordml/cex" xmlns:w16cid="http://schemas.microsoft.com/office/word/2016/wordml/cid" xmlns:w16="http://schemas.microsoft.com/office/word/2018/wordml" xmlns:w16se="http://schemas.microsoft.com/office/word/2015/wordml/symex" xmlns:wpg="http://schemas.microsoft.com/office/word/2010/wordprocessingGroup" xmlns:wpi="http://schemas.microsoft.com/office/word/2010/wordprocessingInk" xmlns:wne="http://schemas.microsoft.com/office/word/2006/wordml" xmlns:wps="http://schemas.microsoft.com/office/word/2010/wordprocessingShape" mc:Ignorable="w14 w15 w16se w16cid w16 w16cex wp14">
+<w:ftr xmlns:wpc="http://schemas.microsoft.com/office/word/2010/wordprocessingCanvas" xmlns:cx="http://schemas.microsoft.com/office/drawing/2014/chartex" xmlns:cx1="http://schemas.microsoft.com/office/drawing/2015/9/8/chartex" xmlns:cx2="http://schemas.microsoft.com/office/drawing/2015/10/21/chartex" xmlns:cx3="http://schemas.microsoft.com/office/drawing/2016/5/9/chartex" xmlns:cx4="http://schemas.microsoft.com/office/drawing/2016/5/10/chartex" xmlns:cx5="http://schemas.microsoft.com/office/drawing/2016/5/11/chartex" xmlns:cx6="http://schemas.microsoft.com/office/drawing/2016/5/12/chartex" xmlns:cx7="http://schemas.microsoft.com/office/drawing/2016/5/13/chartex" xmlns:cx8="http://schemas.microsoft.com/office/drawing/2016/5/14/chartex" xmlns:mc="http://schemas.openxmlformats.org/markup-compatibility/2006" xmlns:aink="http://schemas.microsoft.com/office/drawing/2016/ink" xmlns:am3d="http://schemas.microsoft.com/office/drawing/2017/model3d" xmlns:o="urn:schemas-microsoft-com:office:office" xmlns:oel="http://schemas.microsoft.com/office/2019/extlst" xmlns:r="http://schemas.openxmlformats.org/officeDocument/2006/relationships" xmlns:m="http://schemas.openxmlformats.org/officeDocument/2006/math" xmlns:v="urn:schemas-microsoft-com:vml" xmlns:wp14="http://schemas.microsoft.com/office/word/2010/wordprocessingDrawing" xmlns:wp="http://schemas.openxmlformats.org/drawingml/2006/wordprocessingDrawing" xmlns:w10="urn:schemas-microsoft-com:office:word" xmlns:w="http://schemas.openxmlformats.org/wordprocessingml/2006/main" xmlns:w14="http://schemas.microsoft.com/office/word/2010/wordml" xmlns:w15="http://schemas.microsoft.com/office/word/2012/wordml" xmlns:w16cex="http://schemas.microsoft.com/office/word/2018/wordml/cex" xmlns:w16cid="http://schemas.microsoft.com/office/word/2016/wordml/cid" xmlns:w16="http://schemas.microsoft.com/office/word/2018/wordml" xmlns:w16sdtdh="http://schemas.microsoft.com/office/word/2020/wordml/sdtdatahash" xmlns:w16se="http://schemas.microsoft.com/office/word/2015/wordml/symex" xmlns:wpg="http://schemas.microsoft.com/office/word/2010/wordprocessingGroup" xmlns:wpi="http://schemas.microsoft.com/office/word/2010/wordprocessingInk" xmlns:wne="http://schemas.microsoft.com/office/word/2006/wordml" xmlns:wps="http://schemas.microsoft.com/office/word/2010/wordprocessingShape" mc:Ignorable="w14 w15 w16se w16cid w16 w16cex w16sdtdh wp14">
   <w:p>
     <w:pPr>
       <w:widowControl/>
@@ -1363,7 +1387,7 @@
 </file>
 
 <file path=word/footer3.xml><?xml version="1.0" encoding="utf-8"?>
-<w:ftr xmlns:wpc="http://schemas.microsoft.com/office/word/2010/wordprocessingCanvas" xmlns:cx="http://schemas.microsoft.com/office/drawing/2014/chartex" xmlns:cx1="http://schemas.microsoft.com/office/drawing/2015/9/8/chartex" xmlns:cx2="http://schemas.microsoft.com/office/drawing/2015/10/21/chartex" xmlns:cx3="http://schemas.microsoft.com/office/drawing/2016/5/9/chartex" xmlns:cx4="http://schemas.microsoft.com/office/drawing/2016/5/10/chartex" xmlns:cx5="http://schemas.microsoft.com/office/drawing/2016/5/11/chartex" xmlns:cx6="http://schemas.microsoft.com/office/drawing/2016/5/12/chartex" xmlns:cx7="http://schemas.microsoft.com/office/drawing/2016/5/13/chartex" xmlns:cx8="http://schemas.microsoft.com/office/drawing/2016/5/14/chartex" xmlns:mc="http://schemas.openxmlformats.org/markup-compatibility/2006" xmlns:aink="http://schemas.microsoft.com/office/drawing/2016/ink" xmlns:am3d="http://schemas.microsoft.com/office/drawing/2017/model3d" xmlns:o="urn:schemas-microsoft-com:office:office" xmlns:r="http://schemas.openxmlformats.org/officeDocument/2006/relationships" xmlns:m="http://schemas.openxmlformats.org/officeDocument/2006/math" xmlns:v="urn:schemas-microsoft-com:vml" xmlns:wp14="http://schemas.microsoft.com/office/word/2010/wordprocessingDrawing" xmlns:wp="http://schemas.openxmlformats.org/drawingml/2006/wordprocessingDrawing" xmlns:w10="urn:schemas-microsoft-com:office:word" xmlns:w="http://schemas.openxmlformats.org/wordprocessingml/2006/main" xmlns:w14="http://schemas.microsoft.com/office/word/2010/wordml" xmlns:w15="http://schemas.microsoft.com/office/word/2012/wordml" xmlns:w16cex="http://schemas.microsoft.com/office/word/2018/wordml/cex" xmlns:w16cid="http://schemas.microsoft.com/office/word/2016/wordml/cid" xmlns:w16="http://schemas.microsoft.com/office/word/2018/wordml" xmlns:w16se="http://schemas.microsoft.com/office/word/2015/wordml/symex" xmlns:wpg="http://schemas.microsoft.com/office/word/2010/wordprocessingGroup" xmlns:wpi="http://schemas.microsoft.com/office/word/2010/wordprocessingInk" xmlns:wne="http://schemas.microsoft.com/office/word/2006/wordml" xmlns:wps="http://schemas.microsoft.com/office/word/2010/wordprocessingShape" mc:Ignorable="w14 w15 w16se w16cid w16 w16cex wp14">
+<w:ftr xmlns:wpc="http://schemas.microsoft.com/office/word/2010/wordprocessingCanvas" xmlns:cx="http://schemas.microsoft.com/office/drawing/2014/chartex" xmlns:cx1="http://schemas.microsoft.com/office/drawing/2015/9/8/chartex" xmlns:cx2="http://schemas.microsoft.com/office/drawing/2015/10/21/chartex" xmlns:cx3="http://schemas.microsoft.com/office/drawing/2016/5/9/chartex" xmlns:cx4="http://schemas.microsoft.com/office/drawing/2016/5/10/chartex" xmlns:cx5="http://schemas.microsoft.com/office/drawing/2016/5/11/chartex" xmlns:cx6="http://schemas.microsoft.com/office/drawing/2016/5/12/chartex" xmlns:cx7="http://schemas.microsoft.com/office/drawing/2016/5/13/chartex" xmlns:cx8="http://schemas.microsoft.com/office/drawing/2016/5/14/chartex" xmlns:mc="http://schemas.openxmlformats.org/markup-compatibility/2006" xmlns:aink="http://schemas.microsoft.com/office/drawing/2016/ink" xmlns:am3d="http://schemas.microsoft.com/office/drawing/2017/model3d" xmlns:o="urn:schemas-microsoft-com:office:office" xmlns:oel="http://schemas.microsoft.com/office/2019/extlst" xmlns:r="http://schemas.openxmlformats.org/officeDocument/2006/relationships" xmlns:m="http://schemas.openxmlformats.org/officeDocument/2006/math" xmlns:v="urn:schemas-microsoft-com:vml" xmlns:wp14="http://schemas.microsoft.com/office/word/2010/wordprocessingDrawing" xmlns:wp="http://schemas.openxmlformats.org/drawingml/2006/wordprocessingDrawing" xmlns:w10="urn:schemas-microsoft-com:office:word" xmlns:w="http://schemas.openxmlformats.org/wordprocessingml/2006/main" xmlns:w14="http://schemas.microsoft.com/office/word/2010/wordml" xmlns:w15="http://schemas.microsoft.com/office/word/2012/wordml" xmlns:w16cex="http://schemas.microsoft.com/office/word/2018/wordml/cex" xmlns:w16cid="http://schemas.microsoft.com/office/word/2016/wordml/cid" xmlns:w16="http://schemas.microsoft.com/office/word/2018/wordml" xmlns:w16sdtdh="http://schemas.microsoft.com/office/word/2020/wordml/sdtdatahash" xmlns:w16se="http://schemas.microsoft.com/office/word/2015/wordml/symex" xmlns:wpg="http://schemas.microsoft.com/office/word/2010/wordprocessingGroup" xmlns:wpi="http://schemas.microsoft.com/office/word/2010/wordprocessingInk" xmlns:wne="http://schemas.microsoft.com/office/word/2006/wordml" xmlns:wps="http://schemas.microsoft.com/office/word/2010/wordprocessingShape" mc:Ignorable="w14 w15 w16se w16cid w16 w16cex w16sdtdh wp14">
   <w:p>
     <w:pPr>
       <w:ind w:left="180" w:right="-288" w:hanging="270"/>
@@ -1839,7 +1863,7 @@
 </file>
 
 <file path=word/footnotes.xml><?xml version="1.0" encoding="utf-8"?>
-<w:footnotes xmlns:wpc="http://schemas.microsoft.com/office/word/2010/wordprocessingCanvas" xmlns:cx="http://schemas.microsoft.com/office/drawing/2014/chartex" xmlns:cx1="http://schemas.microsoft.com/office/drawing/2015/9/8/chartex" xmlns:cx2="http://schemas.microsoft.com/office/drawing/2015/10/21/chartex" xmlns:cx3="http://schemas.microsoft.com/office/drawing/2016/5/9/chartex" xmlns:cx4="http://schemas.microsoft.com/office/drawing/2016/5/10/chartex" xmlns:cx5="http://schemas.microsoft.com/office/drawing/2016/5/11/chartex" xmlns:cx6="http://schemas.microsoft.com/office/drawing/2016/5/12/chartex" xmlns:cx7="http://schemas.microsoft.com/office/drawing/2016/5/13/chartex" xmlns:cx8="http://schemas.microsoft.com/office/drawing/2016/5/14/chartex" xmlns:mc="http://schemas.openxmlformats.org/markup-compatibility/2006" xmlns:aink="http://schemas.microsoft.com/office/drawing/2016/ink" xmlns:am3d="http://schemas.microsoft.com/office/drawing/2017/model3d" xmlns:o="urn:schemas-microsoft-com:office:office" xmlns:r="http://schemas.openxmlformats.org/officeDocument/2006/relationships" xmlns:m="http://schemas.openxmlformats.org/officeDocument/2006/math" xmlns:v="urn:schemas-microsoft-com:vml" xmlns:wp14="http://schemas.microsoft.com/office/word/2010/wordprocessingDrawing" xmlns:wp="http://schemas.openxmlformats.org/drawingml/2006/wordprocessingDrawing" xmlns:w10="urn:schemas-microsoft-com:office:word" xmlns:w="http://schemas.openxmlformats.org/wordprocessingml/2006/main" xmlns:w14="http://schemas.microsoft.com/office/word/2010/wordml" xmlns:w15="http://schemas.microsoft.com/office/word/2012/wordml" xmlns:w16cex="http://schemas.microsoft.com/office/word/2018/wordml/cex" xmlns:w16cid="http://schemas.microsoft.com/office/word/2016/wordml/cid" xmlns:w16="http://schemas.microsoft.com/office/word/2018/wordml" xmlns:w16se="http://schemas.microsoft.com/office/word/2015/wordml/symex" xmlns:wpg="http://schemas.microsoft.com/office/word/2010/wordprocessingGroup" xmlns:wpi="http://schemas.microsoft.com/office/word/2010/wordprocessingInk" xmlns:wne="http://schemas.microsoft.com/office/word/2006/wordml" xmlns:wps="http://schemas.microsoft.com/office/word/2010/wordprocessingShape" mc:Ignorable="w14 w15 w16se w16cid w16 w16cex wp14">
+<w:footnotes xmlns:wpc="http://schemas.microsoft.com/office/word/2010/wordprocessingCanvas" xmlns:cx="http://schemas.microsoft.com/office/drawing/2014/chartex" xmlns:cx1="http://schemas.microsoft.com/office/drawing/2015/9/8/chartex" xmlns:cx2="http://schemas.microsoft.com/office/drawing/2015/10/21/chartex" xmlns:cx3="http://schemas.microsoft.com/office/drawing/2016/5/9/chartex" xmlns:cx4="http://schemas.microsoft.com/office/drawing/2016/5/10/chartex" xmlns:cx5="http://schemas.microsoft.com/office/drawing/2016/5/11/chartex" xmlns:cx6="http://schemas.microsoft.com/office/drawing/2016/5/12/chartex" xmlns:cx7="http://schemas.microsoft.com/office/drawing/2016/5/13/chartex" xmlns:cx8="http://schemas.microsoft.com/office/drawing/2016/5/14/chartex" xmlns:mc="http://schemas.openxmlformats.org/markup-compatibility/2006" xmlns:aink="http://schemas.microsoft.com/office/drawing/2016/ink" xmlns:am3d="http://schemas.microsoft.com/office/drawing/2017/model3d" xmlns:o="urn:schemas-microsoft-com:office:office" xmlns:oel="http://schemas.microsoft.com/office/2019/extlst" xmlns:r="http://schemas.openxmlformats.org/officeDocument/2006/relationships" xmlns:m="http://schemas.openxmlformats.org/officeDocument/2006/math" xmlns:v="urn:schemas-microsoft-com:vml" xmlns:wp14="http://schemas.microsoft.com/office/word/2010/wordprocessingDrawing" xmlns:wp="http://schemas.openxmlformats.org/drawingml/2006/wordprocessingDrawing" xmlns:w10="urn:schemas-microsoft-com:office:word" xmlns:w="http://schemas.openxmlformats.org/wordprocessingml/2006/main" xmlns:w14="http://schemas.microsoft.com/office/word/2010/wordml" xmlns:w15="http://schemas.microsoft.com/office/word/2012/wordml" xmlns:w16cex="http://schemas.microsoft.com/office/word/2018/wordml/cex" xmlns:w16cid="http://schemas.microsoft.com/office/word/2016/wordml/cid" xmlns:w16="http://schemas.microsoft.com/office/word/2018/wordml" xmlns:w16sdtdh="http://schemas.microsoft.com/office/word/2020/wordml/sdtdatahash" xmlns:w16se="http://schemas.microsoft.com/office/word/2015/wordml/symex" xmlns:wpg="http://schemas.microsoft.com/office/word/2010/wordprocessingGroup" xmlns:wpi="http://schemas.microsoft.com/office/word/2010/wordprocessingInk" xmlns:wne="http://schemas.microsoft.com/office/word/2006/wordml" xmlns:wps="http://schemas.microsoft.com/office/word/2010/wordprocessingShape" mc:Ignorable="w14 w15 w16se w16cid w16 w16cex w16sdtdh wp14">
   <w:footnote w:type="separator" w:id="-1">
     <w:p>
       <w:r>
@@ -1858,7 +1882,7 @@
 </file>
 
 <file path=word/header1.xml><?xml version="1.0" encoding="utf-8"?>
-<w:hdr xmlns:wpc="http://schemas.microsoft.com/office/word/2010/wordprocessingCanvas" xmlns:cx="http://schemas.microsoft.com/office/drawing/2014/chartex" xmlns:cx1="http://schemas.microsoft.com/office/drawing/2015/9/8/chartex" xmlns:cx2="http://schemas.microsoft.com/office/drawing/2015/10/21/chartex" xmlns:cx3="http://schemas.microsoft.com/office/drawing/2016/5/9/chartex" xmlns:cx4="http://schemas.microsoft.com/office/drawing/2016/5/10/chartex" xmlns:cx5="http://schemas.microsoft.com/office/drawing/2016/5/11/chartex" xmlns:cx6="http://schemas.microsoft.com/office/drawing/2016/5/12/chartex" xmlns:cx7="http://schemas.microsoft.com/office/drawing/2016/5/13/chartex" xmlns:cx8="http://schemas.microsoft.com/office/drawing/2016/5/14/chartex" xmlns:mc="http://schemas.openxmlformats.org/markup-compatibility/2006" xmlns:aink="http://schemas.microsoft.com/office/drawing/2016/ink" xmlns:am3d="http://schemas.microsoft.com/office/drawing/2017/model3d" xmlns:o="urn:schemas-microsoft-com:office:office" xmlns:r="http://schemas.openxmlformats.org/officeDocument/2006/relationships" xmlns:m="http://schemas.openxmlformats.org/officeDocument/2006/math" xmlns:v="urn:schemas-microsoft-com:vml" xmlns:wp14="http://schemas.microsoft.com/office/word/2010/wordprocessingDrawing" xmlns:wp="http://schemas.openxmlformats.org/drawingml/2006/wordprocessingDrawing" xmlns:w10="urn:schemas-microsoft-com:office:word" xmlns:w="http://schemas.openxmlformats.org/wordprocessingml/2006/main" xmlns:w14="http://schemas.microsoft.com/office/word/2010/wordml" xmlns:w15="http://schemas.microsoft.com/office/word/2012/wordml" xmlns:w16cex="http://schemas.microsoft.com/office/word/2018/wordml/cex" xmlns:w16cid="http://schemas.microsoft.com/office/word/2016/wordml/cid" xmlns:w16="http://schemas.microsoft.com/office/word/2018/wordml" xmlns:w16se="http://schemas.microsoft.com/office/word/2015/wordml/symex" xmlns:wpg="http://schemas.microsoft.com/office/word/2010/wordprocessingGroup" xmlns:wpi="http://schemas.microsoft.com/office/word/2010/wordprocessingInk" xmlns:wne="http://schemas.microsoft.com/office/word/2006/wordml" xmlns:wps="http://schemas.microsoft.com/office/word/2010/wordprocessingShape" mc:Ignorable="w14 w15 w16se w16cid w16 w16cex wp14">
+<w:hdr xmlns:wpc="http://schemas.microsoft.com/office/word/2010/wordprocessingCanvas" xmlns:cx="http://schemas.microsoft.com/office/drawing/2014/chartex" xmlns:cx1="http://schemas.microsoft.com/office/drawing/2015/9/8/chartex" xmlns:cx2="http://schemas.microsoft.com/office/drawing/2015/10/21/chartex" xmlns:cx3="http://schemas.microsoft.com/office/drawing/2016/5/9/chartex" xmlns:cx4="http://schemas.microsoft.com/office/drawing/2016/5/10/chartex" xmlns:cx5="http://schemas.microsoft.com/office/drawing/2016/5/11/chartex" xmlns:cx6="http://schemas.microsoft.com/office/drawing/2016/5/12/chartex" xmlns:cx7="http://schemas.microsoft.com/office/drawing/2016/5/13/chartex" xmlns:cx8="http://schemas.microsoft.com/office/drawing/2016/5/14/chartex" xmlns:mc="http://schemas.openxmlformats.org/markup-compatibility/2006" xmlns:aink="http://schemas.microsoft.com/office/drawing/2016/ink" xmlns:am3d="http://schemas.microsoft.com/office/drawing/2017/model3d" xmlns:o="urn:schemas-microsoft-com:office:office" xmlns:oel="http://schemas.microsoft.com/office/2019/extlst" xmlns:r="http://schemas.openxmlformats.org/officeDocument/2006/relationships" xmlns:m="http://schemas.openxmlformats.org/officeDocument/2006/math" xmlns:v="urn:schemas-microsoft-com:vml" xmlns:wp14="http://schemas.microsoft.com/office/word/2010/wordprocessingDrawing" xmlns:wp="http://schemas.openxmlformats.org/drawingml/2006/wordprocessingDrawing" xmlns:w10="urn:schemas-microsoft-com:office:word" xmlns:w="http://schemas.openxmlformats.org/wordprocessingml/2006/main" xmlns:w14="http://schemas.microsoft.com/office/word/2010/wordml" xmlns:w15="http://schemas.microsoft.com/office/word/2012/wordml" xmlns:w16cex="http://schemas.microsoft.com/office/word/2018/wordml/cex" xmlns:w16cid="http://schemas.microsoft.com/office/word/2016/wordml/cid" xmlns:w16="http://schemas.microsoft.com/office/word/2018/wordml" xmlns:w16sdtdh="http://schemas.microsoft.com/office/word/2020/wordml/sdtdatahash" xmlns:w16se="http://schemas.microsoft.com/office/word/2015/wordml/symex" xmlns:wpg="http://schemas.microsoft.com/office/word/2010/wordprocessingGroup" xmlns:wpi="http://schemas.microsoft.com/office/word/2010/wordprocessingInk" xmlns:wne="http://schemas.microsoft.com/office/word/2006/wordml" xmlns:wps="http://schemas.microsoft.com/office/word/2010/wordprocessingShape" mc:Ignorable="w14 w15 w16se w16cid w16 w16cex w16sdtdh wp14">
   <w:p>
     <w:pPr>
       <w:pStyle w:val="Header"/>
@@ -1868,7 +1892,7 @@
 </file>
 
 <file path=word/header2.xml><?xml version="1.0" encoding="utf-8"?>
-<w:hdr xmlns:wpc="http://schemas.microsoft.com/office/word/2010/wordprocessingCanvas" xmlns:cx="http://schemas.microsoft.com/office/drawing/2014/chartex" xmlns:cx1="http://schemas.microsoft.com/office/drawing/2015/9/8/chartex" xmlns:cx2="http://schemas.microsoft.com/office/drawing/2015/10/21/chartex" xmlns:cx3="http://schemas.microsoft.com/office/drawing/2016/5/9/chartex" xmlns:cx4="http://schemas.microsoft.com/office/drawing/2016/5/10/chartex" xmlns:cx5="http://schemas.microsoft.com/office/drawing/2016/5/11/chartex" xmlns:cx6="http://schemas.microsoft.com/office/drawing/2016/5/12/chartex" xmlns:cx7="http://schemas.microsoft.com/office/drawing/2016/5/13/chartex" xmlns:cx8="http://schemas.microsoft.com/office/drawing/2016/5/14/chartex" xmlns:mc="http://schemas.openxmlformats.org/markup-compatibility/2006" xmlns:aink="http://schemas.microsoft.com/office/drawing/2016/ink" xmlns:am3d="http://schemas.microsoft.com/office/drawing/2017/model3d" xmlns:o="urn:schemas-microsoft-com:office:office" xmlns:r="http://schemas.openxmlformats.org/officeDocument/2006/relationships" xmlns:m="http://schemas.openxmlformats.org/officeDocument/2006/math" xmlns:v="urn:schemas-microsoft-com:vml" xmlns:wp14="http://schemas.microsoft.com/office/word/2010/wordprocessingDrawing" xmlns:wp="http://schemas.openxmlformats.org/drawingml/2006/wordprocessingDrawing" xmlns:w10="urn:schemas-microsoft-com:office:word" xmlns:w="http://schemas.openxmlformats.org/wordprocessingml/2006/main" xmlns:w14="http://schemas.microsoft.com/office/word/2010/wordml" xmlns:w15="http://schemas.microsoft.com/office/word/2012/wordml" xmlns:w16cex="http://schemas.microsoft.com/office/word/2018/wordml/cex" xmlns:w16cid="http://schemas.microsoft.com/office/word/2016/wordml/cid" xmlns:w16="http://schemas.microsoft.com/office/word/2018/wordml" xmlns:w16se="http://schemas.microsoft.com/office/word/2015/wordml/symex" xmlns:wpg="http://schemas.microsoft.com/office/word/2010/wordprocessingGroup" xmlns:wpi="http://schemas.microsoft.com/office/word/2010/wordprocessingInk" xmlns:wne="http://schemas.microsoft.com/office/word/2006/wordml" xmlns:wps="http://schemas.microsoft.com/office/word/2010/wordprocessingShape" mc:Ignorable="w14 w15 w16se w16cid w16 w16cex wp14">
+<w:hdr xmlns:wpc="http://schemas.microsoft.com/office/word/2010/wordprocessingCanvas" xmlns:cx="http://schemas.microsoft.com/office/drawing/2014/chartex" xmlns:cx1="http://schemas.microsoft.com/office/drawing/2015/9/8/chartex" xmlns:cx2="http://schemas.microsoft.com/office/drawing/2015/10/21/chartex" xmlns:cx3="http://schemas.microsoft.com/office/drawing/2016/5/9/chartex" xmlns:cx4="http://schemas.microsoft.com/office/drawing/2016/5/10/chartex" xmlns:cx5="http://schemas.microsoft.com/office/drawing/2016/5/11/chartex" xmlns:cx6="http://schemas.microsoft.com/office/drawing/2016/5/12/chartex" xmlns:cx7="http://schemas.microsoft.com/office/drawing/2016/5/13/chartex" xmlns:cx8="http://schemas.microsoft.com/office/drawing/2016/5/14/chartex" xmlns:mc="http://schemas.openxmlformats.org/markup-compatibility/2006" xmlns:aink="http://schemas.microsoft.com/office/drawing/2016/ink" xmlns:am3d="http://schemas.microsoft.com/office/drawing/2017/model3d" xmlns:o="urn:schemas-microsoft-com:office:office" xmlns:oel="http://schemas.microsoft.com/office/2019/extlst" xmlns:r="http://schemas.openxmlformats.org/officeDocument/2006/relationships" xmlns:m="http://schemas.openxmlformats.org/officeDocument/2006/math" xmlns:v="urn:schemas-microsoft-com:vml" xmlns:wp14="http://schemas.microsoft.com/office/word/2010/wordprocessingDrawing" xmlns:wp="http://schemas.openxmlformats.org/drawingml/2006/wordprocessingDrawing" xmlns:w10="urn:schemas-microsoft-com:office:word" xmlns:w="http://schemas.openxmlformats.org/wordprocessingml/2006/main" xmlns:w14="http://schemas.microsoft.com/office/word/2010/wordml" xmlns:w15="http://schemas.microsoft.com/office/word/2012/wordml" xmlns:w16cex="http://schemas.microsoft.com/office/word/2018/wordml/cex" xmlns:w16cid="http://schemas.microsoft.com/office/word/2016/wordml/cid" xmlns:w16="http://schemas.microsoft.com/office/word/2018/wordml" xmlns:w16sdtdh="http://schemas.microsoft.com/office/word/2020/wordml/sdtdatahash" xmlns:w16se="http://schemas.microsoft.com/office/word/2015/wordml/symex" xmlns:wpg="http://schemas.microsoft.com/office/word/2010/wordprocessingGroup" xmlns:wpi="http://schemas.microsoft.com/office/word/2010/wordprocessingInk" xmlns:wne="http://schemas.microsoft.com/office/word/2006/wordml" xmlns:wps="http://schemas.microsoft.com/office/word/2010/wordprocessingShape" mc:Ignorable="w14 w15 w16se w16cid w16 w16cex w16sdtdh wp14">
   <w:p>
     <w:pPr>
       <w:pStyle w:val="Header"/>
@@ -1878,7 +1902,7 @@
 </file>
 
 <file path=word/header3.xml><?xml version="1.0" encoding="utf-8"?>
-<w:hdr xmlns:wpc="http://schemas.microsoft.com/office/word/2010/wordprocessingCanvas" xmlns:cx="http://schemas.microsoft.com/office/drawing/2014/chartex" xmlns:cx1="http://schemas.microsoft.com/office/drawing/2015/9/8/chartex" xmlns:cx2="http://schemas.microsoft.com/office/drawing/2015/10/21/chartex" xmlns:cx3="http://schemas.microsoft.com/office/drawing/2016/5/9/chartex" xmlns:cx4="http://schemas.microsoft.com/office/drawing/2016/5/10/chartex" xmlns:cx5="http://schemas.microsoft.com/office/drawing/2016/5/11/chartex" xmlns:cx6="http://schemas.microsoft.com/office/drawing/2016/5/12/chartex" xmlns:cx7="http://schemas.microsoft.com/office/drawing/2016/5/13/chartex" xmlns:cx8="http://schemas.microsoft.com/office/drawing/2016/5/14/chartex" xmlns:mc="http://schemas.openxmlformats.org/markup-compatibility/2006" xmlns:aink="http://schemas.microsoft.com/office/drawing/2016/ink" xmlns:am3d="http://schemas.microsoft.com/office/drawing/2017/model3d" xmlns:o="urn:schemas-microsoft-com:office:office" xmlns:r="http://schemas.openxmlformats.org/officeDocument/2006/relationships" xmlns:m="http://schemas.openxmlformats.org/officeDocument/2006/math" xmlns:v="urn:schemas-microsoft-com:vml" xmlns:wp14="http://schemas.microsoft.com/office/word/2010/wordprocessingDrawing" xmlns:wp="http://schemas.openxmlformats.org/drawingml/2006/wordprocessingDrawing" xmlns:w10="urn:schemas-microsoft-com:office:word" xmlns:w="http://schemas.openxmlformats.org/wordprocessingml/2006/main" xmlns:w14="http://schemas.microsoft.com/office/word/2010/wordml" xmlns:w15="http://schemas.microsoft.com/office/word/2012/wordml" xmlns:w16cex="http://schemas.microsoft.com/office/word/2018/wordml/cex" xmlns:w16cid="http://schemas.microsoft.com/office/word/2016/wordml/cid" xmlns:w16="http://schemas.microsoft.com/office/word/2018/wordml" xmlns:w16se="http://schemas.microsoft.com/office/word/2015/wordml/symex" xmlns:wpg="http://schemas.microsoft.com/office/word/2010/wordprocessingGroup" xmlns:wpi="http://schemas.microsoft.com/office/word/2010/wordprocessingInk" xmlns:wne="http://schemas.microsoft.com/office/word/2006/wordml" xmlns:wps="http://schemas.microsoft.com/office/word/2010/wordprocessingShape" mc:Ignorable="w14 w15 w16se w16cid w16 w16cex wp14">
+<w:hdr xmlns:wpc="http://schemas.microsoft.com/office/word/2010/wordprocessingCanvas" xmlns:cx="http://schemas.microsoft.com/office/drawing/2014/chartex" xmlns:cx1="http://schemas.microsoft.com/office/drawing/2015/9/8/chartex" xmlns:cx2="http://schemas.microsoft.com/office/drawing/2015/10/21/chartex" xmlns:cx3="http://schemas.microsoft.com/office/drawing/2016/5/9/chartex" xmlns:cx4="http://schemas.microsoft.com/office/drawing/2016/5/10/chartex" xmlns:cx5="http://schemas.microsoft.com/office/drawing/2016/5/11/chartex" xmlns:cx6="http://schemas.microsoft.com/office/drawing/2016/5/12/chartex" xmlns:cx7="http://schemas.microsoft.com/office/drawing/2016/5/13/chartex" xmlns:cx8="http://schemas.microsoft.com/office/drawing/2016/5/14/chartex" xmlns:mc="http://schemas.openxmlformats.org/markup-compatibility/2006" xmlns:aink="http://schemas.microsoft.com/office/drawing/2016/ink" xmlns:am3d="http://schemas.microsoft.com/office/drawing/2017/model3d" xmlns:o="urn:schemas-microsoft-com:office:office" xmlns:oel="http://schemas.microsoft.com/office/2019/extlst" xmlns:r="http://schemas.openxmlformats.org/officeDocument/2006/relationships" xmlns:m="http://schemas.openxmlformats.org/officeDocument/2006/math" xmlns:v="urn:schemas-microsoft-com:vml" xmlns:wp14="http://schemas.microsoft.com/office/word/2010/wordprocessingDrawing" xmlns:wp="http://schemas.openxmlformats.org/drawingml/2006/wordprocessingDrawing" xmlns:w10="urn:schemas-microsoft-com:office:word" xmlns:w="http://schemas.openxmlformats.org/wordprocessingml/2006/main" xmlns:w14="http://schemas.microsoft.com/office/word/2010/wordml" xmlns:w15="http://schemas.microsoft.com/office/word/2012/wordml" xmlns:w16cex="http://schemas.microsoft.com/office/word/2018/wordml/cex" xmlns:w16cid="http://schemas.microsoft.com/office/word/2016/wordml/cid" xmlns:w16="http://schemas.microsoft.com/office/word/2018/wordml" xmlns:w16sdtdh="http://schemas.microsoft.com/office/word/2020/wordml/sdtdatahash" xmlns:w16se="http://schemas.microsoft.com/office/word/2015/wordml/symex" xmlns:wpg="http://schemas.microsoft.com/office/word/2010/wordprocessingGroup" xmlns:wpi="http://schemas.microsoft.com/office/word/2010/wordprocessingInk" xmlns:wne="http://schemas.microsoft.com/office/word/2006/wordml" xmlns:wps="http://schemas.microsoft.com/office/word/2010/wordprocessingShape" mc:Ignorable="w14 w15 w16se w16cid w16 w16cex w16sdtdh wp14">
   <w:tbl>
     <w:tblPr>
       <w:tblW w:w="10080" w:type="dxa"/>
@@ -1982,7 +2006,7 @@
 </file>
 
 <file path=word/numbering.xml><?xml version="1.0" encoding="utf-8"?>
-<w:numbering xmlns:wpc="http://schemas.microsoft.com/office/word/2010/wordprocessingCanvas" xmlns:cx="http://schemas.microsoft.com/office/drawing/2014/chartex" xmlns:cx1="http://schemas.microsoft.com/office/drawing/2015/9/8/chartex" xmlns:cx2="http://schemas.microsoft.com/office/drawing/2015/10/21/chartex" xmlns:cx3="http://schemas.microsoft.com/office/drawing/2016/5/9/chartex" xmlns:cx4="http://schemas.microsoft.com/office/drawing/2016/5/10/chartex" xmlns:cx5="http://schemas.microsoft.com/office/drawing/2016/5/11/chartex" xmlns:cx6="http://schemas.microsoft.com/office/drawing/2016/5/12/chartex" xmlns:cx7="http://schemas.microsoft.com/office/drawing/2016/5/13/chartex" xmlns:cx8="http://schemas.microsoft.com/office/drawing/2016/5/14/chartex" xmlns:mc="http://schemas.openxmlformats.org/markup-compatibility/2006" xmlns:aink="http://schemas.microsoft.com/office/drawing/2016/ink" xmlns:am3d="http://schemas.microsoft.com/office/drawing/2017/model3d" xmlns:o="urn:schemas-microsoft-com:office:office" xmlns:r="http://schemas.openxmlformats.org/officeDocument/2006/relationships" xmlns:m="http://schemas.openxmlformats.org/officeDocument/2006/math" xmlns:v="urn:schemas-microsoft-com:vml" xmlns:wp14="http://schemas.microsoft.com/office/word/2010/wordprocessingDrawing" xmlns:wp="http://schemas.openxmlformats.org/drawingml/2006/wordprocessingDrawing" xmlns:w10="urn:schemas-microsoft-com:office:word" xmlns:w="http://schemas.openxmlformats.org/wordprocessingml/2006/main" xmlns:w14="http://schemas.microsoft.com/office/word/2010/wordml" xmlns:w15="http://schemas.microsoft.com/office/word/2012/wordml" xmlns:w16cex="http://schemas.microsoft.com/office/word/2018/wordml/cex" xmlns:w16cid="http://schemas.microsoft.com/office/word/2016/wordml/cid" xmlns:w16="http://schemas.microsoft.com/office/word/2018/wordml" xmlns:w16se="http://schemas.microsoft.com/office/word/2015/wordml/symex" xmlns:wpg="http://schemas.microsoft.com/office/word/2010/wordprocessingGroup" xmlns:wpi="http://schemas.microsoft.com/office/word/2010/wordprocessingInk" xmlns:wne="http://schemas.microsoft.com/office/word/2006/wordml" xmlns:wps="http://schemas.microsoft.com/office/word/2010/wordprocessingShape" mc:Ignorable="w14 w15 w16se w16cid w16 w16cex wp14">
+<w:numbering xmlns:wpc="http://schemas.microsoft.com/office/word/2010/wordprocessingCanvas" xmlns:cx="http://schemas.microsoft.com/office/drawing/2014/chartex" xmlns:cx1="http://schemas.microsoft.com/office/drawing/2015/9/8/chartex" xmlns:cx2="http://schemas.microsoft.com/office/drawing/2015/10/21/chartex" xmlns:cx3="http://schemas.microsoft.com/office/drawing/2016/5/9/chartex" xmlns:cx4="http://schemas.microsoft.com/office/drawing/2016/5/10/chartex" xmlns:cx5="http://schemas.microsoft.com/office/drawing/2016/5/11/chartex" xmlns:cx6="http://schemas.microsoft.com/office/drawing/2016/5/12/chartex" xmlns:cx7="http://schemas.microsoft.com/office/drawing/2016/5/13/chartex" xmlns:cx8="http://schemas.microsoft.com/office/drawing/2016/5/14/chartex" xmlns:mc="http://schemas.openxmlformats.org/markup-compatibility/2006" xmlns:aink="http://schemas.microsoft.com/office/drawing/2016/ink" xmlns:am3d="http://schemas.microsoft.com/office/drawing/2017/model3d" xmlns:o="urn:schemas-microsoft-com:office:office" xmlns:oel="http://schemas.microsoft.com/office/2019/extlst" xmlns:r="http://schemas.openxmlformats.org/officeDocument/2006/relationships" xmlns:m="http://schemas.openxmlformats.org/officeDocument/2006/math" xmlns:v="urn:schemas-microsoft-com:vml" xmlns:wp14="http://schemas.microsoft.com/office/word/2010/wordprocessingDrawing" xmlns:wp="http://schemas.openxmlformats.org/drawingml/2006/wordprocessingDrawing" xmlns:w10="urn:schemas-microsoft-com:office:word" xmlns:w="http://schemas.openxmlformats.org/wordprocessingml/2006/main" xmlns:w14="http://schemas.microsoft.com/office/word/2010/wordml" xmlns:w15="http://schemas.microsoft.com/office/word/2012/wordml" xmlns:w16cex="http://schemas.microsoft.com/office/word/2018/wordml/cex" xmlns:w16cid="http://schemas.microsoft.com/office/word/2016/wordml/cid" xmlns:w16="http://schemas.microsoft.com/office/word/2018/wordml" xmlns:w16sdtdh="http://schemas.microsoft.com/office/word/2020/wordml/sdtdatahash" xmlns:w16se="http://schemas.microsoft.com/office/word/2015/wordml/symex" xmlns:wpg="http://schemas.microsoft.com/office/word/2010/wordprocessingGroup" xmlns:wpi="http://schemas.microsoft.com/office/word/2010/wordprocessingInk" xmlns:wne="http://schemas.microsoft.com/office/word/2006/wordml" xmlns:wps="http://schemas.microsoft.com/office/word/2010/wordprocessingShape" mc:Ignorable="w14 w15 w16se w16cid w16 w16cex w16sdtdh wp14">
   <w:abstractNum w:abstractNumId="0" w15:restartNumberingAfterBreak="0">
     <w:nsid w:val="182046E7"/>
     <w:multiLevelType w:val="hybridMultilevel"/>
@@ -2162,17 +2186,17 @@
       </w:pPr>
     </w:lvl>
   </w:abstractNum>
-  <w:num w:numId="1">
+  <w:num w:numId="1" w16cid:durableId="1063480211">
     <w:abstractNumId w:val="1"/>
   </w:num>
-  <w:num w:numId="2">
+  <w:num w:numId="2" w16cid:durableId="1388528605">
     <w:abstractNumId w:val="0"/>
   </w:num>
 </w:numbering>
 </file>
 
 <file path=word/styles.xml><?xml version="1.0" encoding="utf-8"?>
-<w:styles xmlns:mc="http://schemas.openxmlformats.org/markup-compatibility/2006" xmlns:r="http://schemas.openxmlformats.org/officeDocument/2006/relationships" xmlns:w="http://schemas.openxmlformats.org/wordprocessingml/2006/main" xmlns:w14="http://schemas.microsoft.com/office/word/2010/wordml" xmlns:w15="http://schemas.microsoft.com/office/word/2012/wordml" xmlns:w16cex="http://schemas.microsoft.com/office/word/2018/wordml/cex" xmlns:w16cid="http://schemas.microsoft.com/office/word/2016/wordml/cid" xmlns:w16="http://schemas.microsoft.com/office/word/2018/wordml" xmlns:w16se="http://schemas.microsoft.com/office/word/2015/wordml/symex" mc:Ignorable="w14 w15 w16se w16cid w16 w16cex">
+<w:styles xmlns:mc="http://schemas.openxmlformats.org/markup-compatibility/2006" xmlns:r="http://schemas.openxmlformats.org/officeDocument/2006/relationships" xmlns:w="http://schemas.openxmlformats.org/wordprocessingml/2006/main" xmlns:w14="http://schemas.microsoft.com/office/word/2010/wordml" xmlns:w15="http://schemas.microsoft.com/office/word/2012/wordml" xmlns:w16cex="http://schemas.microsoft.com/office/word/2018/wordml/cex" xmlns:w16cid="http://schemas.microsoft.com/office/word/2016/wordml/cid" xmlns:w16="http://schemas.microsoft.com/office/word/2018/wordml" xmlns:w16sdtdh="http://schemas.microsoft.com/office/word/2020/wordml/sdtdatahash" xmlns:w16se="http://schemas.microsoft.com/office/word/2015/wordml/symex" mc:Ignorable="w14 w15 w16se w16cid w16 w16cex w16sdtdh">
   <w:docDefaults>
     <w:rPrDefault>
       <w:rPr>
@@ -2741,6 +2765,18 @@
       <w:u w:val="single"/>
     </w:rPr>
   </w:style>
+  <w:style w:type="character" w:styleId="UnresolvedMention">
+    <w:name w:val="Unresolved Mention"/>
+    <w:basedOn w:val="DefaultParagraphFont"/>
+    <w:uiPriority w:val="99"/>
+    <w:semiHidden/>
+    <w:unhideWhenUsed/>
+    <w:rsid w:val="0064779C"/>
+    <w:rPr>
+      <w:color w:val="605E5C"/>
+      <w:shd w:val="clear" w:color="auto" w:fill="E1DFDD"/>
+    </w:rPr>
+  </w:style>
 </w:styles>
 </file>
 

</xml_diff>

<commit_message>
[MDS-5051] Adjusting links in no permit required IP letter (#2473)
* adjusting links in no permit required IP letter, and adjusting text of the letter in the database

* moving out the update queries in afterMigrate__1__seed_data.sql to new file

* deleting previous npi migration script

* quick test commit

* another quick test commit

* removing npi update from afterMigrate__1__seed_data.sql file

* move document_template update queries in afterMigrate__1 to its own file

* reverting move of all document_template update queries to seperate file
</commit_message>
<xml_diff>
--- a/services/core-api/app/templates/now/No Permit Required IP Letter.docx
+++ b/services/core-api/app/templates/now/No Permit Required IP Letter.docx
@@ -1,6 +1,6 @@
 
 <file path=word/document.xml><?xml version="1.0" encoding="utf-8"?>
-<w:document xmlns:wpc="http://schemas.microsoft.com/office/word/2010/wordprocessingCanvas" xmlns:cx="http://schemas.microsoft.com/office/drawing/2014/chartex" xmlns:cx1="http://schemas.microsoft.com/office/drawing/2015/9/8/chartex" xmlns:cx2="http://schemas.microsoft.com/office/drawing/2015/10/21/chartex" xmlns:cx3="http://schemas.microsoft.com/office/drawing/2016/5/9/chartex" xmlns:cx4="http://schemas.microsoft.com/office/drawing/2016/5/10/chartex" xmlns:cx5="http://schemas.microsoft.com/office/drawing/2016/5/11/chartex" xmlns:cx6="http://schemas.microsoft.com/office/drawing/2016/5/12/chartex" xmlns:cx7="http://schemas.microsoft.com/office/drawing/2016/5/13/chartex" xmlns:cx8="http://schemas.microsoft.com/office/drawing/2016/5/14/chartex" xmlns:mc="http://schemas.openxmlformats.org/markup-compatibility/2006" xmlns:aink="http://schemas.microsoft.com/office/drawing/2016/ink" xmlns:am3d="http://schemas.microsoft.com/office/drawing/2017/model3d" xmlns:o="urn:schemas-microsoft-com:office:office" xmlns:r="http://schemas.openxmlformats.org/officeDocument/2006/relationships" xmlns:m="http://schemas.openxmlformats.org/officeDocument/2006/math" xmlns:v="urn:schemas-microsoft-com:vml" xmlns:wp14="http://schemas.microsoft.com/office/word/2010/wordprocessingDrawing" xmlns:wp="http://schemas.openxmlformats.org/drawingml/2006/wordprocessingDrawing" xmlns:w10="urn:schemas-microsoft-com:office:word" xmlns:w="http://schemas.openxmlformats.org/wordprocessingml/2006/main" xmlns:w14="http://schemas.microsoft.com/office/word/2010/wordml" xmlns:w15="http://schemas.microsoft.com/office/word/2012/wordml" xmlns:w16cex="http://schemas.microsoft.com/office/word/2018/wordml/cex" xmlns:w16cid="http://schemas.microsoft.com/office/word/2016/wordml/cid" xmlns:w16="http://schemas.microsoft.com/office/word/2018/wordml" xmlns:w16se="http://schemas.microsoft.com/office/word/2015/wordml/symex" xmlns:wpg="http://schemas.microsoft.com/office/word/2010/wordprocessingGroup" xmlns:wpi="http://schemas.microsoft.com/office/word/2010/wordprocessingInk" xmlns:wne="http://schemas.microsoft.com/office/word/2006/wordml" xmlns:wps="http://schemas.microsoft.com/office/word/2010/wordprocessingShape" mc:Ignorable="w14 w15 w16se w16cid w16 w16cex wp14">
+<w:document xmlns:wpc="http://schemas.microsoft.com/office/word/2010/wordprocessingCanvas" xmlns:cx="http://schemas.microsoft.com/office/drawing/2014/chartex" xmlns:cx1="http://schemas.microsoft.com/office/drawing/2015/9/8/chartex" xmlns:cx2="http://schemas.microsoft.com/office/drawing/2015/10/21/chartex" xmlns:cx3="http://schemas.microsoft.com/office/drawing/2016/5/9/chartex" xmlns:cx4="http://schemas.microsoft.com/office/drawing/2016/5/10/chartex" xmlns:cx5="http://schemas.microsoft.com/office/drawing/2016/5/11/chartex" xmlns:cx6="http://schemas.microsoft.com/office/drawing/2016/5/12/chartex" xmlns:cx7="http://schemas.microsoft.com/office/drawing/2016/5/13/chartex" xmlns:cx8="http://schemas.microsoft.com/office/drawing/2016/5/14/chartex" xmlns:mc="http://schemas.openxmlformats.org/markup-compatibility/2006" xmlns:aink="http://schemas.microsoft.com/office/drawing/2016/ink" xmlns:am3d="http://schemas.microsoft.com/office/drawing/2017/model3d" xmlns:o="urn:schemas-microsoft-com:office:office" xmlns:oel="http://schemas.microsoft.com/office/2019/extlst" xmlns:r="http://schemas.openxmlformats.org/officeDocument/2006/relationships" xmlns:m="http://schemas.openxmlformats.org/officeDocument/2006/math" xmlns:v="urn:schemas-microsoft-com:vml" xmlns:wp14="http://schemas.microsoft.com/office/word/2010/wordprocessingDrawing" xmlns:wp="http://schemas.openxmlformats.org/drawingml/2006/wordprocessingDrawing" xmlns:w10="urn:schemas-microsoft-com:office:word" xmlns:w="http://schemas.openxmlformats.org/wordprocessingml/2006/main" xmlns:w14="http://schemas.microsoft.com/office/word/2010/wordml" xmlns:w15="http://schemas.microsoft.com/office/word/2012/wordml" xmlns:w16cex="http://schemas.microsoft.com/office/word/2018/wordml/cex" xmlns:w16cid="http://schemas.microsoft.com/office/word/2016/wordml/cid" xmlns:w16="http://schemas.microsoft.com/office/word/2018/wordml" xmlns:w16sdtdh="http://schemas.microsoft.com/office/word/2020/wordml/sdtdatahash" xmlns:w16se="http://schemas.microsoft.com/office/word/2015/wordml/symex" xmlns:wpg="http://schemas.microsoft.com/office/word/2010/wordprocessingGroup" xmlns:wpi="http://schemas.microsoft.com/office/word/2010/wordprocessingInk" xmlns:wne="http://schemas.microsoft.com/office/word/2006/wordml" xmlns:wps="http://schemas.microsoft.com/office/word/2010/wordprocessingShape" mc:Ignorable="w14 w15 w16se w16cid w16 w16cex w16sdtdh wp14">
   <w:body>
     <w:p>
       <w:pPr>
@@ -489,13 +489,8 @@
         <w:t xml:space="preserve"> {</w:t>
       </w:r>
       <w:proofErr w:type="spellStart"/>
-      <w:proofErr w:type="gramStart"/>
-      <w:r>
-        <w:t>d.start</w:t>
-      </w:r>
-      <w:proofErr w:type="gramEnd"/>
-      <w:r>
-        <w:t>_dt</w:t>
+      <w:r>
+        <w:t>d.start_dt</w:t>
       </w:r>
       <w:proofErr w:type="spellEnd"/>
       <w:r>
@@ -556,16 +551,11 @@
         <w:t xml:space="preserve">the Inspector </w:t>
       </w:r>
       <w:r>
-        <w:t xml:space="preserve">written notification of your intent to commence work at least 10 days prior to doing </w:t>
-      </w:r>
-      <w:proofErr w:type="gramStart"/>
-      <w:r>
-        <w:t>so</w:t>
+        <w:t>written notification of your intent to commence work at least 10 days prior to doing so</w:t>
       </w:r>
       <w:r>
         <w:t>;</w:t>
       </w:r>
-      <w:proofErr w:type="gramEnd"/>
     </w:p>
     <w:p>
       <w:pPr>
@@ -579,16 +569,11 @@
         <w:t xml:space="preserve">You must provide the Inspector </w:t>
       </w:r>
       <w:r>
-        <w:t xml:space="preserve">written notice at least 7 days prior to ceasing work on the </w:t>
-      </w:r>
-      <w:proofErr w:type="gramStart"/>
-      <w:r>
-        <w:t>program</w:t>
+        <w:t>written notice at least 7 days prior to ceasing work on the program</w:t>
       </w:r>
       <w:r>
         <w:t>;</w:t>
       </w:r>
-      <w:proofErr w:type="gramEnd"/>
     </w:p>
     <w:p>
       <w:pPr>
@@ -604,14 +589,36 @@
       <w:r>
         <w:t xml:space="preserve"> Annual Summary of Exploration Activities which can be found at </w:t>
       </w:r>
-      <w:hyperlink r:id="rId8" w:history="1">
-        <w:r>
-          <w:rPr>
-            <w:rStyle w:val="Hyperlink"/>
-          </w:rPr>
-          <w:t>http://www2.gov.bc.ca/gov/content/industry/mineral-exploration-mining/permitting/annual-reporting-forms</w:t>
-        </w:r>
-      </w:hyperlink>
+      <w:r>
+        <w:fldChar w:fldCharType="begin"/>
+      </w:r>
+      <w:r>
+        <w:instrText xml:space="preserve"> HYPERLINK "https://www2.gov.bc.ca/gov/content/industry/mineral-exploration-mining/permitting/reclamation-closure/annual-reporting-forms" </w:instrText>
+      </w:r>
+      <w:r>
+        <w:fldChar w:fldCharType="separate"/>
+      </w:r>
+      <w:r>
+        <w:rPr>
+          <w:rStyle w:val="Hyperlink"/>
+        </w:rPr>
+        <w:t>https://www2.gov.bc.ca/gov/content/industry/mineral-exploration-mining/permitting/reclamation-closure/ann</w:t>
+      </w:r>
+      <w:r>
+        <w:rPr>
+          <w:rStyle w:val="Hyperlink"/>
+        </w:rPr>
+        <w:t>u</w:t>
+      </w:r>
+      <w:r>
+        <w:rPr>
+          <w:rStyle w:val="Hyperlink"/>
+        </w:rPr>
+        <w:t>al-reporting-forms</w:t>
+      </w:r>
+      <w:r>
+        <w:fldChar w:fldCharType="end"/>
+      </w:r>
       <w:r>
         <w:t xml:space="preserve">, and submit that to the Inspector by </w:t>
       </w:r>
@@ -762,15 +769,36 @@
       <w:r>
         <w:t xml:space="preserve">o provide emergency contact information. You can submit this form to the local BC Fire Centre: </w:t>
       </w:r>
-      <w:hyperlink r:id="rId9" w:history="1">
-        <w:r>
-          <w:rPr>
-            <w:color w:val="0000FF"/>
-            <w:u w:val="single"/>
-          </w:rPr>
-          <w:t>https://www.for.gov.bc.ca/isb/forms/lib/FS1404.pdf</w:t>
-        </w:r>
-      </w:hyperlink>
+      <w:r>
+        <w:fldChar w:fldCharType="begin"/>
+      </w:r>
+      <w:r>
+        <w:instrText xml:space="preserve"> HYPERLINK "https://www2.gov.bc.ca/assets/gov/public-safety-and-emergency-services/wildfire-status/prevention/prevention-industry-comm-ops/emergency-contact-information/bcws_emergency_contact_info_form_fs1404.pdf" </w:instrText>
+      </w:r>
+      <w:r>
+        <w:fldChar w:fldCharType="separate"/>
+      </w:r>
+      <w:r>
+        <w:rPr>
+          <w:rStyle w:val="Hyperlink"/>
+        </w:rPr>
+        <w:t>https://www2.gov.bc.ca/assets/gov/public-safety-and-emergency-services/wildfire-status/prevention/prevention-industry-comm-ops/emer</w:t>
+      </w:r>
+      <w:r>
+        <w:rPr>
+          <w:rStyle w:val="Hyperlink"/>
+        </w:rPr>
+        <w:t>g</w:t>
+      </w:r>
+      <w:r>
+        <w:rPr>
+          <w:rStyle w:val="Hyperlink"/>
+        </w:rPr>
+        <w:t>ency-contact-information/bcws_emergency_contact_info_form_fs1404.pdf</w:t>
+      </w:r>
+      <w:r>
+        <w:fldChar w:fldCharType="end"/>
+      </w:r>
     </w:p>
     <w:p/>
     <w:p>
@@ -786,13 +814,8 @@
       <w:r>
         <w:t xml:space="preserve"> </w:t>
       </w:r>
-      <w:proofErr w:type="gramStart"/>
-      <w:r>
-        <w:t>To</w:t>
-      </w:r>
-      <w:proofErr w:type="gramEnd"/>
-      <w:r>
-        <w:t xml:space="preserve"> clarify or discuss any of the above, please call this office.</w:t>
+      <w:r>
+        <w:t>To clarify or discuss any of the above, please call this office.</w:t>
       </w:r>
     </w:p>
     <w:p/>
@@ -945,6 +968,7 @@
           <w:sz w:val="22"/>
           <w:szCs w:val="22"/>
         </w:rPr>
+        <w:lastRenderedPageBreak/>
         <w:t>Email:</w:t>
       </w:r>
       <w:r>
@@ -1042,12 +1066,12 @@
       </w:r>
     </w:p>
     <w:sectPr>
-      <w:headerReference w:type="even" r:id="rId10"/>
-      <w:headerReference w:type="default" r:id="rId11"/>
-      <w:footerReference w:type="even" r:id="rId12"/>
-      <w:footerReference w:type="default" r:id="rId13"/>
-      <w:headerReference w:type="first" r:id="rId14"/>
-      <w:footerReference w:type="first" r:id="rId15"/>
+      <w:headerReference w:type="even" r:id="rId8"/>
+      <w:headerReference w:type="default" r:id="rId9"/>
+      <w:footerReference w:type="even" r:id="rId10"/>
+      <w:footerReference w:type="default" r:id="rId11"/>
+      <w:headerReference w:type="first" r:id="rId12"/>
+      <w:footerReference w:type="first" r:id="rId13"/>
       <w:type w:val="continuous"/>
       <w:pgSz w:w="12240" w:h="15840"/>
       <w:pgMar w:top="2016" w:right="1166" w:bottom="720" w:left="1080" w:header="634" w:footer="0" w:gutter="0"/>
@@ -1059,7 +1083,7 @@
 </file>
 
 <file path=word/endnotes.xml><?xml version="1.0" encoding="utf-8"?>
-<w:endnotes xmlns:wpc="http://schemas.microsoft.com/office/word/2010/wordprocessingCanvas" xmlns:cx="http://schemas.microsoft.com/office/drawing/2014/chartex" xmlns:cx1="http://schemas.microsoft.com/office/drawing/2015/9/8/chartex" xmlns:cx2="http://schemas.microsoft.com/office/drawing/2015/10/21/chartex" xmlns:cx3="http://schemas.microsoft.com/office/drawing/2016/5/9/chartex" xmlns:cx4="http://schemas.microsoft.com/office/drawing/2016/5/10/chartex" xmlns:cx5="http://schemas.microsoft.com/office/drawing/2016/5/11/chartex" xmlns:cx6="http://schemas.microsoft.com/office/drawing/2016/5/12/chartex" xmlns:cx7="http://schemas.microsoft.com/office/drawing/2016/5/13/chartex" xmlns:cx8="http://schemas.microsoft.com/office/drawing/2016/5/14/chartex" xmlns:mc="http://schemas.openxmlformats.org/markup-compatibility/2006" xmlns:aink="http://schemas.microsoft.com/office/drawing/2016/ink" xmlns:am3d="http://schemas.microsoft.com/office/drawing/2017/model3d" xmlns:o="urn:schemas-microsoft-com:office:office" xmlns:r="http://schemas.openxmlformats.org/officeDocument/2006/relationships" xmlns:m="http://schemas.openxmlformats.org/officeDocument/2006/math" xmlns:v="urn:schemas-microsoft-com:vml" xmlns:wp14="http://schemas.microsoft.com/office/word/2010/wordprocessingDrawing" xmlns:wp="http://schemas.openxmlformats.org/drawingml/2006/wordprocessingDrawing" xmlns:w10="urn:schemas-microsoft-com:office:word" xmlns:w="http://schemas.openxmlformats.org/wordprocessingml/2006/main" xmlns:w14="http://schemas.microsoft.com/office/word/2010/wordml" xmlns:w15="http://schemas.microsoft.com/office/word/2012/wordml" xmlns:w16cex="http://schemas.microsoft.com/office/word/2018/wordml/cex" xmlns:w16cid="http://schemas.microsoft.com/office/word/2016/wordml/cid" xmlns:w16="http://schemas.microsoft.com/office/word/2018/wordml" xmlns:w16se="http://schemas.microsoft.com/office/word/2015/wordml/symex" xmlns:wpg="http://schemas.microsoft.com/office/word/2010/wordprocessingGroup" xmlns:wpi="http://schemas.microsoft.com/office/word/2010/wordprocessingInk" xmlns:wne="http://schemas.microsoft.com/office/word/2006/wordml" xmlns:wps="http://schemas.microsoft.com/office/word/2010/wordprocessingShape" mc:Ignorable="w14 w15 w16se w16cid w16 w16cex wp14">
+<w:endnotes xmlns:wpc="http://schemas.microsoft.com/office/word/2010/wordprocessingCanvas" xmlns:cx="http://schemas.microsoft.com/office/drawing/2014/chartex" xmlns:cx1="http://schemas.microsoft.com/office/drawing/2015/9/8/chartex" xmlns:cx2="http://schemas.microsoft.com/office/drawing/2015/10/21/chartex" xmlns:cx3="http://schemas.microsoft.com/office/drawing/2016/5/9/chartex" xmlns:cx4="http://schemas.microsoft.com/office/drawing/2016/5/10/chartex" xmlns:cx5="http://schemas.microsoft.com/office/drawing/2016/5/11/chartex" xmlns:cx6="http://schemas.microsoft.com/office/drawing/2016/5/12/chartex" xmlns:cx7="http://schemas.microsoft.com/office/drawing/2016/5/13/chartex" xmlns:cx8="http://schemas.microsoft.com/office/drawing/2016/5/14/chartex" xmlns:mc="http://schemas.openxmlformats.org/markup-compatibility/2006" xmlns:aink="http://schemas.microsoft.com/office/drawing/2016/ink" xmlns:am3d="http://schemas.microsoft.com/office/drawing/2017/model3d" xmlns:o="urn:schemas-microsoft-com:office:office" xmlns:oel="http://schemas.microsoft.com/office/2019/extlst" xmlns:r="http://schemas.openxmlformats.org/officeDocument/2006/relationships" xmlns:m="http://schemas.openxmlformats.org/officeDocument/2006/math" xmlns:v="urn:schemas-microsoft-com:vml" xmlns:wp14="http://schemas.microsoft.com/office/word/2010/wordprocessingDrawing" xmlns:wp="http://schemas.openxmlformats.org/drawingml/2006/wordprocessingDrawing" xmlns:w10="urn:schemas-microsoft-com:office:word" xmlns:w="http://schemas.openxmlformats.org/wordprocessingml/2006/main" xmlns:w14="http://schemas.microsoft.com/office/word/2010/wordml" xmlns:w15="http://schemas.microsoft.com/office/word/2012/wordml" xmlns:w16cex="http://schemas.microsoft.com/office/word/2018/wordml/cex" xmlns:w16cid="http://schemas.microsoft.com/office/word/2016/wordml/cid" xmlns:w16="http://schemas.microsoft.com/office/word/2018/wordml" xmlns:w16sdtdh="http://schemas.microsoft.com/office/word/2020/wordml/sdtdatahash" xmlns:w16se="http://schemas.microsoft.com/office/word/2015/wordml/symex" xmlns:wpg="http://schemas.microsoft.com/office/word/2010/wordprocessingGroup" xmlns:wpi="http://schemas.microsoft.com/office/word/2010/wordprocessingInk" xmlns:wne="http://schemas.microsoft.com/office/word/2006/wordml" xmlns:wps="http://schemas.microsoft.com/office/word/2010/wordprocessingShape" mc:Ignorable="w14 w15 w16se w16cid w16 w16cex w16sdtdh wp14">
   <w:endnote w:type="separator" w:id="-1">
     <w:p>
       <w:r>
@@ -1078,7 +1102,7 @@
 </file>
 
 <file path=word/footer1.xml><?xml version="1.0" encoding="utf-8"?>
-<w:ftr xmlns:wpc="http://schemas.microsoft.com/office/word/2010/wordprocessingCanvas" xmlns:cx="http://schemas.microsoft.com/office/drawing/2014/chartex" xmlns:cx1="http://schemas.microsoft.com/office/drawing/2015/9/8/chartex" xmlns:cx2="http://schemas.microsoft.com/office/drawing/2015/10/21/chartex" xmlns:cx3="http://schemas.microsoft.com/office/drawing/2016/5/9/chartex" xmlns:cx4="http://schemas.microsoft.com/office/drawing/2016/5/10/chartex" xmlns:cx5="http://schemas.microsoft.com/office/drawing/2016/5/11/chartex" xmlns:cx6="http://schemas.microsoft.com/office/drawing/2016/5/12/chartex" xmlns:cx7="http://schemas.microsoft.com/office/drawing/2016/5/13/chartex" xmlns:cx8="http://schemas.microsoft.com/office/drawing/2016/5/14/chartex" xmlns:mc="http://schemas.openxmlformats.org/markup-compatibility/2006" xmlns:aink="http://schemas.microsoft.com/office/drawing/2016/ink" xmlns:am3d="http://schemas.microsoft.com/office/drawing/2017/model3d" xmlns:o="urn:schemas-microsoft-com:office:office" xmlns:r="http://schemas.openxmlformats.org/officeDocument/2006/relationships" xmlns:m="http://schemas.openxmlformats.org/officeDocument/2006/math" xmlns:v="urn:schemas-microsoft-com:vml" xmlns:wp14="http://schemas.microsoft.com/office/word/2010/wordprocessingDrawing" xmlns:wp="http://schemas.openxmlformats.org/drawingml/2006/wordprocessingDrawing" xmlns:w10="urn:schemas-microsoft-com:office:word" xmlns:w="http://schemas.openxmlformats.org/wordprocessingml/2006/main" xmlns:w14="http://schemas.microsoft.com/office/word/2010/wordml" xmlns:w15="http://schemas.microsoft.com/office/word/2012/wordml" xmlns:w16cex="http://schemas.microsoft.com/office/word/2018/wordml/cex" xmlns:w16cid="http://schemas.microsoft.com/office/word/2016/wordml/cid" xmlns:w16="http://schemas.microsoft.com/office/word/2018/wordml" xmlns:w16se="http://schemas.microsoft.com/office/word/2015/wordml/symex" xmlns:wpg="http://schemas.microsoft.com/office/word/2010/wordprocessingGroup" xmlns:wpi="http://schemas.microsoft.com/office/word/2010/wordprocessingInk" xmlns:wne="http://schemas.microsoft.com/office/word/2006/wordml" xmlns:wps="http://schemas.microsoft.com/office/word/2010/wordprocessingShape" mc:Ignorable="w14 w15 w16se w16cid w16 w16cex wp14">
+<w:ftr xmlns:wpc="http://schemas.microsoft.com/office/word/2010/wordprocessingCanvas" xmlns:cx="http://schemas.microsoft.com/office/drawing/2014/chartex" xmlns:cx1="http://schemas.microsoft.com/office/drawing/2015/9/8/chartex" xmlns:cx2="http://schemas.microsoft.com/office/drawing/2015/10/21/chartex" xmlns:cx3="http://schemas.microsoft.com/office/drawing/2016/5/9/chartex" xmlns:cx4="http://schemas.microsoft.com/office/drawing/2016/5/10/chartex" xmlns:cx5="http://schemas.microsoft.com/office/drawing/2016/5/11/chartex" xmlns:cx6="http://schemas.microsoft.com/office/drawing/2016/5/12/chartex" xmlns:cx7="http://schemas.microsoft.com/office/drawing/2016/5/13/chartex" xmlns:cx8="http://schemas.microsoft.com/office/drawing/2016/5/14/chartex" xmlns:mc="http://schemas.openxmlformats.org/markup-compatibility/2006" xmlns:aink="http://schemas.microsoft.com/office/drawing/2016/ink" xmlns:am3d="http://schemas.microsoft.com/office/drawing/2017/model3d" xmlns:o="urn:schemas-microsoft-com:office:office" xmlns:oel="http://schemas.microsoft.com/office/2019/extlst" xmlns:r="http://schemas.openxmlformats.org/officeDocument/2006/relationships" xmlns:m="http://schemas.openxmlformats.org/officeDocument/2006/math" xmlns:v="urn:schemas-microsoft-com:vml" xmlns:wp14="http://schemas.microsoft.com/office/word/2010/wordprocessingDrawing" xmlns:wp="http://schemas.openxmlformats.org/drawingml/2006/wordprocessingDrawing" xmlns:w10="urn:schemas-microsoft-com:office:word" xmlns:w="http://schemas.openxmlformats.org/wordprocessingml/2006/main" xmlns:w14="http://schemas.microsoft.com/office/word/2010/wordml" xmlns:w15="http://schemas.microsoft.com/office/word/2012/wordml" xmlns:w16cex="http://schemas.microsoft.com/office/word/2018/wordml/cex" xmlns:w16cid="http://schemas.microsoft.com/office/word/2016/wordml/cid" xmlns:w16="http://schemas.microsoft.com/office/word/2018/wordml" xmlns:w16sdtdh="http://schemas.microsoft.com/office/word/2020/wordml/sdtdatahash" xmlns:w16se="http://schemas.microsoft.com/office/word/2015/wordml/symex" xmlns:wpg="http://schemas.microsoft.com/office/word/2010/wordprocessingGroup" xmlns:wpi="http://schemas.microsoft.com/office/word/2010/wordprocessingInk" xmlns:wne="http://schemas.microsoft.com/office/word/2006/wordml" xmlns:wps="http://schemas.microsoft.com/office/word/2010/wordprocessingShape" mc:Ignorable="w14 w15 w16se w16cid w16 w16cex w16sdtdh wp14">
   <w:p>
     <w:pPr>
       <w:pStyle w:val="Footer"/>
@@ -1088,7 +1112,7 @@
 </file>
 
 <file path=word/footer2.xml><?xml version="1.0" encoding="utf-8"?>
-<w:ftr xmlns:wpc="http://schemas.microsoft.com/office/word/2010/wordprocessingCanvas" xmlns:cx="http://schemas.microsoft.com/office/drawing/2014/chartex" xmlns:cx1="http://schemas.microsoft.com/office/drawing/2015/9/8/chartex" xmlns:cx2="http://schemas.microsoft.com/office/drawing/2015/10/21/chartex" xmlns:cx3="http://schemas.microsoft.com/office/drawing/2016/5/9/chartex" xmlns:cx4="http://schemas.microsoft.com/office/drawing/2016/5/10/chartex" xmlns:cx5="http://schemas.microsoft.com/office/drawing/2016/5/11/chartex" xmlns:cx6="http://schemas.microsoft.com/office/drawing/2016/5/12/chartex" xmlns:cx7="http://schemas.microsoft.com/office/drawing/2016/5/13/chartex" xmlns:cx8="http://schemas.microsoft.com/office/drawing/2016/5/14/chartex" xmlns:mc="http://schemas.openxmlformats.org/markup-compatibility/2006" xmlns:aink="http://schemas.microsoft.com/office/drawing/2016/ink" xmlns:am3d="http://schemas.microsoft.com/office/drawing/2017/model3d" xmlns:o="urn:schemas-microsoft-com:office:office" xmlns:r="http://schemas.openxmlformats.org/officeDocument/2006/relationships" xmlns:m="http://schemas.openxmlformats.org/officeDocument/2006/math" xmlns:v="urn:schemas-microsoft-com:vml" xmlns:wp14="http://schemas.microsoft.com/office/word/2010/wordprocessingDrawing" xmlns:wp="http://schemas.openxmlformats.org/drawingml/2006/wordprocessingDrawing" xmlns:w10="urn:schemas-microsoft-com:office:word" xmlns:w="http://schemas.openxmlformats.org/wordprocessingml/2006/main" xmlns:w14="http://schemas.microsoft.com/office/word/2010/wordml" xmlns:w15="http://schemas.microsoft.com/office/word/2012/wordml" xmlns:w16cex="http://schemas.microsoft.com/office/word/2018/wordml/cex" xmlns:w16cid="http://schemas.microsoft.com/office/word/2016/wordml/cid" xmlns:w16="http://schemas.microsoft.com/office/word/2018/wordml" xmlns:w16se="http://schemas.microsoft.com/office/word/2015/wordml/symex" xmlns:wpg="http://schemas.microsoft.com/office/word/2010/wordprocessingGroup" xmlns:wpi="http://schemas.microsoft.com/office/word/2010/wordprocessingInk" xmlns:wne="http://schemas.microsoft.com/office/word/2006/wordml" xmlns:wps="http://schemas.microsoft.com/office/word/2010/wordprocessingShape" mc:Ignorable="w14 w15 w16se w16cid w16 w16cex wp14">
+<w:ftr xmlns:wpc="http://schemas.microsoft.com/office/word/2010/wordprocessingCanvas" xmlns:cx="http://schemas.microsoft.com/office/drawing/2014/chartex" xmlns:cx1="http://schemas.microsoft.com/office/drawing/2015/9/8/chartex" xmlns:cx2="http://schemas.microsoft.com/office/drawing/2015/10/21/chartex" xmlns:cx3="http://schemas.microsoft.com/office/drawing/2016/5/9/chartex" xmlns:cx4="http://schemas.microsoft.com/office/drawing/2016/5/10/chartex" xmlns:cx5="http://schemas.microsoft.com/office/drawing/2016/5/11/chartex" xmlns:cx6="http://schemas.microsoft.com/office/drawing/2016/5/12/chartex" xmlns:cx7="http://schemas.microsoft.com/office/drawing/2016/5/13/chartex" xmlns:cx8="http://schemas.microsoft.com/office/drawing/2016/5/14/chartex" xmlns:mc="http://schemas.openxmlformats.org/markup-compatibility/2006" xmlns:aink="http://schemas.microsoft.com/office/drawing/2016/ink" xmlns:am3d="http://schemas.microsoft.com/office/drawing/2017/model3d" xmlns:o="urn:schemas-microsoft-com:office:office" xmlns:oel="http://schemas.microsoft.com/office/2019/extlst" xmlns:r="http://schemas.openxmlformats.org/officeDocument/2006/relationships" xmlns:m="http://schemas.openxmlformats.org/officeDocument/2006/math" xmlns:v="urn:schemas-microsoft-com:vml" xmlns:wp14="http://schemas.microsoft.com/office/word/2010/wordprocessingDrawing" xmlns:wp="http://schemas.openxmlformats.org/drawingml/2006/wordprocessingDrawing" xmlns:w10="urn:schemas-microsoft-com:office:word" xmlns:w="http://schemas.openxmlformats.org/wordprocessingml/2006/main" xmlns:w14="http://schemas.microsoft.com/office/word/2010/wordml" xmlns:w15="http://schemas.microsoft.com/office/word/2012/wordml" xmlns:w16cex="http://schemas.microsoft.com/office/word/2018/wordml/cex" xmlns:w16cid="http://schemas.microsoft.com/office/word/2016/wordml/cid" xmlns:w16="http://schemas.microsoft.com/office/word/2018/wordml" xmlns:w16sdtdh="http://schemas.microsoft.com/office/word/2020/wordml/sdtdatahash" xmlns:w16se="http://schemas.microsoft.com/office/word/2015/wordml/symex" xmlns:wpg="http://schemas.microsoft.com/office/word/2010/wordprocessingGroup" xmlns:wpi="http://schemas.microsoft.com/office/word/2010/wordprocessingInk" xmlns:wne="http://schemas.microsoft.com/office/word/2006/wordml" xmlns:wps="http://schemas.microsoft.com/office/word/2010/wordprocessingShape" mc:Ignorable="w14 w15 w16se w16cid w16 w16cex w16sdtdh wp14">
   <w:p>
     <w:pPr>
       <w:widowControl/>
@@ -1363,7 +1387,7 @@
 </file>
 
 <file path=word/footer3.xml><?xml version="1.0" encoding="utf-8"?>
-<w:ftr xmlns:wpc="http://schemas.microsoft.com/office/word/2010/wordprocessingCanvas" xmlns:cx="http://schemas.microsoft.com/office/drawing/2014/chartex" xmlns:cx1="http://schemas.microsoft.com/office/drawing/2015/9/8/chartex" xmlns:cx2="http://schemas.microsoft.com/office/drawing/2015/10/21/chartex" xmlns:cx3="http://schemas.microsoft.com/office/drawing/2016/5/9/chartex" xmlns:cx4="http://schemas.microsoft.com/office/drawing/2016/5/10/chartex" xmlns:cx5="http://schemas.microsoft.com/office/drawing/2016/5/11/chartex" xmlns:cx6="http://schemas.microsoft.com/office/drawing/2016/5/12/chartex" xmlns:cx7="http://schemas.microsoft.com/office/drawing/2016/5/13/chartex" xmlns:cx8="http://schemas.microsoft.com/office/drawing/2016/5/14/chartex" xmlns:mc="http://schemas.openxmlformats.org/markup-compatibility/2006" xmlns:aink="http://schemas.microsoft.com/office/drawing/2016/ink" xmlns:am3d="http://schemas.microsoft.com/office/drawing/2017/model3d" xmlns:o="urn:schemas-microsoft-com:office:office" xmlns:r="http://schemas.openxmlformats.org/officeDocument/2006/relationships" xmlns:m="http://schemas.openxmlformats.org/officeDocument/2006/math" xmlns:v="urn:schemas-microsoft-com:vml" xmlns:wp14="http://schemas.microsoft.com/office/word/2010/wordprocessingDrawing" xmlns:wp="http://schemas.openxmlformats.org/drawingml/2006/wordprocessingDrawing" xmlns:w10="urn:schemas-microsoft-com:office:word" xmlns:w="http://schemas.openxmlformats.org/wordprocessingml/2006/main" xmlns:w14="http://schemas.microsoft.com/office/word/2010/wordml" xmlns:w15="http://schemas.microsoft.com/office/word/2012/wordml" xmlns:w16cex="http://schemas.microsoft.com/office/word/2018/wordml/cex" xmlns:w16cid="http://schemas.microsoft.com/office/word/2016/wordml/cid" xmlns:w16="http://schemas.microsoft.com/office/word/2018/wordml" xmlns:w16se="http://schemas.microsoft.com/office/word/2015/wordml/symex" xmlns:wpg="http://schemas.microsoft.com/office/word/2010/wordprocessingGroup" xmlns:wpi="http://schemas.microsoft.com/office/word/2010/wordprocessingInk" xmlns:wne="http://schemas.microsoft.com/office/word/2006/wordml" xmlns:wps="http://schemas.microsoft.com/office/word/2010/wordprocessingShape" mc:Ignorable="w14 w15 w16se w16cid w16 w16cex wp14">
+<w:ftr xmlns:wpc="http://schemas.microsoft.com/office/word/2010/wordprocessingCanvas" xmlns:cx="http://schemas.microsoft.com/office/drawing/2014/chartex" xmlns:cx1="http://schemas.microsoft.com/office/drawing/2015/9/8/chartex" xmlns:cx2="http://schemas.microsoft.com/office/drawing/2015/10/21/chartex" xmlns:cx3="http://schemas.microsoft.com/office/drawing/2016/5/9/chartex" xmlns:cx4="http://schemas.microsoft.com/office/drawing/2016/5/10/chartex" xmlns:cx5="http://schemas.microsoft.com/office/drawing/2016/5/11/chartex" xmlns:cx6="http://schemas.microsoft.com/office/drawing/2016/5/12/chartex" xmlns:cx7="http://schemas.microsoft.com/office/drawing/2016/5/13/chartex" xmlns:cx8="http://schemas.microsoft.com/office/drawing/2016/5/14/chartex" xmlns:mc="http://schemas.openxmlformats.org/markup-compatibility/2006" xmlns:aink="http://schemas.microsoft.com/office/drawing/2016/ink" xmlns:am3d="http://schemas.microsoft.com/office/drawing/2017/model3d" xmlns:o="urn:schemas-microsoft-com:office:office" xmlns:oel="http://schemas.microsoft.com/office/2019/extlst" xmlns:r="http://schemas.openxmlformats.org/officeDocument/2006/relationships" xmlns:m="http://schemas.openxmlformats.org/officeDocument/2006/math" xmlns:v="urn:schemas-microsoft-com:vml" xmlns:wp14="http://schemas.microsoft.com/office/word/2010/wordprocessingDrawing" xmlns:wp="http://schemas.openxmlformats.org/drawingml/2006/wordprocessingDrawing" xmlns:w10="urn:schemas-microsoft-com:office:word" xmlns:w="http://schemas.openxmlformats.org/wordprocessingml/2006/main" xmlns:w14="http://schemas.microsoft.com/office/word/2010/wordml" xmlns:w15="http://schemas.microsoft.com/office/word/2012/wordml" xmlns:w16cex="http://schemas.microsoft.com/office/word/2018/wordml/cex" xmlns:w16cid="http://schemas.microsoft.com/office/word/2016/wordml/cid" xmlns:w16="http://schemas.microsoft.com/office/word/2018/wordml" xmlns:w16sdtdh="http://schemas.microsoft.com/office/word/2020/wordml/sdtdatahash" xmlns:w16se="http://schemas.microsoft.com/office/word/2015/wordml/symex" xmlns:wpg="http://schemas.microsoft.com/office/word/2010/wordprocessingGroup" xmlns:wpi="http://schemas.microsoft.com/office/word/2010/wordprocessingInk" xmlns:wne="http://schemas.microsoft.com/office/word/2006/wordml" xmlns:wps="http://schemas.microsoft.com/office/word/2010/wordprocessingShape" mc:Ignorable="w14 w15 w16se w16cid w16 w16cex w16sdtdh wp14">
   <w:p>
     <w:pPr>
       <w:ind w:left="180" w:right="-288" w:hanging="270"/>
@@ -1839,7 +1863,7 @@
 </file>
 
 <file path=word/footnotes.xml><?xml version="1.0" encoding="utf-8"?>
-<w:footnotes xmlns:wpc="http://schemas.microsoft.com/office/word/2010/wordprocessingCanvas" xmlns:cx="http://schemas.microsoft.com/office/drawing/2014/chartex" xmlns:cx1="http://schemas.microsoft.com/office/drawing/2015/9/8/chartex" xmlns:cx2="http://schemas.microsoft.com/office/drawing/2015/10/21/chartex" xmlns:cx3="http://schemas.microsoft.com/office/drawing/2016/5/9/chartex" xmlns:cx4="http://schemas.microsoft.com/office/drawing/2016/5/10/chartex" xmlns:cx5="http://schemas.microsoft.com/office/drawing/2016/5/11/chartex" xmlns:cx6="http://schemas.microsoft.com/office/drawing/2016/5/12/chartex" xmlns:cx7="http://schemas.microsoft.com/office/drawing/2016/5/13/chartex" xmlns:cx8="http://schemas.microsoft.com/office/drawing/2016/5/14/chartex" xmlns:mc="http://schemas.openxmlformats.org/markup-compatibility/2006" xmlns:aink="http://schemas.microsoft.com/office/drawing/2016/ink" xmlns:am3d="http://schemas.microsoft.com/office/drawing/2017/model3d" xmlns:o="urn:schemas-microsoft-com:office:office" xmlns:r="http://schemas.openxmlformats.org/officeDocument/2006/relationships" xmlns:m="http://schemas.openxmlformats.org/officeDocument/2006/math" xmlns:v="urn:schemas-microsoft-com:vml" xmlns:wp14="http://schemas.microsoft.com/office/word/2010/wordprocessingDrawing" xmlns:wp="http://schemas.openxmlformats.org/drawingml/2006/wordprocessingDrawing" xmlns:w10="urn:schemas-microsoft-com:office:word" xmlns:w="http://schemas.openxmlformats.org/wordprocessingml/2006/main" xmlns:w14="http://schemas.microsoft.com/office/word/2010/wordml" xmlns:w15="http://schemas.microsoft.com/office/word/2012/wordml" xmlns:w16cex="http://schemas.microsoft.com/office/word/2018/wordml/cex" xmlns:w16cid="http://schemas.microsoft.com/office/word/2016/wordml/cid" xmlns:w16="http://schemas.microsoft.com/office/word/2018/wordml" xmlns:w16se="http://schemas.microsoft.com/office/word/2015/wordml/symex" xmlns:wpg="http://schemas.microsoft.com/office/word/2010/wordprocessingGroup" xmlns:wpi="http://schemas.microsoft.com/office/word/2010/wordprocessingInk" xmlns:wne="http://schemas.microsoft.com/office/word/2006/wordml" xmlns:wps="http://schemas.microsoft.com/office/word/2010/wordprocessingShape" mc:Ignorable="w14 w15 w16se w16cid w16 w16cex wp14">
+<w:footnotes xmlns:wpc="http://schemas.microsoft.com/office/word/2010/wordprocessingCanvas" xmlns:cx="http://schemas.microsoft.com/office/drawing/2014/chartex" xmlns:cx1="http://schemas.microsoft.com/office/drawing/2015/9/8/chartex" xmlns:cx2="http://schemas.microsoft.com/office/drawing/2015/10/21/chartex" xmlns:cx3="http://schemas.microsoft.com/office/drawing/2016/5/9/chartex" xmlns:cx4="http://schemas.microsoft.com/office/drawing/2016/5/10/chartex" xmlns:cx5="http://schemas.microsoft.com/office/drawing/2016/5/11/chartex" xmlns:cx6="http://schemas.microsoft.com/office/drawing/2016/5/12/chartex" xmlns:cx7="http://schemas.microsoft.com/office/drawing/2016/5/13/chartex" xmlns:cx8="http://schemas.microsoft.com/office/drawing/2016/5/14/chartex" xmlns:mc="http://schemas.openxmlformats.org/markup-compatibility/2006" xmlns:aink="http://schemas.microsoft.com/office/drawing/2016/ink" xmlns:am3d="http://schemas.microsoft.com/office/drawing/2017/model3d" xmlns:o="urn:schemas-microsoft-com:office:office" xmlns:oel="http://schemas.microsoft.com/office/2019/extlst" xmlns:r="http://schemas.openxmlformats.org/officeDocument/2006/relationships" xmlns:m="http://schemas.openxmlformats.org/officeDocument/2006/math" xmlns:v="urn:schemas-microsoft-com:vml" xmlns:wp14="http://schemas.microsoft.com/office/word/2010/wordprocessingDrawing" xmlns:wp="http://schemas.openxmlformats.org/drawingml/2006/wordprocessingDrawing" xmlns:w10="urn:schemas-microsoft-com:office:word" xmlns:w="http://schemas.openxmlformats.org/wordprocessingml/2006/main" xmlns:w14="http://schemas.microsoft.com/office/word/2010/wordml" xmlns:w15="http://schemas.microsoft.com/office/word/2012/wordml" xmlns:w16cex="http://schemas.microsoft.com/office/word/2018/wordml/cex" xmlns:w16cid="http://schemas.microsoft.com/office/word/2016/wordml/cid" xmlns:w16="http://schemas.microsoft.com/office/word/2018/wordml" xmlns:w16sdtdh="http://schemas.microsoft.com/office/word/2020/wordml/sdtdatahash" xmlns:w16se="http://schemas.microsoft.com/office/word/2015/wordml/symex" xmlns:wpg="http://schemas.microsoft.com/office/word/2010/wordprocessingGroup" xmlns:wpi="http://schemas.microsoft.com/office/word/2010/wordprocessingInk" xmlns:wne="http://schemas.microsoft.com/office/word/2006/wordml" xmlns:wps="http://schemas.microsoft.com/office/word/2010/wordprocessingShape" mc:Ignorable="w14 w15 w16se w16cid w16 w16cex w16sdtdh wp14">
   <w:footnote w:type="separator" w:id="-1">
     <w:p>
       <w:r>
@@ -1858,7 +1882,7 @@
 </file>
 
 <file path=word/header1.xml><?xml version="1.0" encoding="utf-8"?>
-<w:hdr xmlns:wpc="http://schemas.microsoft.com/office/word/2010/wordprocessingCanvas" xmlns:cx="http://schemas.microsoft.com/office/drawing/2014/chartex" xmlns:cx1="http://schemas.microsoft.com/office/drawing/2015/9/8/chartex" xmlns:cx2="http://schemas.microsoft.com/office/drawing/2015/10/21/chartex" xmlns:cx3="http://schemas.microsoft.com/office/drawing/2016/5/9/chartex" xmlns:cx4="http://schemas.microsoft.com/office/drawing/2016/5/10/chartex" xmlns:cx5="http://schemas.microsoft.com/office/drawing/2016/5/11/chartex" xmlns:cx6="http://schemas.microsoft.com/office/drawing/2016/5/12/chartex" xmlns:cx7="http://schemas.microsoft.com/office/drawing/2016/5/13/chartex" xmlns:cx8="http://schemas.microsoft.com/office/drawing/2016/5/14/chartex" xmlns:mc="http://schemas.openxmlformats.org/markup-compatibility/2006" xmlns:aink="http://schemas.microsoft.com/office/drawing/2016/ink" xmlns:am3d="http://schemas.microsoft.com/office/drawing/2017/model3d" xmlns:o="urn:schemas-microsoft-com:office:office" xmlns:r="http://schemas.openxmlformats.org/officeDocument/2006/relationships" xmlns:m="http://schemas.openxmlformats.org/officeDocument/2006/math" xmlns:v="urn:schemas-microsoft-com:vml" xmlns:wp14="http://schemas.microsoft.com/office/word/2010/wordprocessingDrawing" xmlns:wp="http://schemas.openxmlformats.org/drawingml/2006/wordprocessingDrawing" xmlns:w10="urn:schemas-microsoft-com:office:word" xmlns:w="http://schemas.openxmlformats.org/wordprocessingml/2006/main" xmlns:w14="http://schemas.microsoft.com/office/word/2010/wordml" xmlns:w15="http://schemas.microsoft.com/office/word/2012/wordml" xmlns:w16cex="http://schemas.microsoft.com/office/word/2018/wordml/cex" xmlns:w16cid="http://schemas.microsoft.com/office/word/2016/wordml/cid" xmlns:w16="http://schemas.microsoft.com/office/word/2018/wordml" xmlns:w16se="http://schemas.microsoft.com/office/word/2015/wordml/symex" xmlns:wpg="http://schemas.microsoft.com/office/word/2010/wordprocessingGroup" xmlns:wpi="http://schemas.microsoft.com/office/word/2010/wordprocessingInk" xmlns:wne="http://schemas.microsoft.com/office/word/2006/wordml" xmlns:wps="http://schemas.microsoft.com/office/word/2010/wordprocessingShape" mc:Ignorable="w14 w15 w16se w16cid w16 w16cex wp14">
+<w:hdr xmlns:wpc="http://schemas.microsoft.com/office/word/2010/wordprocessingCanvas" xmlns:cx="http://schemas.microsoft.com/office/drawing/2014/chartex" xmlns:cx1="http://schemas.microsoft.com/office/drawing/2015/9/8/chartex" xmlns:cx2="http://schemas.microsoft.com/office/drawing/2015/10/21/chartex" xmlns:cx3="http://schemas.microsoft.com/office/drawing/2016/5/9/chartex" xmlns:cx4="http://schemas.microsoft.com/office/drawing/2016/5/10/chartex" xmlns:cx5="http://schemas.microsoft.com/office/drawing/2016/5/11/chartex" xmlns:cx6="http://schemas.microsoft.com/office/drawing/2016/5/12/chartex" xmlns:cx7="http://schemas.microsoft.com/office/drawing/2016/5/13/chartex" xmlns:cx8="http://schemas.microsoft.com/office/drawing/2016/5/14/chartex" xmlns:mc="http://schemas.openxmlformats.org/markup-compatibility/2006" xmlns:aink="http://schemas.microsoft.com/office/drawing/2016/ink" xmlns:am3d="http://schemas.microsoft.com/office/drawing/2017/model3d" xmlns:o="urn:schemas-microsoft-com:office:office" xmlns:oel="http://schemas.microsoft.com/office/2019/extlst" xmlns:r="http://schemas.openxmlformats.org/officeDocument/2006/relationships" xmlns:m="http://schemas.openxmlformats.org/officeDocument/2006/math" xmlns:v="urn:schemas-microsoft-com:vml" xmlns:wp14="http://schemas.microsoft.com/office/word/2010/wordprocessingDrawing" xmlns:wp="http://schemas.openxmlformats.org/drawingml/2006/wordprocessingDrawing" xmlns:w10="urn:schemas-microsoft-com:office:word" xmlns:w="http://schemas.openxmlformats.org/wordprocessingml/2006/main" xmlns:w14="http://schemas.microsoft.com/office/word/2010/wordml" xmlns:w15="http://schemas.microsoft.com/office/word/2012/wordml" xmlns:w16cex="http://schemas.microsoft.com/office/word/2018/wordml/cex" xmlns:w16cid="http://schemas.microsoft.com/office/word/2016/wordml/cid" xmlns:w16="http://schemas.microsoft.com/office/word/2018/wordml" xmlns:w16sdtdh="http://schemas.microsoft.com/office/word/2020/wordml/sdtdatahash" xmlns:w16se="http://schemas.microsoft.com/office/word/2015/wordml/symex" xmlns:wpg="http://schemas.microsoft.com/office/word/2010/wordprocessingGroup" xmlns:wpi="http://schemas.microsoft.com/office/word/2010/wordprocessingInk" xmlns:wne="http://schemas.microsoft.com/office/word/2006/wordml" xmlns:wps="http://schemas.microsoft.com/office/word/2010/wordprocessingShape" mc:Ignorable="w14 w15 w16se w16cid w16 w16cex w16sdtdh wp14">
   <w:p>
     <w:pPr>
       <w:pStyle w:val="Header"/>
@@ -1868,7 +1892,7 @@
 </file>
 
 <file path=word/header2.xml><?xml version="1.0" encoding="utf-8"?>
-<w:hdr xmlns:wpc="http://schemas.microsoft.com/office/word/2010/wordprocessingCanvas" xmlns:cx="http://schemas.microsoft.com/office/drawing/2014/chartex" xmlns:cx1="http://schemas.microsoft.com/office/drawing/2015/9/8/chartex" xmlns:cx2="http://schemas.microsoft.com/office/drawing/2015/10/21/chartex" xmlns:cx3="http://schemas.microsoft.com/office/drawing/2016/5/9/chartex" xmlns:cx4="http://schemas.microsoft.com/office/drawing/2016/5/10/chartex" xmlns:cx5="http://schemas.microsoft.com/office/drawing/2016/5/11/chartex" xmlns:cx6="http://schemas.microsoft.com/office/drawing/2016/5/12/chartex" xmlns:cx7="http://schemas.microsoft.com/office/drawing/2016/5/13/chartex" xmlns:cx8="http://schemas.microsoft.com/office/drawing/2016/5/14/chartex" xmlns:mc="http://schemas.openxmlformats.org/markup-compatibility/2006" xmlns:aink="http://schemas.microsoft.com/office/drawing/2016/ink" xmlns:am3d="http://schemas.microsoft.com/office/drawing/2017/model3d" xmlns:o="urn:schemas-microsoft-com:office:office" xmlns:r="http://schemas.openxmlformats.org/officeDocument/2006/relationships" xmlns:m="http://schemas.openxmlformats.org/officeDocument/2006/math" xmlns:v="urn:schemas-microsoft-com:vml" xmlns:wp14="http://schemas.microsoft.com/office/word/2010/wordprocessingDrawing" xmlns:wp="http://schemas.openxmlformats.org/drawingml/2006/wordprocessingDrawing" xmlns:w10="urn:schemas-microsoft-com:office:word" xmlns:w="http://schemas.openxmlformats.org/wordprocessingml/2006/main" xmlns:w14="http://schemas.microsoft.com/office/word/2010/wordml" xmlns:w15="http://schemas.microsoft.com/office/word/2012/wordml" xmlns:w16cex="http://schemas.microsoft.com/office/word/2018/wordml/cex" xmlns:w16cid="http://schemas.microsoft.com/office/word/2016/wordml/cid" xmlns:w16="http://schemas.microsoft.com/office/word/2018/wordml" xmlns:w16se="http://schemas.microsoft.com/office/word/2015/wordml/symex" xmlns:wpg="http://schemas.microsoft.com/office/word/2010/wordprocessingGroup" xmlns:wpi="http://schemas.microsoft.com/office/word/2010/wordprocessingInk" xmlns:wne="http://schemas.microsoft.com/office/word/2006/wordml" xmlns:wps="http://schemas.microsoft.com/office/word/2010/wordprocessingShape" mc:Ignorable="w14 w15 w16se w16cid w16 w16cex wp14">
+<w:hdr xmlns:wpc="http://schemas.microsoft.com/office/word/2010/wordprocessingCanvas" xmlns:cx="http://schemas.microsoft.com/office/drawing/2014/chartex" xmlns:cx1="http://schemas.microsoft.com/office/drawing/2015/9/8/chartex" xmlns:cx2="http://schemas.microsoft.com/office/drawing/2015/10/21/chartex" xmlns:cx3="http://schemas.microsoft.com/office/drawing/2016/5/9/chartex" xmlns:cx4="http://schemas.microsoft.com/office/drawing/2016/5/10/chartex" xmlns:cx5="http://schemas.microsoft.com/office/drawing/2016/5/11/chartex" xmlns:cx6="http://schemas.microsoft.com/office/drawing/2016/5/12/chartex" xmlns:cx7="http://schemas.microsoft.com/office/drawing/2016/5/13/chartex" xmlns:cx8="http://schemas.microsoft.com/office/drawing/2016/5/14/chartex" xmlns:mc="http://schemas.openxmlformats.org/markup-compatibility/2006" xmlns:aink="http://schemas.microsoft.com/office/drawing/2016/ink" xmlns:am3d="http://schemas.microsoft.com/office/drawing/2017/model3d" xmlns:o="urn:schemas-microsoft-com:office:office" xmlns:oel="http://schemas.microsoft.com/office/2019/extlst" xmlns:r="http://schemas.openxmlformats.org/officeDocument/2006/relationships" xmlns:m="http://schemas.openxmlformats.org/officeDocument/2006/math" xmlns:v="urn:schemas-microsoft-com:vml" xmlns:wp14="http://schemas.microsoft.com/office/word/2010/wordprocessingDrawing" xmlns:wp="http://schemas.openxmlformats.org/drawingml/2006/wordprocessingDrawing" xmlns:w10="urn:schemas-microsoft-com:office:word" xmlns:w="http://schemas.openxmlformats.org/wordprocessingml/2006/main" xmlns:w14="http://schemas.microsoft.com/office/word/2010/wordml" xmlns:w15="http://schemas.microsoft.com/office/word/2012/wordml" xmlns:w16cex="http://schemas.microsoft.com/office/word/2018/wordml/cex" xmlns:w16cid="http://schemas.microsoft.com/office/word/2016/wordml/cid" xmlns:w16="http://schemas.microsoft.com/office/word/2018/wordml" xmlns:w16sdtdh="http://schemas.microsoft.com/office/word/2020/wordml/sdtdatahash" xmlns:w16se="http://schemas.microsoft.com/office/word/2015/wordml/symex" xmlns:wpg="http://schemas.microsoft.com/office/word/2010/wordprocessingGroup" xmlns:wpi="http://schemas.microsoft.com/office/word/2010/wordprocessingInk" xmlns:wne="http://schemas.microsoft.com/office/word/2006/wordml" xmlns:wps="http://schemas.microsoft.com/office/word/2010/wordprocessingShape" mc:Ignorable="w14 w15 w16se w16cid w16 w16cex w16sdtdh wp14">
   <w:p>
     <w:pPr>
       <w:pStyle w:val="Header"/>
@@ -1878,7 +1902,7 @@
 </file>
 
 <file path=word/header3.xml><?xml version="1.0" encoding="utf-8"?>
-<w:hdr xmlns:wpc="http://schemas.microsoft.com/office/word/2010/wordprocessingCanvas" xmlns:cx="http://schemas.microsoft.com/office/drawing/2014/chartex" xmlns:cx1="http://schemas.microsoft.com/office/drawing/2015/9/8/chartex" xmlns:cx2="http://schemas.microsoft.com/office/drawing/2015/10/21/chartex" xmlns:cx3="http://schemas.microsoft.com/office/drawing/2016/5/9/chartex" xmlns:cx4="http://schemas.microsoft.com/office/drawing/2016/5/10/chartex" xmlns:cx5="http://schemas.microsoft.com/office/drawing/2016/5/11/chartex" xmlns:cx6="http://schemas.microsoft.com/office/drawing/2016/5/12/chartex" xmlns:cx7="http://schemas.microsoft.com/office/drawing/2016/5/13/chartex" xmlns:cx8="http://schemas.microsoft.com/office/drawing/2016/5/14/chartex" xmlns:mc="http://schemas.openxmlformats.org/markup-compatibility/2006" xmlns:aink="http://schemas.microsoft.com/office/drawing/2016/ink" xmlns:am3d="http://schemas.microsoft.com/office/drawing/2017/model3d" xmlns:o="urn:schemas-microsoft-com:office:office" xmlns:r="http://schemas.openxmlformats.org/officeDocument/2006/relationships" xmlns:m="http://schemas.openxmlformats.org/officeDocument/2006/math" xmlns:v="urn:schemas-microsoft-com:vml" xmlns:wp14="http://schemas.microsoft.com/office/word/2010/wordprocessingDrawing" xmlns:wp="http://schemas.openxmlformats.org/drawingml/2006/wordprocessingDrawing" xmlns:w10="urn:schemas-microsoft-com:office:word" xmlns:w="http://schemas.openxmlformats.org/wordprocessingml/2006/main" xmlns:w14="http://schemas.microsoft.com/office/word/2010/wordml" xmlns:w15="http://schemas.microsoft.com/office/word/2012/wordml" xmlns:w16cex="http://schemas.microsoft.com/office/word/2018/wordml/cex" xmlns:w16cid="http://schemas.microsoft.com/office/word/2016/wordml/cid" xmlns:w16="http://schemas.microsoft.com/office/word/2018/wordml" xmlns:w16se="http://schemas.microsoft.com/office/word/2015/wordml/symex" xmlns:wpg="http://schemas.microsoft.com/office/word/2010/wordprocessingGroup" xmlns:wpi="http://schemas.microsoft.com/office/word/2010/wordprocessingInk" xmlns:wne="http://schemas.microsoft.com/office/word/2006/wordml" xmlns:wps="http://schemas.microsoft.com/office/word/2010/wordprocessingShape" mc:Ignorable="w14 w15 w16se w16cid w16 w16cex wp14">
+<w:hdr xmlns:wpc="http://schemas.microsoft.com/office/word/2010/wordprocessingCanvas" xmlns:cx="http://schemas.microsoft.com/office/drawing/2014/chartex" xmlns:cx1="http://schemas.microsoft.com/office/drawing/2015/9/8/chartex" xmlns:cx2="http://schemas.microsoft.com/office/drawing/2015/10/21/chartex" xmlns:cx3="http://schemas.microsoft.com/office/drawing/2016/5/9/chartex" xmlns:cx4="http://schemas.microsoft.com/office/drawing/2016/5/10/chartex" xmlns:cx5="http://schemas.microsoft.com/office/drawing/2016/5/11/chartex" xmlns:cx6="http://schemas.microsoft.com/office/drawing/2016/5/12/chartex" xmlns:cx7="http://schemas.microsoft.com/office/drawing/2016/5/13/chartex" xmlns:cx8="http://schemas.microsoft.com/office/drawing/2016/5/14/chartex" xmlns:mc="http://schemas.openxmlformats.org/markup-compatibility/2006" xmlns:aink="http://schemas.microsoft.com/office/drawing/2016/ink" xmlns:am3d="http://schemas.microsoft.com/office/drawing/2017/model3d" xmlns:o="urn:schemas-microsoft-com:office:office" xmlns:oel="http://schemas.microsoft.com/office/2019/extlst" xmlns:r="http://schemas.openxmlformats.org/officeDocument/2006/relationships" xmlns:m="http://schemas.openxmlformats.org/officeDocument/2006/math" xmlns:v="urn:schemas-microsoft-com:vml" xmlns:wp14="http://schemas.microsoft.com/office/word/2010/wordprocessingDrawing" xmlns:wp="http://schemas.openxmlformats.org/drawingml/2006/wordprocessingDrawing" xmlns:w10="urn:schemas-microsoft-com:office:word" xmlns:w="http://schemas.openxmlformats.org/wordprocessingml/2006/main" xmlns:w14="http://schemas.microsoft.com/office/word/2010/wordml" xmlns:w15="http://schemas.microsoft.com/office/word/2012/wordml" xmlns:w16cex="http://schemas.microsoft.com/office/word/2018/wordml/cex" xmlns:w16cid="http://schemas.microsoft.com/office/word/2016/wordml/cid" xmlns:w16="http://schemas.microsoft.com/office/word/2018/wordml" xmlns:w16sdtdh="http://schemas.microsoft.com/office/word/2020/wordml/sdtdatahash" xmlns:w16se="http://schemas.microsoft.com/office/word/2015/wordml/symex" xmlns:wpg="http://schemas.microsoft.com/office/word/2010/wordprocessingGroup" xmlns:wpi="http://schemas.microsoft.com/office/word/2010/wordprocessingInk" xmlns:wne="http://schemas.microsoft.com/office/word/2006/wordml" xmlns:wps="http://schemas.microsoft.com/office/word/2010/wordprocessingShape" mc:Ignorable="w14 w15 w16se w16cid w16 w16cex w16sdtdh wp14">
   <w:tbl>
     <w:tblPr>
       <w:tblW w:w="10080" w:type="dxa"/>
@@ -1982,7 +2006,7 @@
 </file>
 
 <file path=word/numbering.xml><?xml version="1.0" encoding="utf-8"?>
-<w:numbering xmlns:wpc="http://schemas.microsoft.com/office/word/2010/wordprocessingCanvas" xmlns:cx="http://schemas.microsoft.com/office/drawing/2014/chartex" xmlns:cx1="http://schemas.microsoft.com/office/drawing/2015/9/8/chartex" xmlns:cx2="http://schemas.microsoft.com/office/drawing/2015/10/21/chartex" xmlns:cx3="http://schemas.microsoft.com/office/drawing/2016/5/9/chartex" xmlns:cx4="http://schemas.microsoft.com/office/drawing/2016/5/10/chartex" xmlns:cx5="http://schemas.microsoft.com/office/drawing/2016/5/11/chartex" xmlns:cx6="http://schemas.microsoft.com/office/drawing/2016/5/12/chartex" xmlns:cx7="http://schemas.microsoft.com/office/drawing/2016/5/13/chartex" xmlns:cx8="http://schemas.microsoft.com/office/drawing/2016/5/14/chartex" xmlns:mc="http://schemas.openxmlformats.org/markup-compatibility/2006" xmlns:aink="http://schemas.microsoft.com/office/drawing/2016/ink" xmlns:am3d="http://schemas.microsoft.com/office/drawing/2017/model3d" xmlns:o="urn:schemas-microsoft-com:office:office" xmlns:r="http://schemas.openxmlformats.org/officeDocument/2006/relationships" xmlns:m="http://schemas.openxmlformats.org/officeDocument/2006/math" xmlns:v="urn:schemas-microsoft-com:vml" xmlns:wp14="http://schemas.microsoft.com/office/word/2010/wordprocessingDrawing" xmlns:wp="http://schemas.openxmlformats.org/drawingml/2006/wordprocessingDrawing" xmlns:w10="urn:schemas-microsoft-com:office:word" xmlns:w="http://schemas.openxmlformats.org/wordprocessingml/2006/main" xmlns:w14="http://schemas.microsoft.com/office/word/2010/wordml" xmlns:w15="http://schemas.microsoft.com/office/word/2012/wordml" xmlns:w16cex="http://schemas.microsoft.com/office/word/2018/wordml/cex" xmlns:w16cid="http://schemas.microsoft.com/office/word/2016/wordml/cid" xmlns:w16="http://schemas.microsoft.com/office/word/2018/wordml" xmlns:w16se="http://schemas.microsoft.com/office/word/2015/wordml/symex" xmlns:wpg="http://schemas.microsoft.com/office/word/2010/wordprocessingGroup" xmlns:wpi="http://schemas.microsoft.com/office/word/2010/wordprocessingInk" xmlns:wne="http://schemas.microsoft.com/office/word/2006/wordml" xmlns:wps="http://schemas.microsoft.com/office/word/2010/wordprocessingShape" mc:Ignorable="w14 w15 w16se w16cid w16 w16cex wp14">
+<w:numbering xmlns:wpc="http://schemas.microsoft.com/office/word/2010/wordprocessingCanvas" xmlns:cx="http://schemas.microsoft.com/office/drawing/2014/chartex" xmlns:cx1="http://schemas.microsoft.com/office/drawing/2015/9/8/chartex" xmlns:cx2="http://schemas.microsoft.com/office/drawing/2015/10/21/chartex" xmlns:cx3="http://schemas.microsoft.com/office/drawing/2016/5/9/chartex" xmlns:cx4="http://schemas.microsoft.com/office/drawing/2016/5/10/chartex" xmlns:cx5="http://schemas.microsoft.com/office/drawing/2016/5/11/chartex" xmlns:cx6="http://schemas.microsoft.com/office/drawing/2016/5/12/chartex" xmlns:cx7="http://schemas.microsoft.com/office/drawing/2016/5/13/chartex" xmlns:cx8="http://schemas.microsoft.com/office/drawing/2016/5/14/chartex" xmlns:mc="http://schemas.openxmlformats.org/markup-compatibility/2006" xmlns:aink="http://schemas.microsoft.com/office/drawing/2016/ink" xmlns:am3d="http://schemas.microsoft.com/office/drawing/2017/model3d" xmlns:o="urn:schemas-microsoft-com:office:office" xmlns:oel="http://schemas.microsoft.com/office/2019/extlst" xmlns:r="http://schemas.openxmlformats.org/officeDocument/2006/relationships" xmlns:m="http://schemas.openxmlformats.org/officeDocument/2006/math" xmlns:v="urn:schemas-microsoft-com:vml" xmlns:wp14="http://schemas.microsoft.com/office/word/2010/wordprocessingDrawing" xmlns:wp="http://schemas.openxmlformats.org/drawingml/2006/wordprocessingDrawing" xmlns:w10="urn:schemas-microsoft-com:office:word" xmlns:w="http://schemas.openxmlformats.org/wordprocessingml/2006/main" xmlns:w14="http://schemas.microsoft.com/office/word/2010/wordml" xmlns:w15="http://schemas.microsoft.com/office/word/2012/wordml" xmlns:w16cex="http://schemas.microsoft.com/office/word/2018/wordml/cex" xmlns:w16cid="http://schemas.microsoft.com/office/word/2016/wordml/cid" xmlns:w16="http://schemas.microsoft.com/office/word/2018/wordml" xmlns:w16sdtdh="http://schemas.microsoft.com/office/word/2020/wordml/sdtdatahash" xmlns:w16se="http://schemas.microsoft.com/office/word/2015/wordml/symex" xmlns:wpg="http://schemas.microsoft.com/office/word/2010/wordprocessingGroup" xmlns:wpi="http://schemas.microsoft.com/office/word/2010/wordprocessingInk" xmlns:wne="http://schemas.microsoft.com/office/word/2006/wordml" xmlns:wps="http://schemas.microsoft.com/office/word/2010/wordprocessingShape" mc:Ignorable="w14 w15 w16se w16cid w16 w16cex w16sdtdh wp14">
   <w:abstractNum w:abstractNumId="0" w15:restartNumberingAfterBreak="0">
     <w:nsid w:val="182046E7"/>
     <w:multiLevelType w:val="hybridMultilevel"/>
@@ -2162,17 +2186,17 @@
       </w:pPr>
     </w:lvl>
   </w:abstractNum>
-  <w:num w:numId="1">
+  <w:num w:numId="1" w16cid:durableId="1063480211">
     <w:abstractNumId w:val="1"/>
   </w:num>
-  <w:num w:numId="2">
+  <w:num w:numId="2" w16cid:durableId="1388528605">
     <w:abstractNumId w:val="0"/>
   </w:num>
 </w:numbering>
 </file>
 
 <file path=word/styles.xml><?xml version="1.0" encoding="utf-8"?>
-<w:styles xmlns:mc="http://schemas.openxmlformats.org/markup-compatibility/2006" xmlns:r="http://schemas.openxmlformats.org/officeDocument/2006/relationships" xmlns:w="http://schemas.openxmlformats.org/wordprocessingml/2006/main" xmlns:w14="http://schemas.microsoft.com/office/word/2010/wordml" xmlns:w15="http://schemas.microsoft.com/office/word/2012/wordml" xmlns:w16cex="http://schemas.microsoft.com/office/word/2018/wordml/cex" xmlns:w16cid="http://schemas.microsoft.com/office/word/2016/wordml/cid" xmlns:w16="http://schemas.microsoft.com/office/word/2018/wordml" xmlns:w16se="http://schemas.microsoft.com/office/word/2015/wordml/symex" mc:Ignorable="w14 w15 w16se w16cid w16 w16cex">
+<w:styles xmlns:mc="http://schemas.openxmlformats.org/markup-compatibility/2006" xmlns:r="http://schemas.openxmlformats.org/officeDocument/2006/relationships" xmlns:w="http://schemas.openxmlformats.org/wordprocessingml/2006/main" xmlns:w14="http://schemas.microsoft.com/office/word/2010/wordml" xmlns:w15="http://schemas.microsoft.com/office/word/2012/wordml" xmlns:w16cex="http://schemas.microsoft.com/office/word/2018/wordml/cex" xmlns:w16cid="http://schemas.microsoft.com/office/word/2016/wordml/cid" xmlns:w16="http://schemas.microsoft.com/office/word/2018/wordml" xmlns:w16sdtdh="http://schemas.microsoft.com/office/word/2020/wordml/sdtdatahash" xmlns:w16se="http://schemas.microsoft.com/office/word/2015/wordml/symex" mc:Ignorable="w14 w15 w16se w16cid w16 w16cex w16sdtdh">
   <w:docDefaults>
     <w:rPrDefault>
       <w:rPr>
@@ -2741,6 +2765,18 @@
       <w:u w:val="single"/>
     </w:rPr>
   </w:style>
+  <w:style w:type="character" w:styleId="UnresolvedMention">
+    <w:name w:val="Unresolved Mention"/>
+    <w:basedOn w:val="DefaultParagraphFont"/>
+    <w:uiPriority w:val="99"/>
+    <w:semiHidden/>
+    <w:unhideWhenUsed/>
+    <w:rsid w:val="0064779C"/>
+    <w:rPr>
+      <w:color w:val="605E5C"/>
+      <w:shd w:val="clear" w:color="auto" w:fill="E1DFDD"/>
+    </w:rPr>
+  </w:style>
 </w:styles>
 </file>
 

</xml_diff>